<commit_message>
ADD THE IDEA BREAKDOWN 15 SEPTEMBER
</commit_message>
<xml_diff>
--- a/IOT_SUBM.docx
+++ b/IOT_SUBM.docx
@@ -4,9 +4,10 @@
   <w:body>
     <w:p>
       <w:pPr>
-        <w:spacing w:before="100" w:beforeAutospacing="1" w:after="100" w:afterAutospacing="1" w:line="240" w:lineRule="auto"/>
         <w:rPr>
           <w:rFonts w:ascii="Times New Roman" w:eastAsia="Times New Roman" w:hAnsi="Times New Roman" w:cs="Times New Roman"/>
+          <w:b/>
+          <w:bCs/>
           <w:kern w:val="0"/>
           <w:lang w:eastAsia="en-GB"/>
           <w14:ligatures w14:val="none"/>
@@ -21,19 +22,9 @@
           <w:lang w:eastAsia="en-GB"/>
           <w14:ligatures w14:val="none"/>
         </w:rPr>
-        <w:t>1. The Design Document (The Main Part)</w:t>
+        <w:t xml:space="preserve">STEP 1 :  idea breakdown  (15 </w:t>
       </w:r>
-    </w:p>
-    <w:p>
-      <w:pPr>
-        <w:spacing w:before="100" w:beforeAutospacing="1" w:after="100" w:afterAutospacing="1" w:line="240" w:lineRule="auto"/>
-        <w:rPr>
-          <w:rFonts w:ascii="Times New Roman" w:eastAsia="Times New Roman" w:hAnsi="Times New Roman" w:cs="Times New Roman"/>
-          <w:kern w:val="0"/>
-          <w:lang w:eastAsia="en-GB"/>
-          <w14:ligatures w14:val="none"/>
-        </w:rPr>
-      </w:pPr>
+      <w:proofErr w:type="spellStart"/>
       <w:r>
         <w:rPr>
           <w:rFonts w:ascii="Times New Roman" w:eastAsia="Times New Roman" w:hAnsi="Times New Roman" w:cs="Times New Roman"/>
@@ -43,39 +34,9 @@
           <w:lang w:eastAsia="en-GB"/>
           <w14:ligatures w14:val="none"/>
         </w:rPr>
-        <w:t>The Idea:</w:t>
+        <w:t>september</w:t>
       </w:r>
-    </w:p>
-    <w:p>
-      <w:pPr>
-        <w:spacing w:before="100" w:beforeAutospacing="1" w:after="100" w:afterAutospacing="1" w:line="240" w:lineRule="auto"/>
-        <w:rPr>
-          <w:rFonts w:ascii="Times New Roman" w:eastAsia="Times New Roman" w:hAnsi="Times New Roman" w:cs="Times New Roman"/>
-          <w:kern w:val="0"/>
-          <w:lang w:eastAsia="en-GB"/>
-          <w14:ligatures w14:val="none"/>
-        </w:rPr>
-      </w:pPr>
-      <w:r>
-        <w:rPr>
-          <w:rFonts w:ascii="Times New Roman" w:eastAsia="Times New Roman" w:hAnsi="Times New Roman" w:cs="Times New Roman"/>
-          <w:kern w:val="0"/>
-          <w:lang w:eastAsia="en-GB"/>
-          <w14:ligatures w14:val="none"/>
-        </w:rPr>
-        <w:t>A smart medication reminder system combining a wearable device with an app to help users stay on track with their medication schedules.</w:t>
-      </w:r>
-    </w:p>
-    <w:p>
-      <w:pPr>
-        <w:spacing w:before="100" w:beforeAutospacing="1" w:after="100" w:afterAutospacing="1" w:line="240" w:lineRule="auto"/>
-        <w:rPr>
-          <w:rFonts w:ascii="Times New Roman" w:eastAsia="Times New Roman" w:hAnsi="Times New Roman" w:cs="Times New Roman"/>
-          <w:kern w:val="0"/>
-          <w:lang w:eastAsia="en-GB"/>
-          <w14:ligatures w14:val="none"/>
-        </w:rPr>
-      </w:pPr>
+      <w:proofErr w:type="spellEnd"/>
       <w:r>
         <w:rPr>
           <w:rFonts w:ascii="Times New Roman" w:eastAsia="Times New Roman" w:hAnsi="Times New Roman" w:cs="Times New Roman"/>
@@ -85,191 +46,31 @@
           <w:lang w:eastAsia="en-GB"/>
           <w14:ligatures w14:val="none"/>
         </w:rPr>
-        <w:t>The Team:</w:t>
+        <w:t xml:space="preserve"> ) </w:t>
       </w:r>
     </w:p>
     <w:p>
       <w:pPr>
-        <w:spacing w:before="100" w:beforeAutospacing="1" w:after="100" w:afterAutospacing="1" w:line="240" w:lineRule="auto"/>
-        <w:rPr>
-          <w:rFonts w:ascii="Times New Roman" w:eastAsia="Times New Roman" w:hAnsi="Times New Roman" w:cs="Times New Roman"/>
-          <w:kern w:val="0"/>
-          <w:lang w:eastAsia="en-GB"/>
-          <w14:ligatures w14:val="none"/>
-        </w:rPr>
+        <w:pStyle w:val="NormalWeb"/>
       </w:pPr>
       <w:r>
         <w:rPr>
-          <w:rFonts w:ascii="Times New Roman" w:eastAsia="Times New Roman" w:hAnsi="Times New Roman" w:cs="Times New Roman"/>
-          <w:kern w:val="0"/>
-          <w:lang w:eastAsia="en-GB"/>
-          <w14:ligatures w14:val="none"/>
+          <w:rStyle w:val="Strong"/>
+          <w:rFonts w:eastAsiaTheme="majorEastAsia"/>
         </w:rPr>
-        <w:t>SOPHIA :</w:t>
+        <w:t>The Idea:</w:t>
       </w:r>
     </w:p>
     <w:p>
       <w:pPr>
-        <w:spacing w:before="100" w:beforeAutospacing="1" w:after="100" w:afterAutospacing="1" w:line="240" w:lineRule="auto"/>
-        <w:rPr>
-          <w:rFonts w:ascii="Times New Roman" w:eastAsia="Times New Roman" w:hAnsi="Times New Roman" w:cs="Times New Roman"/>
-          <w:kern w:val="0"/>
-          <w:lang w:eastAsia="en-GB"/>
-          <w14:ligatures w14:val="none"/>
-        </w:rPr>
+        <w:pStyle w:val="NormalWeb"/>
       </w:pPr>
       <w:r>
-        <w:rPr>
-          <w:rFonts w:ascii="Times New Roman" w:eastAsia="Times New Roman" w:hAnsi="Times New Roman" w:cs="Times New Roman"/>
-          <w:kern w:val="0"/>
-          <w:lang w:eastAsia="en-GB"/>
-          <w14:ligatures w14:val="none"/>
-        </w:rPr>
-        <w:t>Database Hardware Backend</w:t>
+        <w:t>A smart medication reminder system combining a wearable device with an app to help users stay on track with their medication schedules.</w:t>
       </w:r>
     </w:p>
     <w:p>
       <w:pPr>
-        <w:spacing w:before="100" w:beforeAutospacing="1" w:after="100" w:afterAutospacing="1" w:line="240" w:lineRule="auto"/>
-        <w:rPr>
-          <w:rFonts w:ascii="Times New Roman" w:eastAsia="Times New Roman" w:hAnsi="Times New Roman" w:cs="Times New Roman"/>
-          <w:kern w:val="0"/>
-          <w:lang w:eastAsia="en-GB"/>
-          <w14:ligatures w14:val="none"/>
-        </w:rPr>
-      </w:pPr>
-      <w:r>
-        <w:rPr>
-          <w:rFonts w:ascii="Times New Roman" w:eastAsia="Times New Roman" w:hAnsi="Times New Roman" w:cs="Times New Roman"/>
-          <w:kern w:val="0"/>
-          <w:lang w:eastAsia="en-GB"/>
-          <w14:ligatures w14:val="none"/>
-        </w:rPr>
-        <w:t>IKER :</w:t>
-      </w:r>
-    </w:p>
-    <w:p>
-      <w:pPr>
-        <w:spacing w:before="100" w:beforeAutospacing="1" w:after="100" w:afterAutospacing="1" w:line="240" w:lineRule="auto"/>
-        <w:rPr>
-          <w:rFonts w:ascii="Times New Roman" w:eastAsia="Times New Roman" w:hAnsi="Times New Roman" w:cs="Times New Roman"/>
-          <w:kern w:val="0"/>
-          <w:lang w:eastAsia="en-GB"/>
-          <w14:ligatures w14:val="none"/>
-        </w:rPr>
-      </w:pPr>
-      <w:r>
-        <w:rPr>
-          <w:rFonts w:ascii="Times New Roman" w:eastAsia="Times New Roman" w:hAnsi="Times New Roman" w:cs="Times New Roman"/>
-          <w:kern w:val="0"/>
-          <w:lang w:eastAsia="en-GB"/>
-          <w14:ligatures w14:val="none"/>
-        </w:rPr>
-        <w:t>Hardware Backend Database</w:t>
-      </w:r>
-    </w:p>
-    <w:p>
-      <w:pPr>
-        <w:spacing w:before="100" w:beforeAutospacing="1" w:after="100" w:afterAutospacing="1" w:line="240" w:lineRule="auto"/>
-        <w:rPr>
-          <w:rFonts w:ascii="Times New Roman" w:eastAsia="Times New Roman" w:hAnsi="Times New Roman" w:cs="Times New Roman"/>
-          <w:kern w:val="0"/>
-          <w:lang w:eastAsia="en-GB"/>
-          <w14:ligatures w14:val="none"/>
-        </w:rPr>
-      </w:pPr>
-      <w:r>
-        <w:rPr>
-          <w:rFonts w:ascii="Times New Roman" w:eastAsia="Times New Roman" w:hAnsi="Times New Roman" w:cs="Times New Roman"/>
-          <w:kern w:val="0"/>
-          <w:lang w:eastAsia="en-GB"/>
-          <w14:ligatures w14:val="none"/>
-        </w:rPr>
-        <w:t>FAVOUR :</w:t>
-      </w:r>
-    </w:p>
-    <w:p>
-      <w:pPr>
-        <w:spacing w:before="100" w:beforeAutospacing="1" w:after="100" w:afterAutospacing="1" w:line="240" w:lineRule="auto"/>
-        <w:rPr>
-          <w:rFonts w:ascii="Times New Roman" w:eastAsia="Times New Roman" w:hAnsi="Times New Roman" w:cs="Times New Roman"/>
-          <w:kern w:val="0"/>
-          <w:lang w:eastAsia="en-GB"/>
-          <w14:ligatures w14:val="none"/>
-        </w:rPr>
-      </w:pPr>
-      <w:r>
-        <w:rPr>
-          <w:rFonts w:ascii="Times New Roman" w:eastAsia="Times New Roman" w:hAnsi="Times New Roman" w:cs="Times New Roman"/>
-          <w:kern w:val="0"/>
-          <w:lang w:eastAsia="en-GB"/>
-          <w14:ligatures w14:val="none"/>
-        </w:rPr>
-        <w:t>UI/UX Design Frontend Testing</w:t>
-      </w:r>
-    </w:p>
-    <w:p>
-      <w:pPr>
-        <w:spacing w:before="100" w:beforeAutospacing="1" w:after="100" w:afterAutospacing="1" w:line="240" w:lineRule="auto"/>
-        <w:rPr>
-          <w:rFonts w:ascii="Times New Roman" w:eastAsia="Times New Roman" w:hAnsi="Times New Roman" w:cs="Times New Roman"/>
-          <w:kern w:val="0"/>
-          <w:lang w:eastAsia="en-GB"/>
-          <w14:ligatures w14:val="none"/>
-        </w:rPr>
-      </w:pPr>
-      <w:r>
-        <w:rPr>
-          <w:rFonts w:ascii="Times New Roman" w:eastAsia="Times New Roman" w:hAnsi="Times New Roman" w:cs="Times New Roman"/>
-          <w:kern w:val="0"/>
-          <w:lang w:eastAsia="en-GB"/>
-          <w14:ligatures w14:val="none"/>
-        </w:rPr>
-        <w:t>IKRAM :</w:t>
-      </w:r>
-    </w:p>
-    <w:p>
-      <w:pPr>
-        <w:spacing w:before="100" w:beforeAutospacing="1" w:after="100" w:afterAutospacing="1" w:line="240" w:lineRule="auto"/>
-        <w:rPr>
-          <w:rFonts w:ascii="Times New Roman" w:eastAsia="Times New Roman" w:hAnsi="Times New Roman" w:cs="Times New Roman"/>
-          <w:kern w:val="0"/>
-          <w:lang w:eastAsia="en-GB"/>
-          <w14:ligatures w14:val="none"/>
-        </w:rPr>
-      </w:pPr>
-      <w:r>
-        <w:rPr>
-          <w:rFonts w:ascii="Times New Roman" w:eastAsia="Times New Roman" w:hAnsi="Times New Roman" w:cs="Times New Roman"/>
-          <w:kern w:val="0"/>
-          <w:lang w:eastAsia="en-GB"/>
-          <w14:ligatures w14:val="none"/>
-        </w:rPr>
-        <w:t xml:space="preserve">Frontend Hardware </w:t>
-      </w:r>
-      <w:proofErr w:type="spellStart"/>
-      <w:r>
-        <w:rPr>
-          <w:rFonts w:ascii="Times New Roman" w:eastAsia="Times New Roman" w:hAnsi="Times New Roman" w:cs="Times New Roman"/>
-          <w:kern w:val="0"/>
-          <w:lang w:eastAsia="en-GB"/>
-          <w14:ligatures w14:val="none"/>
-        </w:rPr>
-        <w:t>Github</w:t>
-      </w:r>
-      <w:proofErr w:type="spellEnd"/>
-    </w:p>
-    <w:p>
-      <w:pPr>
-        <w:spacing w:before="100" w:beforeAutospacing="1" w:after="100" w:afterAutospacing="1" w:line="240" w:lineRule="auto"/>
-        <w:rPr>
-          <w:rFonts w:ascii="Times New Roman" w:eastAsia="Times New Roman" w:hAnsi="Times New Roman" w:cs="Times New Roman"/>
-          <w:kern w:val="0"/>
-          <w:lang w:eastAsia="en-GB"/>
-          <w14:ligatures w14:val="none"/>
-        </w:rPr>
-      </w:pPr>
-      <w:r>
         <w:rPr>
           <w:rFonts w:ascii="Times New Roman" w:eastAsia="Times New Roman" w:hAnsi="Times New Roman" w:cs="Times New Roman"/>
           <w:b/>
@@ -278,53 +79,10 @@
           <w:lang w:eastAsia="en-GB"/>
           <w14:ligatures w14:val="none"/>
         </w:rPr>
-        <w:t>The User:</w:t>
-      </w:r>
+      </w:pPr>
     </w:p>
     <w:p>
       <w:pPr>
-        <w:spacing w:before="100" w:beforeAutospacing="1" w:after="100" w:afterAutospacing="1" w:line="240" w:lineRule="auto"/>
-        <w:outlineLvl w:val="0"/>
-        <w:rPr>
-          <w:rFonts w:ascii="Times New Roman" w:eastAsia="Times New Roman" w:hAnsi="Times New Roman" w:cs="Times New Roman"/>
-          <w:b/>
-          <w:bCs/>
-          <w:kern w:val="36"/>
-          <w:sz w:val="48"/>
-          <w:szCs w:val="48"/>
-          <w:lang w:eastAsia="en-GB"/>
-          <w14:ligatures w14:val="none"/>
-        </w:rPr>
-      </w:pPr>
-      <w:r>
-        <w:rPr>
-          <w:rFonts w:ascii="Times New Roman" w:eastAsia="Times New Roman" w:hAnsi="Times New Roman" w:cs="Times New Roman"/>
-          <w:b/>
-          <w:bCs/>
-          <w:kern w:val="36"/>
-          <w:sz w:val="48"/>
-          <w:szCs w:val="48"/>
-          <w:lang w:eastAsia="en-GB"/>
-          <w14:ligatures w14:val="none"/>
-        </w:rPr>
-        <w:t>USER</w:t>
-      </w:r>
-    </w:p>
-    <w:p>
-      <w:pPr>
-        <w:numPr>
-          <w:ilvl w:val="0"/>
-          <w:numId w:val="1"/>
-        </w:numPr>
-        <w:spacing w:before="100" w:beforeAutospacing="1" w:after="100" w:afterAutospacing="1" w:line="240" w:lineRule="auto"/>
-        <w:rPr>
-          <w:rFonts w:ascii="Times New Roman" w:eastAsia="Times New Roman" w:hAnsi="Times New Roman" w:cs="Times New Roman"/>
-          <w:kern w:val="0"/>
-          <w:lang w:eastAsia="en-GB"/>
-          <w14:ligatures w14:val="none"/>
-        </w:rPr>
-      </w:pPr>
-      <w:r>
         <w:rPr>
           <w:rFonts w:ascii="Times New Roman" w:eastAsia="Times New Roman" w:hAnsi="Times New Roman" w:cs="Times New Roman"/>
           <w:b/>
@@ -333,53 +91,21 @@
           <w:lang w:eastAsia="en-GB"/>
           <w14:ligatures w14:val="none"/>
         </w:rPr>
-        <w:t>Workaholics:</w:t>
+      </w:pPr>
+      <w:r>
+        <w:rPr>
+          <w:rStyle w:val="notion-enable-hover"/>
+          <w:b/>
+          <w:bCs/>
+        </w:rPr>
+        <w:t>Smart Medication Reminder System</w:t>
       </w:r>
       <w:r>
-        <w:rPr>
-          <w:rFonts w:ascii="Times New Roman" w:eastAsia="Times New Roman" w:hAnsi="Times New Roman" w:cs="Times New Roman"/>
-          <w:kern w:val="0"/>
-          <w:lang w:eastAsia="en-GB"/>
-          <w14:ligatures w14:val="none"/>
-        </w:rPr>
-        <w:t xml:space="preserve"> People who are constantly on the go with demanding schedules that have to take time-sensitive medications (like ADHD stimulants). If their dose is missed they may suffer the consequence of symptom breakthrough or sleep issues. </w:t>
-      </w:r>
-      <w:proofErr w:type="spellStart"/>
-      <w:r>
-        <w:rPr>
-          <w:rFonts w:ascii="Times New Roman" w:eastAsia="Times New Roman" w:hAnsi="Times New Roman" w:cs="Times New Roman"/>
-          <w:kern w:val="0"/>
-          <w:lang w:eastAsia="en-GB"/>
-          <w14:ligatures w14:val="none"/>
-        </w:rPr>
-        <w:t>PillPal</w:t>
-      </w:r>
-      <w:proofErr w:type="spellEnd"/>
-      <w:r>
-        <w:rPr>
-          <w:rFonts w:ascii="Times New Roman" w:eastAsia="Times New Roman" w:hAnsi="Times New Roman" w:cs="Times New Roman"/>
-          <w:kern w:val="0"/>
-          <w:lang w:eastAsia="en-GB"/>
-          <w14:ligatures w14:val="none"/>
-        </w:rPr>
-        <w:t xml:space="preserve"> will help them pack their medication on the go or remind them to prevent missed doses.</w:t>
+        <w:t xml:space="preserve"> Target Users: Elderly, visually impaired, or people with memory challenges • motion sensor, buzzer, LED, light sensor • Large buttons, audio cues, feedback • Helps anyone manage medication schedules</w:t>
       </w:r>
     </w:p>
     <w:p>
       <w:pPr>
-        <w:numPr>
-          <w:ilvl w:val="0"/>
-          <w:numId w:val="1"/>
-        </w:numPr>
-        <w:spacing w:before="100" w:beforeAutospacing="1" w:after="100" w:afterAutospacing="1" w:line="240" w:lineRule="auto"/>
-        <w:rPr>
-          <w:rFonts w:ascii="Times New Roman" w:eastAsia="Times New Roman" w:hAnsi="Times New Roman" w:cs="Times New Roman"/>
-          <w:kern w:val="0"/>
-          <w:lang w:eastAsia="en-GB"/>
-          <w14:ligatures w14:val="none"/>
-        </w:rPr>
-      </w:pPr>
-      <w:r>
         <w:rPr>
           <w:rFonts w:ascii="Times New Roman" w:eastAsia="Times New Roman" w:hAnsi="Times New Roman" w:cs="Times New Roman"/>
           <w:b/>
@@ -388,535 +114,7 @@
           <w:lang w:eastAsia="en-GB"/>
           <w14:ligatures w14:val="none"/>
         </w:rPr>
-        <w:t>Contraceptive Users:</w:t>
-      </w:r>
-      <w:r>
-        <w:rPr>
-          <w:rFonts w:ascii="Times New Roman" w:eastAsia="Times New Roman" w:hAnsi="Times New Roman" w:cs="Times New Roman"/>
-          <w:kern w:val="0"/>
-          <w:lang w:eastAsia="en-GB"/>
-          <w14:ligatures w14:val="none"/>
-        </w:rPr>
-        <w:t xml:space="preserve"> People who take oral contraceptives that require a consistent daily timing within a 3 hour window(Planned Parenthood, n.d.) to maintain that is it effective. Missing birth control pills leads to hormone level drops, reducing effectiveness and increasing pregnancy risk, along with side effects like breakthrough bleeding or nausea (K Health, 2022).</w:t>
-      </w:r>
-    </w:p>
-    <w:p>
-      <w:pPr>
-        <w:numPr>
-          <w:ilvl w:val="0"/>
-          <w:numId w:val="1"/>
-        </w:numPr>
-        <w:spacing w:before="100" w:beforeAutospacing="1" w:after="100" w:afterAutospacing="1" w:line="240" w:lineRule="auto"/>
-        <w:rPr>
-          <w:rFonts w:ascii="Times New Roman" w:eastAsia="Times New Roman" w:hAnsi="Times New Roman" w:cs="Times New Roman"/>
-          <w:kern w:val="0"/>
-          <w:lang w:eastAsia="en-GB"/>
-          <w14:ligatures w14:val="none"/>
-        </w:rPr>
-      </w:pPr>
-      <w:r>
-        <w:rPr>
-          <w:rFonts w:ascii="Times New Roman" w:eastAsia="Times New Roman" w:hAnsi="Times New Roman" w:cs="Times New Roman"/>
-          <w:b/>
-          <w:bCs/>
-          <w:kern w:val="0"/>
-          <w:lang w:eastAsia="en-GB"/>
-          <w14:ligatures w14:val="none"/>
-        </w:rPr>
-        <w:t>Athletes/Gym-goers:</w:t>
-      </w:r>
-      <w:r>
-        <w:rPr>
-          <w:rFonts w:ascii="Times New Roman" w:eastAsia="Times New Roman" w:hAnsi="Times New Roman" w:cs="Times New Roman"/>
-          <w:kern w:val="0"/>
-          <w:lang w:eastAsia="en-GB"/>
-          <w14:ligatures w14:val="none"/>
-        </w:rPr>
-        <w:t xml:space="preserve"> People who </w:t>
-      </w:r>
-      <w:proofErr w:type="spellStart"/>
-      <w:r>
-        <w:rPr>
-          <w:rFonts w:ascii="Times New Roman" w:eastAsia="Times New Roman" w:hAnsi="Times New Roman" w:cs="Times New Roman"/>
-          <w:kern w:val="0"/>
-          <w:lang w:eastAsia="en-GB"/>
-          <w14:ligatures w14:val="none"/>
-        </w:rPr>
-        <w:t>workout</w:t>
-      </w:r>
-      <w:proofErr w:type="spellEnd"/>
-      <w:r>
-        <w:rPr>
-          <w:rFonts w:ascii="Times New Roman" w:eastAsia="Times New Roman" w:hAnsi="Times New Roman" w:cs="Times New Roman"/>
-          <w:kern w:val="0"/>
-          <w:lang w:eastAsia="en-GB"/>
-          <w14:ligatures w14:val="none"/>
-        </w:rPr>
-        <w:t xml:space="preserve"> regularly/professional athletes take daily performance supplements (pre-workout, protein). These are timed around their workout for better results. Taking supplements too early can cause the effects wear off and too late have no benefit during workout.</w:t>
-      </w:r>
-    </w:p>
-    <w:p>
-      <w:pPr>
-        <w:spacing w:before="100" w:beforeAutospacing="1" w:after="100" w:afterAutospacing="1" w:line="240" w:lineRule="auto"/>
-        <w:rPr>
-          <w:rFonts w:ascii="Times New Roman" w:eastAsia="Times New Roman" w:hAnsi="Times New Roman" w:cs="Times New Roman"/>
-          <w:kern w:val="0"/>
-          <w:lang w:eastAsia="en-GB"/>
-          <w14:ligatures w14:val="none"/>
-        </w:rPr>
-      </w:pPr>
-      <w:r>
-        <w:rPr>
-          <w:rFonts w:ascii="Times New Roman" w:eastAsia="Times New Roman" w:hAnsi="Times New Roman" w:cs="Times New Roman"/>
-          <w:b/>
-          <w:bCs/>
-          <w:kern w:val="0"/>
-          <w:lang w:eastAsia="en-GB"/>
-          <w14:ligatures w14:val="none"/>
-        </w:rPr>
-        <w:t>Demographic / Character</w:t>
-      </w:r>
-    </w:p>
-    <w:p>
-      <w:pPr>
-        <w:numPr>
-          <w:ilvl w:val="0"/>
-          <w:numId w:val="2"/>
-        </w:numPr>
-        <w:spacing w:before="100" w:beforeAutospacing="1" w:after="100" w:afterAutospacing="1" w:line="240" w:lineRule="auto"/>
-        <w:rPr>
-          <w:rFonts w:ascii="Times New Roman" w:eastAsia="Times New Roman" w:hAnsi="Times New Roman" w:cs="Times New Roman"/>
-          <w:kern w:val="0"/>
-          <w:lang w:eastAsia="en-GB"/>
-          <w14:ligatures w14:val="none"/>
-        </w:rPr>
-      </w:pPr>
-      <w:r>
-        <w:rPr>
-          <w:rFonts w:ascii="Times New Roman" w:eastAsia="Times New Roman" w:hAnsi="Times New Roman" w:cs="Times New Roman"/>
-          <w:kern w:val="0"/>
-          <w:lang w:eastAsia="en-GB"/>
-          <w14:ligatures w14:val="none"/>
-        </w:rPr>
-        <w:t>Aged 17-66, but age inclusive</w:t>
-      </w:r>
-    </w:p>
-    <w:p>
-      <w:pPr>
-        <w:numPr>
-          <w:ilvl w:val="0"/>
-          <w:numId w:val="2"/>
-        </w:numPr>
-        <w:spacing w:before="100" w:beforeAutospacing="1" w:after="100" w:afterAutospacing="1" w:line="240" w:lineRule="auto"/>
-        <w:rPr>
-          <w:rFonts w:ascii="Times New Roman" w:eastAsia="Times New Roman" w:hAnsi="Times New Roman" w:cs="Times New Roman"/>
-          <w:kern w:val="0"/>
-          <w:lang w:eastAsia="en-GB"/>
-          <w14:ligatures w14:val="none"/>
-        </w:rPr>
-      </w:pPr>
-      <w:r>
-        <w:rPr>
-          <w:rFonts w:ascii="Times New Roman" w:eastAsia="Times New Roman" w:hAnsi="Times New Roman" w:cs="Times New Roman"/>
-          <w:kern w:val="0"/>
-          <w:lang w:eastAsia="en-GB"/>
-          <w14:ligatures w14:val="none"/>
-        </w:rPr>
-        <w:t>Active lifestyle, busy schedules, values independence in managing their own help</w:t>
-      </w:r>
-    </w:p>
-    <w:p>
-      <w:pPr>
-        <w:numPr>
-          <w:ilvl w:val="0"/>
-          <w:numId w:val="2"/>
-        </w:numPr>
-        <w:spacing w:before="100" w:beforeAutospacing="1" w:after="100" w:afterAutospacing="1" w:line="240" w:lineRule="auto"/>
-        <w:rPr>
-          <w:rFonts w:ascii="Times New Roman" w:eastAsia="Times New Roman" w:hAnsi="Times New Roman" w:cs="Times New Roman"/>
-          <w:kern w:val="0"/>
-          <w:lang w:eastAsia="en-GB"/>
-          <w14:ligatures w14:val="none"/>
-        </w:rPr>
-      </w:pPr>
-      <w:r>
-        <w:rPr>
-          <w:rFonts w:ascii="Times New Roman" w:eastAsia="Times New Roman" w:hAnsi="Times New Roman" w:cs="Times New Roman"/>
-          <w:kern w:val="0"/>
-          <w:lang w:eastAsia="en-GB"/>
-          <w14:ligatures w14:val="none"/>
-        </w:rPr>
-        <w:lastRenderedPageBreak/>
-        <w:t>Owns smartphone, technical skills are basic to moderate comfort with digital platforms</w:t>
-      </w:r>
-    </w:p>
-    <w:p>
-      <w:pPr>
-        <w:numPr>
-          <w:ilvl w:val="0"/>
-          <w:numId w:val="2"/>
-        </w:numPr>
-        <w:spacing w:before="100" w:beforeAutospacing="1" w:after="100" w:afterAutospacing="1" w:line="240" w:lineRule="auto"/>
-        <w:rPr>
-          <w:rFonts w:ascii="Times New Roman" w:eastAsia="Times New Roman" w:hAnsi="Times New Roman" w:cs="Times New Roman"/>
-          <w:kern w:val="0"/>
-          <w:lang w:eastAsia="en-GB"/>
-          <w14:ligatures w14:val="none"/>
-        </w:rPr>
-      </w:pPr>
-      <w:r>
-        <w:rPr>
-          <w:rFonts w:ascii="Times New Roman" w:eastAsia="Times New Roman" w:hAnsi="Times New Roman" w:cs="Times New Roman"/>
-          <w:kern w:val="0"/>
-          <w:lang w:eastAsia="en-GB"/>
-          <w14:ligatures w14:val="none"/>
-        </w:rPr>
-        <w:t>Struggle with routine, just need medication backup</w:t>
-      </w:r>
-    </w:p>
-    <w:p>
-      <w:pPr>
-        <w:spacing w:before="100" w:beforeAutospacing="1" w:after="100" w:afterAutospacing="1" w:line="240" w:lineRule="auto"/>
-        <w:rPr>
-          <w:rFonts w:ascii="Times New Roman" w:eastAsia="Times New Roman" w:hAnsi="Times New Roman" w:cs="Times New Roman"/>
-          <w:kern w:val="0"/>
-          <w:lang w:eastAsia="en-GB"/>
-          <w14:ligatures w14:val="none"/>
-        </w:rPr>
-      </w:pPr>
-      <w:r>
-        <w:rPr>
-          <w:rFonts w:ascii="Times New Roman" w:eastAsia="Times New Roman" w:hAnsi="Times New Roman" w:cs="Times New Roman"/>
-          <w:b/>
-          <w:bCs/>
-          <w:kern w:val="0"/>
-          <w:lang w:eastAsia="en-GB"/>
-          <w14:ligatures w14:val="none"/>
-        </w:rPr>
-        <w:t>Motivations</w:t>
-      </w:r>
-    </w:p>
-    <w:p>
-      <w:pPr>
-        <w:numPr>
-          <w:ilvl w:val="0"/>
-          <w:numId w:val="3"/>
-        </w:numPr>
-        <w:spacing w:before="100" w:beforeAutospacing="1" w:after="100" w:afterAutospacing="1" w:line="240" w:lineRule="auto"/>
-        <w:rPr>
-          <w:rFonts w:ascii="Times New Roman" w:eastAsia="Times New Roman" w:hAnsi="Times New Roman" w:cs="Times New Roman"/>
-          <w:kern w:val="0"/>
-          <w:lang w:eastAsia="en-GB"/>
-          <w14:ligatures w14:val="none"/>
-        </w:rPr>
-      </w:pPr>
-      <w:r>
-        <w:rPr>
-          <w:rFonts w:ascii="Times New Roman" w:eastAsia="Times New Roman" w:hAnsi="Times New Roman" w:cs="Times New Roman"/>
-          <w:kern w:val="0"/>
-          <w:lang w:eastAsia="en-GB"/>
-          <w14:ligatures w14:val="none"/>
-        </w:rPr>
-        <w:t>Stay ahead of medication schedules without stress and anxiety</w:t>
-      </w:r>
-    </w:p>
-    <w:p>
-      <w:pPr>
-        <w:numPr>
-          <w:ilvl w:val="0"/>
-          <w:numId w:val="3"/>
-        </w:numPr>
-        <w:spacing w:before="100" w:beforeAutospacing="1" w:after="100" w:afterAutospacing="1" w:line="240" w:lineRule="auto"/>
-        <w:rPr>
-          <w:rFonts w:ascii="Times New Roman" w:eastAsia="Times New Roman" w:hAnsi="Times New Roman" w:cs="Times New Roman"/>
-          <w:kern w:val="0"/>
-          <w:lang w:eastAsia="en-GB"/>
-          <w14:ligatures w14:val="none"/>
-        </w:rPr>
-      </w:pPr>
-      <w:r>
-        <w:rPr>
-          <w:rFonts w:ascii="Times New Roman" w:eastAsia="Times New Roman" w:hAnsi="Times New Roman" w:cs="Times New Roman"/>
-          <w:kern w:val="0"/>
-          <w:lang w:eastAsia="en-GB"/>
-          <w14:ligatures w14:val="none"/>
-        </w:rPr>
-        <w:t>Prevent relapse of symptoms</w:t>
-      </w:r>
-    </w:p>
-    <w:p>
-      <w:pPr>
-        <w:numPr>
-          <w:ilvl w:val="0"/>
-          <w:numId w:val="3"/>
-        </w:numPr>
-        <w:spacing w:before="100" w:beforeAutospacing="1" w:after="100" w:afterAutospacing="1" w:line="240" w:lineRule="auto"/>
-        <w:rPr>
-          <w:rFonts w:ascii="Times New Roman" w:eastAsia="Times New Roman" w:hAnsi="Times New Roman" w:cs="Times New Roman"/>
-          <w:kern w:val="0"/>
-          <w:lang w:eastAsia="en-GB"/>
-          <w14:ligatures w14:val="none"/>
-        </w:rPr>
-      </w:pPr>
-      <w:r>
-        <w:rPr>
-          <w:rFonts w:ascii="Times New Roman" w:eastAsia="Times New Roman" w:hAnsi="Times New Roman" w:cs="Times New Roman"/>
-          <w:kern w:val="0"/>
-          <w:lang w:eastAsia="en-GB"/>
-          <w14:ligatures w14:val="none"/>
-        </w:rPr>
-        <w:t>Manage their own health, not wanting to rely on others - independence</w:t>
-      </w:r>
-    </w:p>
-    <w:p>
-      <w:pPr>
-        <w:numPr>
-          <w:ilvl w:val="0"/>
-          <w:numId w:val="3"/>
-        </w:numPr>
-        <w:spacing w:before="100" w:beforeAutospacing="1" w:after="100" w:afterAutospacing="1" w:line="240" w:lineRule="auto"/>
-        <w:rPr>
-          <w:rFonts w:ascii="Times New Roman" w:eastAsia="Times New Roman" w:hAnsi="Times New Roman" w:cs="Times New Roman"/>
-          <w:kern w:val="0"/>
-          <w:lang w:eastAsia="en-GB"/>
-          <w14:ligatures w14:val="none"/>
-        </w:rPr>
-      </w:pPr>
-      <w:r>
-        <w:rPr>
-          <w:rFonts w:ascii="Times New Roman" w:eastAsia="Times New Roman" w:hAnsi="Times New Roman" w:cs="Times New Roman"/>
-          <w:kern w:val="0"/>
-          <w:lang w:eastAsia="en-GB"/>
-          <w14:ligatures w14:val="none"/>
-        </w:rPr>
-        <w:t>Take medication privately without attracting attention</w:t>
-      </w:r>
-    </w:p>
-    <w:p>
-      <w:pPr>
-        <w:spacing w:before="100" w:beforeAutospacing="1" w:after="100" w:afterAutospacing="1" w:line="240" w:lineRule="auto"/>
-        <w:rPr>
-          <w:rFonts w:ascii="Times New Roman" w:eastAsia="Times New Roman" w:hAnsi="Times New Roman" w:cs="Times New Roman"/>
-          <w:kern w:val="0"/>
-          <w:lang w:eastAsia="en-GB"/>
-          <w14:ligatures w14:val="none"/>
-        </w:rPr>
-      </w:pPr>
-      <w:r>
-        <w:rPr>
-          <w:rFonts w:ascii="Times New Roman" w:eastAsia="Times New Roman" w:hAnsi="Times New Roman" w:cs="Times New Roman"/>
-          <w:b/>
-          <w:bCs/>
-          <w:kern w:val="0"/>
-          <w:lang w:eastAsia="en-GB"/>
-          <w14:ligatures w14:val="none"/>
-        </w:rPr>
-        <w:t>2. The Hardware List &amp; Diagram</w:t>
-      </w:r>
-    </w:p>
-    <w:p>
-      <w:pPr>
-        <w:spacing w:before="100" w:beforeAutospacing="1" w:after="100" w:afterAutospacing="1" w:line="240" w:lineRule="auto"/>
-        <w:rPr>
-          <w:rFonts w:ascii="Times New Roman" w:eastAsia="Times New Roman" w:hAnsi="Times New Roman" w:cs="Times New Roman"/>
-          <w:kern w:val="0"/>
-          <w:lang w:eastAsia="en-GB"/>
-          <w14:ligatures w14:val="none"/>
-        </w:rPr>
-      </w:pPr>
-      <w:hyperlink r:id="rId5" w:history="1">
-        <w:r>
-          <w:rPr>
-            <w:rFonts w:ascii="Times New Roman" w:eastAsia="Times New Roman" w:hAnsi="Times New Roman" w:cs="Times New Roman"/>
-            <w:color w:val="0000FF"/>
-            <w:kern w:val="0"/>
-            <w:u w:val="single"/>
-            <w:lang w:eastAsia="en-GB"/>
-            <w14:ligatures w14:val="none"/>
-          </w:rPr>
-          <w:t>https://studentdkit-my.sharepoint.com/:w:/g/personal/d00264910_student_dkit_ie/EfbVkk1JbORMrVljWxKzv1UBlMDOL8Y5sCW9yCAt9CHOIA?e=OhttHm</w:t>
-        </w:r>
-      </w:hyperlink>
-    </w:p>
-    <w:p>
-      <w:pPr>
-        <w:spacing w:before="100" w:beforeAutospacing="1" w:after="100" w:afterAutospacing="1" w:line="240" w:lineRule="auto"/>
-        <w:rPr>
-          <w:rFonts w:ascii="Times New Roman" w:eastAsia="Times New Roman" w:hAnsi="Times New Roman" w:cs="Times New Roman"/>
-          <w:kern w:val="0"/>
-          <w:lang w:eastAsia="en-GB"/>
-          <w14:ligatures w14:val="none"/>
-        </w:rPr>
-      </w:pPr>
-      <w:r>
-        <w:rPr>
-          <w:rFonts w:ascii="Times New Roman" w:eastAsia="Times New Roman" w:hAnsi="Times New Roman" w:cs="Times New Roman"/>
-          <w:b/>
-          <w:bCs/>
-          <w:kern w:val="0"/>
-          <w:lang w:eastAsia="en-GB"/>
-          <w14:ligatures w14:val="none"/>
-        </w:rPr>
-        <w:t>3. The Data Plan</w:t>
-      </w:r>
-    </w:p>
-    <w:p>
-      <w:pPr>
-        <w:spacing w:before="100" w:beforeAutospacing="1" w:after="100" w:afterAutospacing="1" w:line="240" w:lineRule="auto"/>
-        <w:rPr>
-          <w:rFonts w:ascii="Times New Roman" w:eastAsia="Times New Roman" w:hAnsi="Times New Roman" w:cs="Times New Roman"/>
-          <w:kern w:val="0"/>
-          <w:lang w:eastAsia="en-GB"/>
-          <w14:ligatures w14:val="none"/>
-        </w:rPr>
-      </w:pPr>
-      <w:r>
-        <w:rPr>
-          <w:rFonts w:ascii="Times New Roman" w:eastAsia="Times New Roman" w:hAnsi="Times New Roman" w:cs="Times New Roman"/>
-          <w:b/>
-          <w:bCs/>
-          <w:kern w:val="0"/>
-          <w:lang w:eastAsia="en-GB"/>
-          <w14:ligatures w14:val="none"/>
-        </w:rPr>
-        <w:t>What Data:</w:t>
-      </w:r>
-    </w:p>
-    <w:p>
-      <w:pPr>
-        <w:spacing w:before="100" w:beforeAutospacing="1" w:after="100" w:afterAutospacing="1" w:line="240" w:lineRule="auto"/>
-        <w:rPr>
-          <w:rFonts w:ascii="Times New Roman" w:eastAsia="Times New Roman" w:hAnsi="Times New Roman" w:cs="Times New Roman"/>
-          <w:kern w:val="0"/>
-          <w:lang w:eastAsia="en-GB"/>
-          <w14:ligatures w14:val="none"/>
-        </w:rPr>
-      </w:pPr>
-      <w:r>
-        <w:rPr>
-          <w:rFonts w:ascii="Times New Roman" w:eastAsia="Times New Roman" w:hAnsi="Times New Roman" w:cs="Times New Roman"/>
-          <w:b/>
-          <w:bCs/>
-          <w:kern w:val="0"/>
-          <w:lang w:eastAsia="en-GB"/>
-          <w14:ligatures w14:val="none"/>
-        </w:rPr>
-        <w:t>Where to Store:</w:t>
-      </w:r>
-    </w:p>
-    <w:p>
-      <w:pPr>
-        <w:spacing w:before="100" w:beforeAutospacing="1" w:after="100" w:afterAutospacing="1" w:line="240" w:lineRule="auto"/>
-        <w:rPr>
-          <w:rFonts w:ascii="Times New Roman" w:eastAsia="Times New Roman" w:hAnsi="Times New Roman" w:cs="Times New Roman"/>
-          <w:kern w:val="0"/>
-          <w:lang w:eastAsia="en-GB"/>
-          <w14:ligatures w14:val="none"/>
-        </w:rPr>
-      </w:pPr>
-      <w:r>
-        <w:rPr>
-          <w:rFonts w:ascii="Times New Roman" w:eastAsia="Times New Roman" w:hAnsi="Times New Roman" w:cs="Times New Roman"/>
-          <w:b/>
-          <w:bCs/>
-          <w:kern w:val="0"/>
-          <w:lang w:eastAsia="en-GB"/>
-          <w14:ligatures w14:val="none"/>
-        </w:rPr>
-        <w:t>4. The Security Plan</w:t>
-      </w:r>
-    </w:p>
-    <w:p>
-      <w:pPr>
-        <w:spacing w:before="100" w:beforeAutospacing="1" w:after="100" w:afterAutospacing="1" w:line="240" w:lineRule="auto"/>
-        <w:rPr>
-          <w:rFonts w:ascii="Times New Roman" w:eastAsia="Times New Roman" w:hAnsi="Times New Roman" w:cs="Times New Roman"/>
-          <w:kern w:val="0"/>
-          <w:lang w:eastAsia="en-GB"/>
-          <w14:ligatures w14:val="none"/>
-        </w:rPr>
-      </w:pPr>
-      <w:r>
-        <w:rPr>
-          <w:rFonts w:ascii="Times New Roman" w:eastAsia="Times New Roman" w:hAnsi="Times New Roman" w:cs="Times New Roman"/>
-          <w:b/>
-          <w:bCs/>
-          <w:kern w:val="0"/>
-          <w:lang w:eastAsia="en-GB"/>
-          <w14:ligatures w14:val="none"/>
-        </w:rPr>
-        <w:t>5. The User Interface (UI) &amp; Testing</w:t>
-      </w:r>
-    </w:p>
-    <w:p>
-      <w:pPr>
-        <w:spacing w:before="100" w:beforeAutospacing="1" w:after="100" w:afterAutospacing="1" w:line="240" w:lineRule="auto"/>
-        <w:rPr>
-          <w:rFonts w:ascii="Times New Roman" w:eastAsia="Times New Roman" w:hAnsi="Times New Roman" w:cs="Times New Roman"/>
-          <w:kern w:val="0"/>
-          <w:lang w:eastAsia="en-GB"/>
-          <w14:ligatures w14:val="none"/>
-        </w:rPr>
-      </w:pPr>
-      <w:hyperlink r:id="rId6" w:history="1">
-        <w:r>
-          <w:rPr>
-            <w:rFonts w:ascii="Times New Roman" w:eastAsia="Times New Roman" w:hAnsi="Times New Roman" w:cs="Times New Roman"/>
-            <w:color w:val="0000FF"/>
-            <w:kern w:val="0"/>
-            <w:u w:val="single"/>
-            <w:lang w:eastAsia="en-GB"/>
-            <w14:ligatures w14:val="none"/>
-          </w:rPr>
-          <w:t>https://www.figma.com/design/KdbZUIp1p2ycNemRNkvxU7/Pill-Pal?node-id=0-1&amp;t=DmFpZZKHQK7Lr31J-1</w:t>
-        </w:r>
-      </w:hyperlink>
-    </w:p>
-    <w:p>
-      <w:pPr>
-        <w:spacing w:before="100" w:beforeAutospacing="1" w:after="100" w:afterAutospacing="1" w:line="240" w:lineRule="auto"/>
-        <w:rPr>
-          <w:rFonts w:ascii="Times New Roman" w:eastAsia="Times New Roman" w:hAnsi="Times New Roman" w:cs="Times New Roman"/>
-          <w:kern w:val="0"/>
-          <w:lang w:eastAsia="en-GB"/>
-          <w14:ligatures w14:val="none"/>
-        </w:rPr>
-      </w:pPr>
-      <w:r>
-        <w:rPr>
-          <w:rFonts w:ascii="Times New Roman" w:eastAsia="Times New Roman" w:hAnsi="Times New Roman" w:cs="Times New Roman"/>
-          <w:b/>
-          <w:bCs/>
-          <w:kern w:val="0"/>
-          <w:lang w:eastAsia="en-GB"/>
-          <w14:ligatures w14:val="none"/>
-        </w:rPr>
-        <w:t>6. Version Control (Git)</w:t>
-      </w:r>
-    </w:p>
-    <w:p>
-      <w:pPr>
-        <w:spacing w:before="100" w:beforeAutospacing="1" w:after="100" w:afterAutospacing="1" w:line="240" w:lineRule="auto"/>
-        <w:rPr>
-          <w:rFonts w:ascii="Times New Roman" w:eastAsia="Times New Roman" w:hAnsi="Times New Roman" w:cs="Times New Roman"/>
-          <w:kern w:val="0"/>
-          <w:lang w:eastAsia="en-GB"/>
-          <w14:ligatures w14:val="none"/>
-        </w:rPr>
-      </w:pPr>
-      <w:hyperlink r:id="rId7" w:history="1">
-        <w:r>
-          <w:rPr>
-            <w:rFonts w:ascii="Times New Roman" w:eastAsia="Times New Roman" w:hAnsi="Times New Roman" w:cs="Times New Roman"/>
-            <w:color w:val="0000FF"/>
-            <w:kern w:val="0"/>
-            <w:u w:val="single"/>
-            <w:lang w:eastAsia="en-GB"/>
-            <w14:ligatures w14:val="none"/>
-          </w:rPr>
-          <w:t>https://github.com/violetdestiny/IOT_CA1_smartMD</w:t>
-        </w:r>
-      </w:hyperlink>
+      </w:pPr>
     </w:p>
     <w:p/>
     <w:sectPr>
@@ -2347,6 +1545,11 @@
       <w:u w:val="single"/>
     </w:rPr>
   </w:style>
+  <w:style w:type="character" w:customStyle="1" w:styleId="notion-enable-hover">
+    <w:name w:val="notion-enable-hover"/>
+    <w:basedOn w:val="DefaultParagraphFont"/>
+    <w:rsid w:val="00E402AE"/>
+  </w:style>
 </w:styles>
 </file>
 

</xml_diff>

<commit_message>
ADD THE USER INTERFACE AND TESTING 18-24 SEPTEMBER
</commit_message>
<xml_diff>
--- a/IOT_SUBM.docx
+++ b/IOT_SUBM.docx
@@ -116,6 +116,23 @@
         </w:rPr>
       </w:pPr>
     </w:p>
+    <w:p>
+      <w:r>
+        <w:t xml:space="preserve">USER INTERFACE AND TESTING :  (18 – 24 SEPTEMBER ) </w:t>
+      </w:r>
+    </w:p>
+    <w:p/>
+    <w:p>
+      <w:hyperlink r:id="rId5" w:history="1">
+        <w:r>
+          <w:rPr>
+            <w:rStyle w:val="Hyperlink"/>
+          </w:rPr>
+          <w:t>https://www.figma.com/design/KdbZUIp1p2ycNemRNkvxU7/Pill-Pal?node-id=0-1&amp;t=DmFpZZKHQK7Lr31J-1</w:t>
+        </w:r>
+      </w:hyperlink>
+    </w:p>
+    <w:p/>
     <w:p/>
     <w:sectPr>
       <w:pgSz w:w="11906" w:h="16838"/>
@@ -1537,7 +1554,6 @@
     <w:name w:val="Hyperlink"/>
     <w:basedOn w:val="DefaultParagraphFont"/>
     <w:uiPriority w:val="99"/>
-    <w:semiHidden/>
     <w:unhideWhenUsed/>
     <w:rsid w:val="004D7657"/>
     <w:rPr>
@@ -1549,6 +1565,18 @@
     <w:name w:val="notion-enable-hover"/>
     <w:basedOn w:val="DefaultParagraphFont"/>
     <w:rsid w:val="00E402AE"/>
+  </w:style>
+  <w:style w:type="character" w:styleId="UnresolvedMention">
+    <w:name w:val="Unresolved Mention"/>
+    <w:basedOn w:val="DefaultParagraphFont"/>
+    <w:uiPriority w:val="99"/>
+    <w:semiHidden/>
+    <w:unhideWhenUsed/>
+    <w:rsid w:val="006C1EB8"/>
+    <w:rPr>
+      <w:color w:val="605E5C"/>
+      <w:shd w:val="clear" w:color="auto" w:fill="E1DFDD"/>
+    </w:rPr>
   </w:style>
 </w:styles>
 </file>

</xml_diff>

<commit_message>
ADD THE MEMBER ROLES
</commit_message>
<xml_diff>
--- a/IOT_SUBM.docx
+++ b/IOT_SUBM.docx
@@ -2,6 +2,60 @@
 <file path=word/document.xml><?xml version="1.0" encoding="utf-8"?>
 <w:document xmlns:wpc="http://schemas.microsoft.com/office/word/2010/wordprocessingCanvas" xmlns:cx="http://schemas.microsoft.com/office/drawing/2014/chartex" xmlns:cx1="http://schemas.microsoft.com/office/drawing/2015/9/8/chartex" xmlns:cx2="http://schemas.microsoft.com/office/drawing/2015/10/21/chartex" xmlns:cx3="http://schemas.microsoft.com/office/drawing/2016/5/9/chartex" xmlns:cx4="http://schemas.microsoft.com/office/drawing/2016/5/10/chartex" xmlns:cx5="http://schemas.microsoft.com/office/drawing/2016/5/11/chartex" xmlns:cx6="http://schemas.microsoft.com/office/drawing/2016/5/12/chartex" xmlns:cx7="http://schemas.microsoft.com/office/drawing/2016/5/13/chartex" xmlns:cx8="http://schemas.microsoft.com/office/drawing/2016/5/14/chartex" xmlns:mc="http://schemas.openxmlformats.org/markup-compatibility/2006" xmlns:aink="http://schemas.microsoft.com/office/drawing/2016/ink" xmlns:am3d="http://schemas.microsoft.com/office/drawing/2017/model3d" xmlns:o="urn:schemas-microsoft-com:office:office" xmlns:oel="http://schemas.microsoft.com/office/2019/extlst" xmlns:r="http://schemas.openxmlformats.org/officeDocument/2006/relationships" xmlns:m="http://schemas.openxmlformats.org/officeDocument/2006/math" xmlns:v="urn:schemas-microsoft-com:vml" xmlns:wp14="http://schemas.microsoft.com/office/word/2010/wordprocessingDrawing" xmlns:wp="http://schemas.openxmlformats.org/drawingml/2006/wordprocessingDrawing" xmlns:w10="urn:schemas-microsoft-com:office:word" xmlns:w="http://schemas.openxmlformats.org/wordprocessingml/2006/main" xmlns:w14="http://schemas.microsoft.com/office/word/2010/wordml" xmlns:w15="http://schemas.microsoft.com/office/word/2012/wordml" xmlns:w16cex="http://schemas.microsoft.com/office/word/2018/wordml/cex" xmlns:w16cid="http://schemas.microsoft.com/office/word/2016/wordml/cid" xmlns:w16="http://schemas.microsoft.com/office/word/2018/wordml" xmlns:w16du="http://schemas.microsoft.com/office/word/2023/wordml/word16du" xmlns:w16sdtdh="http://schemas.microsoft.com/office/word/2020/wordml/sdtdatahash" xmlns:w16sdtfl="http://schemas.microsoft.com/office/word/2024/wordml/sdtformatlock" xmlns:w16se="http://schemas.microsoft.com/office/word/2015/wordml/symex" xmlns:wpg="http://schemas.microsoft.com/office/word/2010/wordprocessingGroup" xmlns:wpi="http://schemas.microsoft.com/office/word/2010/wordprocessingInk" xmlns:wne="http://schemas.microsoft.com/office/word/2006/wordml" xmlns:wps="http://schemas.microsoft.com/office/word/2010/wordprocessingShape" mc:Ignorable="w14 w15 w16se w16cid w16 w16cex w16sdtdh w16sdtfl w16du wp14">
   <w:body>
+    <w:p>
+      <w:r>
+        <w:t xml:space="preserve">TEAM ROLES AND BREAKDOWN </w:t>
+      </w:r>
+    </w:p>
+    <w:p>
+      <w:pPr>
+        <w:pStyle w:val="NormalWeb"/>
+      </w:pPr>
+      <w:r>
+        <w:t>SOPHIA : Database Hardware Backend</w:t>
+      </w:r>
+    </w:p>
+    <w:p>
+      <w:pPr>
+        <w:pStyle w:val="NormalWeb"/>
+      </w:pPr>
+      <w:r>
+        <w:t>IKER : Hardware Backend Database</w:t>
+      </w:r>
+    </w:p>
+    <w:p>
+      <w:pPr>
+        <w:pStyle w:val="NormalWeb"/>
+      </w:pPr>
+      <w:r>
+        <w:t>FAVOUR :UI/UX Design Frontend Testing</w:t>
+      </w:r>
+    </w:p>
+    <w:p>
+      <w:pPr>
+        <w:pStyle w:val="NormalWeb"/>
+      </w:pPr>
+      <w:r>
+        <w:t xml:space="preserve">IKRAM : Frontend Hardware </w:t>
+      </w:r>
+      <w:proofErr w:type="spellStart"/>
+      <w:r>
+        <w:t>Github</w:t>
+      </w:r>
+      <w:proofErr w:type="spellEnd"/>
+    </w:p>
+    <w:p>
+      <w:pPr>
+        <w:rPr>
+          <w:rFonts w:ascii="Times New Roman" w:eastAsia="Times New Roman" w:hAnsi="Times New Roman" w:cs="Times New Roman"/>
+          <w:b/>
+          <w:bCs/>
+          <w:kern w:val="0"/>
+          <w:lang w:eastAsia="en-GB"/>
+          <w14:ligatures w14:val="none"/>
+        </w:rPr>
+      </w:pPr>
+    </w:p>
     <w:p>
       <w:pPr>
         <w:rPr>
@@ -22,7 +76,18 @@
           <w:lang w:eastAsia="en-GB"/>
           <w14:ligatures w14:val="none"/>
         </w:rPr>
-        <w:t xml:space="preserve">STEP 1 :  idea breakdown  (15 </w:t>
+        <w:t xml:space="preserve">IDEA BREAKDOWN </w:t>
+      </w:r>
+      <w:r>
+        <w:rPr>
+          <w:rFonts w:ascii="Times New Roman" w:eastAsia="Times New Roman" w:hAnsi="Times New Roman" w:cs="Times New Roman"/>
+          <w:b/>
+          <w:bCs/>
+          <w:kern w:val="0"/>
+          <w:lang w:eastAsia="en-GB"/>
+          <w14:ligatures w14:val="none"/>
+        </w:rPr>
+        <w:t xml:space="preserve">  (15 </w:t>
       </w:r>
       <w:proofErr w:type="spellStart"/>
       <w:r>
@@ -1526,7 +1591,6 @@
     <w:name w:val="Normal (Web)"/>
     <w:basedOn w:val="Normal"/>
     <w:uiPriority w:val="99"/>
-    <w:semiHidden/>
     <w:unhideWhenUsed/>
     <w:rsid w:val="004D7657"/>
     <w:pPr>

</xml_diff>

<commit_message>
ADD THE USER TYPE BREAKDOWN
</commit_message>
<xml_diff>
--- a/IOT_SUBM.docx
+++ b/IOT_SUBM.docx
@@ -199,6 +199,427 @@
     </w:p>
     <w:p/>
     <w:p/>
+    <w:p>
+      <w:pPr>
+        <w:spacing w:before="100" w:beforeAutospacing="1" w:after="100" w:afterAutospacing="1" w:line="240" w:lineRule="auto"/>
+        <w:outlineLvl w:val="0"/>
+        <w:rPr>
+          <w:rFonts w:ascii="Times New Roman" w:eastAsia="Times New Roman" w:hAnsi="Times New Roman" w:cs="Times New Roman"/>
+          <w:b/>
+          <w:bCs/>
+          <w:kern w:val="36"/>
+          <w:sz w:val="48"/>
+          <w:szCs w:val="48"/>
+          <w:lang w:eastAsia="en-GB"/>
+          <w14:ligatures w14:val="none"/>
+        </w:rPr>
+      </w:pPr>
+      <w:r>
+        <w:rPr>
+          <w:rFonts w:ascii="Times New Roman" w:eastAsia="Times New Roman" w:hAnsi="Times New Roman" w:cs="Times New Roman"/>
+          <w:b/>
+          <w:bCs/>
+          <w:kern w:val="36"/>
+          <w:sz w:val="48"/>
+          <w:szCs w:val="48"/>
+          <w:lang w:eastAsia="en-GB"/>
+          <w14:ligatures w14:val="none"/>
+        </w:rPr>
+        <w:t>USER</w:t>
+      </w:r>
+    </w:p>
+    <w:p>
+      <w:pPr>
+        <w:numPr>
+          <w:ilvl w:val="0"/>
+          <w:numId w:val="4"/>
+        </w:numPr>
+        <w:spacing w:before="100" w:beforeAutospacing="1" w:after="100" w:afterAutospacing="1" w:line="240" w:lineRule="auto"/>
+        <w:rPr>
+          <w:rFonts w:ascii="Times New Roman" w:eastAsia="Times New Roman" w:hAnsi="Times New Roman" w:cs="Times New Roman"/>
+          <w:kern w:val="0"/>
+          <w:lang w:eastAsia="en-GB"/>
+          <w14:ligatures w14:val="none"/>
+        </w:rPr>
+      </w:pPr>
+      <w:r>
+        <w:rPr>
+          <w:rFonts w:ascii="Times New Roman" w:eastAsia="Times New Roman" w:hAnsi="Times New Roman" w:cs="Times New Roman"/>
+          <w:b/>
+          <w:bCs/>
+          <w:kern w:val="0"/>
+          <w:lang w:eastAsia="en-GB"/>
+          <w14:ligatures w14:val="none"/>
+        </w:rPr>
+        <w:t>Workaholics:</w:t>
+      </w:r>
+      <w:r>
+        <w:rPr>
+          <w:rFonts w:ascii="Times New Roman" w:eastAsia="Times New Roman" w:hAnsi="Times New Roman" w:cs="Times New Roman"/>
+          <w:kern w:val="0"/>
+          <w:lang w:eastAsia="en-GB"/>
+          <w14:ligatures w14:val="none"/>
+        </w:rPr>
+        <w:t xml:space="preserve"> People who are constantly on the go with demanding schedules that have to take time-sensitive medications (like ADHD stimulants). If their dose is missed they may suffer the consequence of symptom breakthrough or sleep issues. </w:t>
+      </w:r>
+      <w:proofErr w:type="spellStart"/>
+      <w:r>
+        <w:rPr>
+          <w:rFonts w:ascii="Times New Roman" w:eastAsia="Times New Roman" w:hAnsi="Times New Roman" w:cs="Times New Roman"/>
+          <w:kern w:val="0"/>
+          <w:lang w:eastAsia="en-GB"/>
+          <w14:ligatures w14:val="none"/>
+        </w:rPr>
+        <w:t>PillPal</w:t>
+      </w:r>
+      <w:proofErr w:type="spellEnd"/>
+      <w:r>
+        <w:rPr>
+          <w:rFonts w:ascii="Times New Roman" w:eastAsia="Times New Roman" w:hAnsi="Times New Roman" w:cs="Times New Roman"/>
+          <w:kern w:val="0"/>
+          <w:lang w:eastAsia="en-GB"/>
+          <w14:ligatures w14:val="none"/>
+        </w:rPr>
+        <w:t xml:space="preserve"> will help them pack their medication on the go or remind them to prevent missed doses.</w:t>
+      </w:r>
+    </w:p>
+    <w:p>
+      <w:pPr>
+        <w:numPr>
+          <w:ilvl w:val="0"/>
+          <w:numId w:val="4"/>
+        </w:numPr>
+        <w:spacing w:before="100" w:beforeAutospacing="1" w:after="100" w:afterAutospacing="1" w:line="240" w:lineRule="auto"/>
+        <w:rPr>
+          <w:rFonts w:ascii="Times New Roman" w:eastAsia="Times New Roman" w:hAnsi="Times New Roman" w:cs="Times New Roman"/>
+          <w:kern w:val="0"/>
+          <w:lang w:eastAsia="en-GB"/>
+          <w14:ligatures w14:val="none"/>
+        </w:rPr>
+      </w:pPr>
+      <w:r>
+        <w:rPr>
+          <w:rFonts w:ascii="Times New Roman" w:eastAsia="Times New Roman" w:hAnsi="Times New Roman" w:cs="Times New Roman"/>
+          <w:b/>
+          <w:bCs/>
+          <w:kern w:val="0"/>
+          <w:lang w:eastAsia="en-GB"/>
+          <w14:ligatures w14:val="none"/>
+        </w:rPr>
+        <w:t>Contraceptive Users:</w:t>
+      </w:r>
+      <w:r>
+        <w:rPr>
+          <w:rFonts w:ascii="Times New Roman" w:eastAsia="Times New Roman" w:hAnsi="Times New Roman" w:cs="Times New Roman"/>
+          <w:kern w:val="0"/>
+          <w:lang w:eastAsia="en-GB"/>
+          <w14:ligatures w14:val="none"/>
+        </w:rPr>
+        <w:t xml:space="preserve"> People who take oral contraceptives that require a consistent daily timing within a 3 hour window(Planned Parenthood, n.d.) to maintain that is it effective. Missing birth control pills leads to hormone level drops, reducing </w:t>
+      </w:r>
+      <w:r>
+        <w:rPr>
+          <w:rFonts w:ascii="Times New Roman" w:eastAsia="Times New Roman" w:hAnsi="Times New Roman" w:cs="Times New Roman"/>
+          <w:kern w:val="0"/>
+          <w:lang w:eastAsia="en-GB"/>
+          <w14:ligatures w14:val="none"/>
+        </w:rPr>
+        <w:lastRenderedPageBreak/>
+        <w:t>effectiveness and increasing pregnancy risk, along with side effects like breakthrough bleeding or nausea (K Health, 2022).</w:t>
+      </w:r>
+    </w:p>
+    <w:p>
+      <w:pPr>
+        <w:numPr>
+          <w:ilvl w:val="0"/>
+          <w:numId w:val="4"/>
+        </w:numPr>
+        <w:spacing w:before="100" w:beforeAutospacing="1" w:after="100" w:afterAutospacing="1" w:line="240" w:lineRule="auto"/>
+        <w:rPr>
+          <w:rFonts w:ascii="Times New Roman" w:eastAsia="Times New Roman" w:hAnsi="Times New Roman" w:cs="Times New Roman"/>
+          <w:kern w:val="0"/>
+          <w:lang w:eastAsia="en-GB"/>
+          <w14:ligatures w14:val="none"/>
+        </w:rPr>
+      </w:pPr>
+      <w:r>
+        <w:rPr>
+          <w:rFonts w:ascii="Times New Roman" w:eastAsia="Times New Roman" w:hAnsi="Times New Roman" w:cs="Times New Roman"/>
+          <w:b/>
+          <w:bCs/>
+          <w:kern w:val="0"/>
+          <w:lang w:eastAsia="en-GB"/>
+          <w14:ligatures w14:val="none"/>
+        </w:rPr>
+        <w:t>Athletes/Gym-goers:</w:t>
+      </w:r>
+      <w:r>
+        <w:rPr>
+          <w:rFonts w:ascii="Times New Roman" w:eastAsia="Times New Roman" w:hAnsi="Times New Roman" w:cs="Times New Roman"/>
+          <w:kern w:val="0"/>
+          <w:lang w:eastAsia="en-GB"/>
+          <w14:ligatures w14:val="none"/>
+        </w:rPr>
+        <w:t xml:space="preserve"> People who </w:t>
+      </w:r>
+      <w:proofErr w:type="spellStart"/>
+      <w:r>
+        <w:rPr>
+          <w:rFonts w:ascii="Times New Roman" w:eastAsia="Times New Roman" w:hAnsi="Times New Roman" w:cs="Times New Roman"/>
+          <w:kern w:val="0"/>
+          <w:lang w:eastAsia="en-GB"/>
+          <w14:ligatures w14:val="none"/>
+        </w:rPr>
+        <w:t>workout</w:t>
+      </w:r>
+      <w:proofErr w:type="spellEnd"/>
+      <w:r>
+        <w:rPr>
+          <w:rFonts w:ascii="Times New Roman" w:eastAsia="Times New Roman" w:hAnsi="Times New Roman" w:cs="Times New Roman"/>
+          <w:kern w:val="0"/>
+          <w:lang w:eastAsia="en-GB"/>
+          <w14:ligatures w14:val="none"/>
+        </w:rPr>
+        <w:t xml:space="preserve"> regularly/professional athletes take daily performance supplements (pre-workout, protein). These are timed around their workout for better results. Taking supplements too early can cause the effects wear off and too late have no benefit during workout.</w:t>
+      </w:r>
+    </w:p>
+    <w:p>
+      <w:pPr>
+        <w:spacing w:before="100" w:beforeAutospacing="1" w:after="100" w:afterAutospacing="1" w:line="240" w:lineRule="auto"/>
+        <w:rPr>
+          <w:rFonts w:ascii="Times New Roman" w:eastAsia="Times New Roman" w:hAnsi="Times New Roman" w:cs="Times New Roman"/>
+          <w:kern w:val="0"/>
+          <w:lang w:eastAsia="en-GB"/>
+          <w14:ligatures w14:val="none"/>
+        </w:rPr>
+      </w:pPr>
+      <w:r>
+        <w:rPr>
+          <w:rFonts w:ascii="Times New Roman" w:eastAsia="Times New Roman" w:hAnsi="Times New Roman" w:cs="Times New Roman"/>
+          <w:b/>
+          <w:bCs/>
+          <w:kern w:val="0"/>
+          <w:lang w:eastAsia="en-GB"/>
+          <w14:ligatures w14:val="none"/>
+        </w:rPr>
+        <w:t>Demographic / Character</w:t>
+      </w:r>
+    </w:p>
+    <w:p>
+      <w:pPr>
+        <w:numPr>
+          <w:ilvl w:val="0"/>
+          <w:numId w:val="5"/>
+        </w:numPr>
+        <w:spacing w:before="100" w:beforeAutospacing="1" w:after="100" w:afterAutospacing="1" w:line="240" w:lineRule="auto"/>
+        <w:rPr>
+          <w:rFonts w:ascii="Times New Roman" w:eastAsia="Times New Roman" w:hAnsi="Times New Roman" w:cs="Times New Roman"/>
+          <w:kern w:val="0"/>
+          <w:lang w:eastAsia="en-GB"/>
+          <w14:ligatures w14:val="none"/>
+        </w:rPr>
+      </w:pPr>
+      <w:r>
+        <w:rPr>
+          <w:rFonts w:ascii="Times New Roman" w:eastAsia="Times New Roman" w:hAnsi="Times New Roman" w:cs="Times New Roman"/>
+          <w:kern w:val="0"/>
+          <w:lang w:eastAsia="en-GB"/>
+          <w14:ligatures w14:val="none"/>
+        </w:rPr>
+        <w:t>Aged 17-66, but age inclusive</w:t>
+      </w:r>
+    </w:p>
+    <w:p>
+      <w:pPr>
+        <w:numPr>
+          <w:ilvl w:val="0"/>
+          <w:numId w:val="5"/>
+        </w:numPr>
+        <w:spacing w:before="100" w:beforeAutospacing="1" w:after="100" w:afterAutospacing="1" w:line="240" w:lineRule="auto"/>
+        <w:rPr>
+          <w:rFonts w:ascii="Times New Roman" w:eastAsia="Times New Roman" w:hAnsi="Times New Roman" w:cs="Times New Roman"/>
+          <w:kern w:val="0"/>
+          <w:lang w:eastAsia="en-GB"/>
+          <w14:ligatures w14:val="none"/>
+        </w:rPr>
+      </w:pPr>
+      <w:r>
+        <w:rPr>
+          <w:rFonts w:ascii="Times New Roman" w:eastAsia="Times New Roman" w:hAnsi="Times New Roman" w:cs="Times New Roman"/>
+          <w:kern w:val="0"/>
+          <w:lang w:eastAsia="en-GB"/>
+          <w14:ligatures w14:val="none"/>
+        </w:rPr>
+        <w:t>Active lifestyle, busy schedules, values independence in managing their own help</w:t>
+      </w:r>
+    </w:p>
+    <w:p>
+      <w:pPr>
+        <w:numPr>
+          <w:ilvl w:val="0"/>
+          <w:numId w:val="5"/>
+        </w:numPr>
+        <w:spacing w:before="100" w:beforeAutospacing="1" w:after="100" w:afterAutospacing="1" w:line="240" w:lineRule="auto"/>
+        <w:rPr>
+          <w:rFonts w:ascii="Times New Roman" w:eastAsia="Times New Roman" w:hAnsi="Times New Roman" w:cs="Times New Roman"/>
+          <w:kern w:val="0"/>
+          <w:lang w:eastAsia="en-GB"/>
+          <w14:ligatures w14:val="none"/>
+        </w:rPr>
+      </w:pPr>
+      <w:r>
+        <w:rPr>
+          <w:rFonts w:ascii="Times New Roman" w:eastAsia="Times New Roman" w:hAnsi="Times New Roman" w:cs="Times New Roman"/>
+          <w:kern w:val="0"/>
+          <w:lang w:eastAsia="en-GB"/>
+          <w14:ligatures w14:val="none"/>
+        </w:rPr>
+        <w:t>Owns smartphone, technical skills are basic to moderate comfort with digital platforms</w:t>
+      </w:r>
+    </w:p>
+    <w:p>
+      <w:pPr>
+        <w:numPr>
+          <w:ilvl w:val="0"/>
+          <w:numId w:val="5"/>
+        </w:numPr>
+        <w:spacing w:before="100" w:beforeAutospacing="1" w:after="100" w:afterAutospacing="1" w:line="240" w:lineRule="auto"/>
+        <w:rPr>
+          <w:rFonts w:ascii="Times New Roman" w:eastAsia="Times New Roman" w:hAnsi="Times New Roman" w:cs="Times New Roman"/>
+          <w:kern w:val="0"/>
+          <w:lang w:eastAsia="en-GB"/>
+          <w14:ligatures w14:val="none"/>
+        </w:rPr>
+      </w:pPr>
+      <w:r>
+        <w:rPr>
+          <w:rFonts w:ascii="Times New Roman" w:eastAsia="Times New Roman" w:hAnsi="Times New Roman" w:cs="Times New Roman"/>
+          <w:kern w:val="0"/>
+          <w:lang w:eastAsia="en-GB"/>
+          <w14:ligatures w14:val="none"/>
+        </w:rPr>
+        <w:t>Struggle with routine, just need medication backup</w:t>
+      </w:r>
+    </w:p>
+    <w:p>
+      <w:pPr>
+        <w:spacing w:before="100" w:beforeAutospacing="1" w:after="100" w:afterAutospacing="1" w:line="240" w:lineRule="auto"/>
+        <w:rPr>
+          <w:rFonts w:ascii="Times New Roman" w:eastAsia="Times New Roman" w:hAnsi="Times New Roman" w:cs="Times New Roman"/>
+          <w:kern w:val="0"/>
+          <w:lang w:eastAsia="en-GB"/>
+          <w14:ligatures w14:val="none"/>
+        </w:rPr>
+      </w:pPr>
+      <w:r>
+        <w:rPr>
+          <w:rFonts w:ascii="Times New Roman" w:eastAsia="Times New Roman" w:hAnsi="Times New Roman" w:cs="Times New Roman"/>
+          <w:b/>
+          <w:bCs/>
+          <w:kern w:val="0"/>
+          <w:lang w:eastAsia="en-GB"/>
+          <w14:ligatures w14:val="none"/>
+        </w:rPr>
+        <w:t>Motivations</w:t>
+      </w:r>
+    </w:p>
+    <w:p>
+      <w:pPr>
+        <w:numPr>
+          <w:ilvl w:val="0"/>
+          <w:numId w:val="6"/>
+        </w:numPr>
+        <w:spacing w:before="100" w:beforeAutospacing="1" w:after="100" w:afterAutospacing="1" w:line="240" w:lineRule="auto"/>
+        <w:rPr>
+          <w:rFonts w:ascii="Times New Roman" w:eastAsia="Times New Roman" w:hAnsi="Times New Roman" w:cs="Times New Roman"/>
+          <w:kern w:val="0"/>
+          <w:lang w:eastAsia="en-GB"/>
+          <w14:ligatures w14:val="none"/>
+        </w:rPr>
+      </w:pPr>
+      <w:r>
+        <w:rPr>
+          <w:rFonts w:ascii="Times New Roman" w:eastAsia="Times New Roman" w:hAnsi="Times New Roman" w:cs="Times New Roman"/>
+          <w:kern w:val="0"/>
+          <w:lang w:eastAsia="en-GB"/>
+          <w14:ligatures w14:val="none"/>
+        </w:rPr>
+        <w:t>Stay ahead of medication schedules without stress and anxiety</w:t>
+      </w:r>
+    </w:p>
+    <w:p>
+      <w:pPr>
+        <w:numPr>
+          <w:ilvl w:val="0"/>
+          <w:numId w:val="6"/>
+        </w:numPr>
+        <w:spacing w:before="100" w:beforeAutospacing="1" w:after="100" w:afterAutospacing="1" w:line="240" w:lineRule="auto"/>
+        <w:rPr>
+          <w:rFonts w:ascii="Times New Roman" w:eastAsia="Times New Roman" w:hAnsi="Times New Roman" w:cs="Times New Roman"/>
+          <w:kern w:val="0"/>
+          <w:lang w:eastAsia="en-GB"/>
+          <w14:ligatures w14:val="none"/>
+        </w:rPr>
+      </w:pPr>
+      <w:r>
+        <w:rPr>
+          <w:rFonts w:ascii="Times New Roman" w:eastAsia="Times New Roman" w:hAnsi="Times New Roman" w:cs="Times New Roman"/>
+          <w:kern w:val="0"/>
+          <w:lang w:eastAsia="en-GB"/>
+          <w14:ligatures w14:val="none"/>
+        </w:rPr>
+        <w:t>Prevent relapse of symptoms</w:t>
+      </w:r>
+    </w:p>
+    <w:p>
+      <w:pPr>
+        <w:numPr>
+          <w:ilvl w:val="0"/>
+          <w:numId w:val="6"/>
+        </w:numPr>
+        <w:spacing w:before="100" w:beforeAutospacing="1" w:after="100" w:afterAutospacing="1" w:line="240" w:lineRule="auto"/>
+        <w:rPr>
+          <w:rFonts w:ascii="Times New Roman" w:eastAsia="Times New Roman" w:hAnsi="Times New Roman" w:cs="Times New Roman"/>
+          <w:kern w:val="0"/>
+          <w:lang w:eastAsia="en-GB"/>
+          <w14:ligatures w14:val="none"/>
+        </w:rPr>
+      </w:pPr>
+      <w:r>
+        <w:rPr>
+          <w:rFonts w:ascii="Times New Roman" w:eastAsia="Times New Roman" w:hAnsi="Times New Roman" w:cs="Times New Roman"/>
+          <w:kern w:val="0"/>
+          <w:lang w:eastAsia="en-GB"/>
+          <w14:ligatures w14:val="none"/>
+        </w:rPr>
+        <w:t>Manage their own health, not wanting to rely on others - independence</w:t>
+      </w:r>
+    </w:p>
+    <w:p>
+      <w:pPr>
+        <w:numPr>
+          <w:ilvl w:val="0"/>
+          <w:numId w:val="6"/>
+        </w:numPr>
+        <w:spacing w:before="100" w:beforeAutospacing="1" w:after="100" w:afterAutospacing="1" w:line="240" w:lineRule="auto"/>
+        <w:rPr>
+          <w:rFonts w:ascii="Times New Roman" w:eastAsia="Times New Roman" w:hAnsi="Times New Roman" w:cs="Times New Roman"/>
+          <w:kern w:val="0"/>
+          <w:lang w:eastAsia="en-GB"/>
+          <w14:ligatures w14:val="none"/>
+        </w:rPr>
+      </w:pPr>
+      <w:r>
+        <w:rPr>
+          <w:rFonts w:ascii="Times New Roman" w:eastAsia="Times New Roman" w:hAnsi="Times New Roman" w:cs="Times New Roman"/>
+          <w:kern w:val="0"/>
+          <w:lang w:eastAsia="en-GB"/>
+          <w14:ligatures w14:val="none"/>
+        </w:rPr>
+        <w:t>Take medication privately without attracting attention</w:t>
+      </w:r>
+    </w:p>
+    <w:p/>
     <w:sectPr>
       <w:pgSz w:w="11906" w:h="16838"/>
       <w:pgMar w:top="1440" w:right="1440" w:bottom="1440" w:left="1440" w:header="708" w:footer="708" w:gutter="0"/>
@@ -212,6 +633,155 @@
 <file path=word/numbering.xml><?xml version="1.0" encoding="utf-8"?>
 <w:numbering xmlns:wpc="http://schemas.microsoft.com/office/word/2010/wordprocessingCanvas" xmlns:cx="http://schemas.microsoft.com/office/drawing/2014/chartex" xmlns:cx1="http://schemas.microsoft.com/office/drawing/2015/9/8/chartex" xmlns:cx2="http://schemas.microsoft.com/office/drawing/2015/10/21/chartex" xmlns:cx3="http://schemas.microsoft.com/office/drawing/2016/5/9/chartex" xmlns:cx4="http://schemas.microsoft.com/office/drawing/2016/5/10/chartex" xmlns:cx5="http://schemas.microsoft.com/office/drawing/2016/5/11/chartex" xmlns:cx6="http://schemas.microsoft.com/office/drawing/2016/5/12/chartex" xmlns:cx7="http://schemas.microsoft.com/office/drawing/2016/5/13/chartex" xmlns:cx8="http://schemas.microsoft.com/office/drawing/2016/5/14/chartex" xmlns:mc="http://schemas.openxmlformats.org/markup-compatibility/2006" xmlns:aink="http://schemas.microsoft.com/office/drawing/2016/ink" xmlns:am3d="http://schemas.microsoft.com/office/drawing/2017/model3d" xmlns:o="urn:schemas-microsoft-com:office:office" xmlns:oel="http://schemas.microsoft.com/office/2019/extlst" xmlns:r="http://schemas.openxmlformats.org/officeDocument/2006/relationships" xmlns:m="http://schemas.openxmlformats.org/officeDocument/2006/math" xmlns:v="urn:schemas-microsoft-com:vml" xmlns:wp14="http://schemas.microsoft.com/office/word/2010/wordprocessingDrawing" xmlns:wp="http://schemas.openxmlformats.org/drawingml/2006/wordprocessingDrawing" xmlns:w10="urn:schemas-microsoft-com:office:word" xmlns:w="http://schemas.openxmlformats.org/wordprocessingml/2006/main" xmlns:w14="http://schemas.microsoft.com/office/word/2010/wordml" xmlns:w15="http://schemas.microsoft.com/office/word/2012/wordml" xmlns:w16cex="http://schemas.microsoft.com/office/word/2018/wordml/cex" xmlns:w16cid="http://schemas.microsoft.com/office/word/2016/wordml/cid" xmlns:w16="http://schemas.microsoft.com/office/word/2018/wordml" xmlns:w16du="http://schemas.microsoft.com/office/word/2023/wordml/word16du" xmlns:w16sdtdh="http://schemas.microsoft.com/office/word/2020/wordml/sdtdatahash" xmlns:w16sdtfl="http://schemas.microsoft.com/office/word/2024/wordml/sdtformatlock" xmlns:w16se="http://schemas.microsoft.com/office/word/2015/wordml/symex" xmlns:wpg="http://schemas.microsoft.com/office/word/2010/wordprocessingGroup" xmlns:wpi="http://schemas.microsoft.com/office/word/2010/wordprocessingInk" xmlns:wne="http://schemas.microsoft.com/office/word/2006/wordml" xmlns:wps="http://schemas.microsoft.com/office/word/2010/wordprocessingShape" mc:Ignorable="w14 w15 w16se w16cid w16 w16cex w16sdtdh w16sdtfl w16du wp14">
   <w:abstractNum w:abstractNumId="0" w15:restartNumberingAfterBreak="0">
+    <w:nsid w:val="027861D2"/>
+    <w:multiLevelType w:val="multilevel"/>
+    <w:tmpl w:val="E6AAB79C"/>
+    <w:lvl w:ilvl="0">
+      <w:start w:val="1"/>
+      <w:numFmt w:val="bullet"/>
+      <w:lvlText w:val=""/>
+      <w:lvlJc w:val="left"/>
+      <w:pPr>
+        <w:tabs>
+          <w:tab w:val="num" w:pos="720"/>
+        </w:tabs>
+        <w:ind w:left="720" w:hanging="360"/>
+      </w:pPr>
+      <w:rPr>
+        <w:rFonts w:ascii="Symbol" w:hAnsi="Symbol" w:hint="default"/>
+        <w:sz w:val="20"/>
+      </w:rPr>
+    </w:lvl>
+    <w:lvl w:ilvl="1" w:tentative="1">
+      <w:start w:val="1"/>
+      <w:numFmt w:val="bullet"/>
+      <w:lvlText w:val="o"/>
+      <w:lvlJc w:val="left"/>
+      <w:pPr>
+        <w:tabs>
+          <w:tab w:val="num" w:pos="1440"/>
+        </w:tabs>
+        <w:ind w:left="1440" w:hanging="360"/>
+      </w:pPr>
+      <w:rPr>
+        <w:rFonts w:ascii="Courier New" w:hAnsi="Courier New" w:hint="default"/>
+        <w:sz w:val="20"/>
+      </w:rPr>
+    </w:lvl>
+    <w:lvl w:ilvl="2" w:tentative="1">
+      <w:start w:val="1"/>
+      <w:numFmt w:val="bullet"/>
+      <w:lvlText w:val=""/>
+      <w:lvlJc w:val="left"/>
+      <w:pPr>
+        <w:tabs>
+          <w:tab w:val="num" w:pos="2160"/>
+        </w:tabs>
+        <w:ind w:left="2160" w:hanging="360"/>
+      </w:pPr>
+      <w:rPr>
+        <w:rFonts w:ascii="Wingdings" w:hAnsi="Wingdings" w:hint="default"/>
+        <w:sz w:val="20"/>
+      </w:rPr>
+    </w:lvl>
+    <w:lvl w:ilvl="3" w:tentative="1">
+      <w:start w:val="1"/>
+      <w:numFmt w:val="bullet"/>
+      <w:lvlText w:val=""/>
+      <w:lvlJc w:val="left"/>
+      <w:pPr>
+        <w:tabs>
+          <w:tab w:val="num" w:pos="2880"/>
+        </w:tabs>
+        <w:ind w:left="2880" w:hanging="360"/>
+      </w:pPr>
+      <w:rPr>
+        <w:rFonts w:ascii="Wingdings" w:hAnsi="Wingdings" w:hint="default"/>
+        <w:sz w:val="20"/>
+      </w:rPr>
+    </w:lvl>
+    <w:lvl w:ilvl="4" w:tentative="1">
+      <w:start w:val="1"/>
+      <w:numFmt w:val="bullet"/>
+      <w:lvlText w:val=""/>
+      <w:lvlJc w:val="left"/>
+      <w:pPr>
+        <w:tabs>
+          <w:tab w:val="num" w:pos="3600"/>
+        </w:tabs>
+        <w:ind w:left="3600" w:hanging="360"/>
+      </w:pPr>
+      <w:rPr>
+        <w:rFonts w:ascii="Wingdings" w:hAnsi="Wingdings" w:hint="default"/>
+        <w:sz w:val="20"/>
+      </w:rPr>
+    </w:lvl>
+    <w:lvl w:ilvl="5" w:tentative="1">
+      <w:start w:val="1"/>
+      <w:numFmt w:val="bullet"/>
+      <w:lvlText w:val=""/>
+      <w:lvlJc w:val="left"/>
+      <w:pPr>
+        <w:tabs>
+          <w:tab w:val="num" w:pos="4320"/>
+        </w:tabs>
+        <w:ind w:left="4320" w:hanging="360"/>
+      </w:pPr>
+      <w:rPr>
+        <w:rFonts w:ascii="Wingdings" w:hAnsi="Wingdings" w:hint="default"/>
+        <w:sz w:val="20"/>
+      </w:rPr>
+    </w:lvl>
+    <w:lvl w:ilvl="6" w:tentative="1">
+      <w:start w:val="1"/>
+      <w:numFmt w:val="bullet"/>
+      <w:lvlText w:val=""/>
+      <w:lvlJc w:val="left"/>
+      <w:pPr>
+        <w:tabs>
+          <w:tab w:val="num" w:pos="5040"/>
+        </w:tabs>
+        <w:ind w:left="5040" w:hanging="360"/>
+      </w:pPr>
+      <w:rPr>
+        <w:rFonts w:ascii="Wingdings" w:hAnsi="Wingdings" w:hint="default"/>
+        <w:sz w:val="20"/>
+      </w:rPr>
+    </w:lvl>
+    <w:lvl w:ilvl="7" w:tentative="1">
+      <w:start w:val="1"/>
+      <w:numFmt w:val="bullet"/>
+      <w:lvlText w:val=""/>
+      <w:lvlJc w:val="left"/>
+      <w:pPr>
+        <w:tabs>
+          <w:tab w:val="num" w:pos="5760"/>
+        </w:tabs>
+        <w:ind w:left="5760" w:hanging="360"/>
+      </w:pPr>
+      <w:rPr>
+        <w:rFonts w:ascii="Wingdings" w:hAnsi="Wingdings" w:hint="default"/>
+        <w:sz w:val="20"/>
+      </w:rPr>
+    </w:lvl>
+    <w:lvl w:ilvl="8" w:tentative="1">
+      <w:start w:val="1"/>
+      <w:numFmt w:val="bullet"/>
+      <w:lvlText w:val=""/>
+      <w:lvlJc w:val="left"/>
+      <w:pPr>
+        <w:tabs>
+          <w:tab w:val="num" w:pos="6480"/>
+        </w:tabs>
+        <w:ind w:left="6480" w:hanging="360"/>
+      </w:pPr>
+      <w:rPr>
+        <w:rFonts w:ascii="Wingdings" w:hAnsi="Wingdings" w:hint="default"/>
+        <w:sz w:val="20"/>
+      </w:rPr>
+    </w:lvl>
+  </w:abstractNum>
+  <w:abstractNum w:abstractNumId="1" w15:restartNumberingAfterBreak="0">
     <w:nsid w:val="03B274C0"/>
     <w:multiLevelType w:val="multilevel"/>
     <w:tmpl w:val="5F187644"/>
@@ -360,7 +930,7 @@
       </w:rPr>
     </w:lvl>
   </w:abstractNum>
-  <w:abstractNum w:abstractNumId="1" w15:restartNumberingAfterBreak="0">
+  <w:abstractNum w:abstractNumId="2" w15:restartNumberingAfterBreak="0">
     <w:nsid w:val="2B423F84"/>
     <w:multiLevelType w:val="multilevel"/>
     <w:tmpl w:val="9E5A51A6"/>
@@ -509,7 +1079,305 @@
       </w:rPr>
     </w:lvl>
   </w:abstractNum>
-  <w:abstractNum w:abstractNumId="2" w15:restartNumberingAfterBreak="0">
+  <w:abstractNum w:abstractNumId="3" w15:restartNumberingAfterBreak="0">
+    <w:nsid w:val="3EA80387"/>
+    <w:multiLevelType w:val="multilevel"/>
+    <w:tmpl w:val="21588526"/>
+    <w:lvl w:ilvl="0">
+      <w:start w:val="1"/>
+      <w:numFmt w:val="bullet"/>
+      <w:lvlText w:val=""/>
+      <w:lvlJc w:val="left"/>
+      <w:pPr>
+        <w:tabs>
+          <w:tab w:val="num" w:pos="720"/>
+        </w:tabs>
+        <w:ind w:left="720" w:hanging="360"/>
+      </w:pPr>
+      <w:rPr>
+        <w:rFonts w:ascii="Symbol" w:hAnsi="Symbol" w:hint="default"/>
+        <w:sz w:val="20"/>
+      </w:rPr>
+    </w:lvl>
+    <w:lvl w:ilvl="1" w:tentative="1">
+      <w:start w:val="1"/>
+      <w:numFmt w:val="bullet"/>
+      <w:lvlText w:val="o"/>
+      <w:lvlJc w:val="left"/>
+      <w:pPr>
+        <w:tabs>
+          <w:tab w:val="num" w:pos="1440"/>
+        </w:tabs>
+        <w:ind w:left="1440" w:hanging="360"/>
+      </w:pPr>
+      <w:rPr>
+        <w:rFonts w:ascii="Courier New" w:hAnsi="Courier New" w:hint="default"/>
+        <w:sz w:val="20"/>
+      </w:rPr>
+    </w:lvl>
+    <w:lvl w:ilvl="2" w:tentative="1">
+      <w:start w:val="1"/>
+      <w:numFmt w:val="bullet"/>
+      <w:lvlText w:val=""/>
+      <w:lvlJc w:val="left"/>
+      <w:pPr>
+        <w:tabs>
+          <w:tab w:val="num" w:pos="2160"/>
+        </w:tabs>
+        <w:ind w:left="2160" w:hanging="360"/>
+      </w:pPr>
+      <w:rPr>
+        <w:rFonts w:ascii="Wingdings" w:hAnsi="Wingdings" w:hint="default"/>
+        <w:sz w:val="20"/>
+      </w:rPr>
+    </w:lvl>
+    <w:lvl w:ilvl="3" w:tentative="1">
+      <w:start w:val="1"/>
+      <w:numFmt w:val="bullet"/>
+      <w:lvlText w:val=""/>
+      <w:lvlJc w:val="left"/>
+      <w:pPr>
+        <w:tabs>
+          <w:tab w:val="num" w:pos="2880"/>
+        </w:tabs>
+        <w:ind w:left="2880" w:hanging="360"/>
+      </w:pPr>
+      <w:rPr>
+        <w:rFonts w:ascii="Wingdings" w:hAnsi="Wingdings" w:hint="default"/>
+        <w:sz w:val="20"/>
+      </w:rPr>
+    </w:lvl>
+    <w:lvl w:ilvl="4" w:tentative="1">
+      <w:start w:val="1"/>
+      <w:numFmt w:val="bullet"/>
+      <w:lvlText w:val=""/>
+      <w:lvlJc w:val="left"/>
+      <w:pPr>
+        <w:tabs>
+          <w:tab w:val="num" w:pos="3600"/>
+        </w:tabs>
+        <w:ind w:left="3600" w:hanging="360"/>
+      </w:pPr>
+      <w:rPr>
+        <w:rFonts w:ascii="Wingdings" w:hAnsi="Wingdings" w:hint="default"/>
+        <w:sz w:val="20"/>
+      </w:rPr>
+    </w:lvl>
+    <w:lvl w:ilvl="5" w:tentative="1">
+      <w:start w:val="1"/>
+      <w:numFmt w:val="bullet"/>
+      <w:lvlText w:val=""/>
+      <w:lvlJc w:val="left"/>
+      <w:pPr>
+        <w:tabs>
+          <w:tab w:val="num" w:pos="4320"/>
+        </w:tabs>
+        <w:ind w:left="4320" w:hanging="360"/>
+      </w:pPr>
+      <w:rPr>
+        <w:rFonts w:ascii="Wingdings" w:hAnsi="Wingdings" w:hint="default"/>
+        <w:sz w:val="20"/>
+      </w:rPr>
+    </w:lvl>
+    <w:lvl w:ilvl="6" w:tentative="1">
+      <w:start w:val="1"/>
+      <w:numFmt w:val="bullet"/>
+      <w:lvlText w:val=""/>
+      <w:lvlJc w:val="left"/>
+      <w:pPr>
+        <w:tabs>
+          <w:tab w:val="num" w:pos="5040"/>
+        </w:tabs>
+        <w:ind w:left="5040" w:hanging="360"/>
+      </w:pPr>
+      <w:rPr>
+        <w:rFonts w:ascii="Wingdings" w:hAnsi="Wingdings" w:hint="default"/>
+        <w:sz w:val="20"/>
+      </w:rPr>
+    </w:lvl>
+    <w:lvl w:ilvl="7" w:tentative="1">
+      <w:start w:val="1"/>
+      <w:numFmt w:val="bullet"/>
+      <w:lvlText w:val=""/>
+      <w:lvlJc w:val="left"/>
+      <w:pPr>
+        <w:tabs>
+          <w:tab w:val="num" w:pos="5760"/>
+        </w:tabs>
+        <w:ind w:left="5760" w:hanging="360"/>
+      </w:pPr>
+      <w:rPr>
+        <w:rFonts w:ascii="Wingdings" w:hAnsi="Wingdings" w:hint="default"/>
+        <w:sz w:val="20"/>
+      </w:rPr>
+    </w:lvl>
+    <w:lvl w:ilvl="8" w:tentative="1">
+      <w:start w:val="1"/>
+      <w:numFmt w:val="bullet"/>
+      <w:lvlText w:val=""/>
+      <w:lvlJc w:val="left"/>
+      <w:pPr>
+        <w:tabs>
+          <w:tab w:val="num" w:pos="6480"/>
+        </w:tabs>
+        <w:ind w:left="6480" w:hanging="360"/>
+      </w:pPr>
+      <w:rPr>
+        <w:rFonts w:ascii="Wingdings" w:hAnsi="Wingdings" w:hint="default"/>
+        <w:sz w:val="20"/>
+      </w:rPr>
+    </w:lvl>
+  </w:abstractNum>
+  <w:abstractNum w:abstractNumId="4" w15:restartNumberingAfterBreak="0">
+    <w:nsid w:val="4F31557B"/>
+    <w:multiLevelType w:val="multilevel"/>
+    <w:tmpl w:val="1EEA4BC6"/>
+    <w:lvl w:ilvl="0">
+      <w:start w:val="1"/>
+      <w:numFmt w:val="bullet"/>
+      <w:lvlText w:val=""/>
+      <w:lvlJc w:val="left"/>
+      <w:pPr>
+        <w:tabs>
+          <w:tab w:val="num" w:pos="720"/>
+        </w:tabs>
+        <w:ind w:left="720" w:hanging="360"/>
+      </w:pPr>
+      <w:rPr>
+        <w:rFonts w:ascii="Symbol" w:hAnsi="Symbol" w:hint="default"/>
+        <w:sz w:val="20"/>
+      </w:rPr>
+    </w:lvl>
+    <w:lvl w:ilvl="1" w:tentative="1">
+      <w:start w:val="1"/>
+      <w:numFmt w:val="bullet"/>
+      <w:lvlText w:val="o"/>
+      <w:lvlJc w:val="left"/>
+      <w:pPr>
+        <w:tabs>
+          <w:tab w:val="num" w:pos="1440"/>
+        </w:tabs>
+        <w:ind w:left="1440" w:hanging="360"/>
+      </w:pPr>
+      <w:rPr>
+        <w:rFonts w:ascii="Courier New" w:hAnsi="Courier New" w:hint="default"/>
+        <w:sz w:val="20"/>
+      </w:rPr>
+    </w:lvl>
+    <w:lvl w:ilvl="2" w:tentative="1">
+      <w:start w:val="1"/>
+      <w:numFmt w:val="bullet"/>
+      <w:lvlText w:val=""/>
+      <w:lvlJc w:val="left"/>
+      <w:pPr>
+        <w:tabs>
+          <w:tab w:val="num" w:pos="2160"/>
+        </w:tabs>
+        <w:ind w:left="2160" w:hanging="360"/>
+      </w:pPr>
+      <w:rPr>
+        <w:rFonts w:ascii="Wingdings" w:hAnsi="Wingdings" w:hint="default"/>
+        <w:sz w:val="20"/>
+      </w:rPr>
+    </w:lvl>
+    <w:lvl w:ilvl="3" w:tentative="1">
+      <w:start w:val="1"/>
+      <w:numFmt w:val="bullet"/>
+      <w:lvlText w:val=""/>
+      <w:lvlJc w:val="left"/>
+      <w:pPr>
+        <w:tabs>
+          <w:tab w:val="num" w:pos="2880"/>
+        </w:tabs>
+        <w:ind w:left="2880" w:hanging="360"/>
+      </w:pPr>
+      <w:rPr>
+        <w:rFonts w:ascii="Wingdings" w:hAnsi="Wingdings" w:hint="default"/>
+        <w:sz w:val="20"/>
+      </w:rPr>
+    </w:lvl>
+    <w:lvl w:ilvl="4" w:tentative="1">
+      <w:start w:val="1"/>
+      <w:numFmt w:val="bullet"/>
+      <w:lvlText w:val=""/>
+      <w:lvlJc w:val="left"/>
+      <w:pPr>
+        <w:tabs>
+          <w:tab w:val="num" w:pos="3600"/>
+        </w:tabs>
+        <w:ind w:left="3600" w:hanging="360"/>
+      </w:pPr>
+      <w:rPr>
+        <w:rFonts w:ascii="Wingdings" w:hAnsi="Wingdings" w:hint="default"/>
+        <w:sz w:val="20"/>
+      </w:rPr>
+    </w:lvl>
+    <w:lvl w:ilvl="5" w:tentative="1">
+      <w:start w:val="1"/>
+      <w:numFmt w:val="bullet"/>
+      <w:lvlText w:val=""/>
+      <w:lvlJc w:val="left"/>
+      <w:pPr>
+        <w:tabs>
+          <w:tab w:val="num" w:pos="4320"/>
+        </w:tabs>
+        <w:ind w:left="4320" w:hanging="360"/>
+      </w:pPr>
+      <w:rPr>
+        <w:rFonts w:ascii="Wingdings" w:hAnsi="Wingdings" w:hint="default"/>
+        <w:sz w:val="20"/>
+      </w:rPr>
+    </w:lvl>
+    <w:lvl w:ilvl="6" w:tentative="1">
+      <w:start w:val="1"/>
+      <w:numFmt w:val="bullet"/>
+      <w:lvlText w:val=""/>
+      <w:lvlJc w:val="left"/>
+      <w:pPr>
+        <w:tabs>
+          <w:tab w:val="num" w:pos="5040"/>
+        </w:tabs>
+        <w:ind w:left="5040" w:hanging="360"/>
+      </w:pPr>
+      <w:rPr>
+        <w:rFonts w:ascii="Wingdings" w:hAnsi="Wingdings" w:hint="default"/>
+        <w:sz w:val="20"/>
+      </w:rPr>
+    </w:lvl>
+    <w:lvl w:ilvl="7" w:tentative="1">
+      <w:start w:val="1"/>
+      <w:numFmt w:val="bullet"/>
+      <w:lvlText w:val=""/>
+      <w:lvlJc w:val="left"/>
+      <w:pPr>
+        <w:tabs>
+          <w:tab w:val="num" w:pos="5760"/>
+        </w:tabs>
+        <w:ind w:left="5760" w:hanging="360"/>
+      </w:pPr>
+      <w:rPr>
+        <w:rFonts w:ascii="Wingdings" w:hAnsi="Wingdings" w:hint="default"/>
+        <w:sz w:val="20"/>
+      </w:rPr>
+    </w:lvl>
+    <w:lvl w:ilvl="8" w:tentative="1">
+      <w:start w:val="1"/>
+      <w:numFmt w:val="bullet"/>
+      <w:lvlText w:val=""/>
+      <w:lvlJc w:val="left"/>
+      <w:pPr>
+        <w:tabs>
+          <w:tab w:val="num" w:pos="6480"/>
+        </w:tabs>
+        <w:ind w:left="6480" w:hanging="360"/>
+      </w:pPr>
+      <w:rPr>
+        <w:rFonts w:ascii="Wingdings" w:hAnsi="Wingdings" w:hint="default"/>
+        <w:sz w:val="20"/>
+      </w:rPr>
+    </w:lvl>
+  </w:abstractNum>
+  <w:abstractNum w:abstractNumId="5" w15:restartNumberingAfterBreak="0">
     <w:nsid w:val="7E042E17"/>
     <w:multiLevelType w:val="multilevel"/>
     <w:tmpl w:val="B484AC20"/>
@@ -659,13 +1527,22 @@
     </w:lvl>
   </w:abstractNum>
   <w:num w:numId="1" w16cid:durableId="1421561290">
+    <w:abstractNumId w:val="2"/>
+  </w:num>
+  <w:num w:numId="2" w16cid:durableId="1617061581">
+    <w:abstractNumId w:val="5"/>
+  </w:num>
+  <w:num w:numId="3" w16cid:durableId="883830755">
     <w:abstractNumId w:val="1"/>
   </w:num>
-  <w:num w:numId="2" w16cid:durableId="1617061581">
-    <w:abstractNumId w:val="2"/>
+  <w:num w:numId="4" w16cid:durableId="898782863">
+    <w:abstractNumId w:val="4"/>
   </w:num>
-  <w:num w:numId="3" w16cid:durableId="883830755">
+  <w:num w:numId="5" w16cid:durableId="710770557">
     <w:abstractNumId w:val="0"/>
+  </w:num>
+  <w:num w:numId="6" w16cid:durableId="867258290">
+    <w:abstractNumId w:val="3"/>
   </w:num>
 </w:numbering>
 </file>

</xml_diff>

<commit_message>
ADD THE SYSTEM CONCEPT MODEL
</commit_message>
<xml_diff>
--- a/IOT_SUBM.docx
+++ b/IOT_SUBM.docx
@@ -617,6 +617,99 @@
           <w14:ligatures w14:val="none"/>
         </w:rPr>
         <w:t>Take medication privately without attracting attention</w:t>
+      </w:r>
+    </w:p>
+    <w:p/>
+    <w:p>
+      <w:r>
+        <w:t xml:space="preserve">SYSTEM </w:t>
+      </w:r>
+    </w:p>
+    <w:p/>
+    <w:p>
+      <w:pPr>
+        <w:numPr>
+          <w:ilvl w:val="0"/>
+          <w:numId w:val="7"/>
+        </w:numPr>
+        <w:spacing w:before="100" w:beforeAutospacing="1" w:after="100" w:afterAutospacing="1" w:line="240" w:lineRule="auto"/>
+        <w:rPr>
+          <w:rFonts w:ascii="Times New Roman" w:eastAsia="Times New Roman" w:hAnsi="Times New Roman" w:cs="Times New Roman"/>
+          <w:kern w:val="0"/>
+          <w:lang w:eastAsia="en-GB"/>
+          <w14:ligatures w14:val="none"/>
+        </w:rPr>
+      </w:pPr>
+      <w:r>
+        <w:rPr>
+          <w:rFonts w:ascii="Times New Roman" w:eastAsia="Times New Roman" w:hAnsi="Times New Roman" w:cs="Times New Roman"/>
+          <w:b/>
+          <w:bCs/>
+          <w:kern w:val="0"/>
+          <w:lang w:eastAsia="en-GB"/>
+          <w14:ligatures w14:val="none"/>
+        </w:rPr>
+        <w:t>Concept Model</w:t>
+      </w:r>
+    </w:p>
+    <w:p>
+      <w:pPr>
+        <w:spacing w:before="100" w:beforeAutospacing="1" w:after="100" w:afterAutospacing="1" w:line="240" w:lineRule="auto"/>
+        <w:rPr>
+          <w:rFonts w:ascii="Times New Roman" w:eastAsia="Times New Roman" w:hAnsi="Times New Roman" w:cs="Times New Roman"/>
+          <w:kern w:val="0"/>
+          <w:lang w:eastAsia="en-GB"/>
+          <w14:ligatures w14:val="none"/>
+        </w:rPr>
+      </w:pPr>
+      <w:r>
+        <w:rPr>
+          <w:rFonts w:ascii="Times New Roman" w:eastAsia="Times New Roman" w:hAnsi="Times New Roman" w:cs="Times New Roman"/>
+          <w:kern w:val="0"/>
+          <w:lang w:eastAsia="en-GB"/>
+          <w14:ligatures w14:val="none"/>
+        </w:rPr>
+        <w:t xml:space="preserve">The </w:t>
+      </w:r>
+      <w:proofErr w:type="spellStart"/>
+      <w:r>
+        <w:rPr>
+          <w:rFonts w:ascii="Times New Roman" w:eastAsia="Times New Roman" w:hAnsi="Times New Roman" w:cs="Times New Roman"/>
+          <w:kern w:val="0"/>
+          <w:lang w:eastAsia="en-GB"/>
+          <w14:ligatures w14:val="none"/>
+        </w:rPr>
+        <w:t>PillPal</w:t>
+      </w:r>
+      <w:proofErr w:type="spellEnd"/>
+      <w:r>
+        <w:rPr>
+          <w:rFonts w:ascii="Times New Roman" w:eastAsia="Times New Roman" w:hAnsi="Times New Roman" w:cs="Times New Roman"/>
+          <w:kern w:val="0"/>
+          <w:lang w:eastAsia="en-GB"/>
+          <w14:ligatures w14:val="none"/>
+        </w:rPr>
+        <w:t xml:space="preserve"> system is an IoT-based smart pillbox and mobile companion application designed to help users manage their medication schedules efficiently. The portable pillbox device (about the size of an AirPods case) provides reminders through vibration, LED light, and buzzer alerts, while the app sends notifications, records medication history, and allows easy schedule management.</w:t>
+      </w:r>
+    </w:p>
+    <w:p>
+      <w:pPr>
+        <w:spacing w:before="100" w:beforeAutospacing="1" w:after="100" w:afterAutospacing="1" w:line="240" w:lineRule="auto"/>
+        <w:rPr>
+          <w:rFonts w:ascii="Times New Roman" w:eastAsia="Times New Roman" w:hAnsi="Times New Roman" w:cs="Times New Roman"/>
+          <w:kern w:val="0"/>
+          <w:lang w:eastAsia="en-GB"/>
+          <w14:ligatures w14:val="none"/>
+        </w:rPr>
+      </w:pPr>
+      <w:r>
+        <w:rPr>
+          <w:rFonts w:ascii="Times New Roman" w:eastAsia="Times New Roman" w:hAnsi="Times New Roman" w:cs="Times New Roman"/>
+          <w:kern w:val="0"/>
+          <w:lang w:eastAsia="en-GB"/>
+          <w14:ligatures w14:val="none"/>
+        </w:rPr>
+        <w:t>The system aims to support users who need consistent medication adherence by combining physical and digital reminders. It can be paired to the app via Bluetooth and carried anywhere, offering accessibility, reliability, and convenience.</w:t>
       </w:r>
     </w:p>
     <w:p/>
@@ -1378,6 +1471,119 @@
     </w:lvl>
   </w:abstractNum>
   <w:abstractNum w:abstractNumId="5" w15:restartNumberingAfterBreak="0">
+    <w:nsid w:val="72A441A5"/>
+    <w:multiLevelType w:val="multilevel"/>
+    <w:tmpl w:val="4AFE42DA"/>
+    <w:lvl w:ilvl="0">
+      <w:start w:val="1"/>
+      <w:numFmt w:val="decimal"/>
+      <w:lvlText w:val="%1."/>
+      <w:lvlJc w:val="left"/>
+      <w:pPr>
+        <w:tabs>
+          <w:tab w:val="num" w:pos="720"/>
+        </w:tabs>
+        <w:ind w:left="720" w:hanging="360"/>
+      </w:pPr>
+    </w:lvl>
+    <w:lvl w:ilvl="1" w:tentative="1">
+      <w:start w:val="1"/>
+      <w:numFmt w:val="decimal"/>
+      <w:lvlText w:val="%2."/>
+      <w:lvlJc w:val="left"/>
+      <w:pPr>
+        <w:tabs>
+          <w:tab w:val="num" w:pos="1440"/>
+        </w:tabs>
+        <w:ind w:left="1440" w:hanging="360"/>
+      </w:pPr>
+    </w:lvl>
+    <w:lvl w:ilvl="2" w:tentative="1">
+      <w:start w:val="1"/>
+      <w:numFmt w:val="decimal"/>
+      <w:lvlText w:val="%3."/>
+      <w:lvlJc w:val="left"/>
+      <w:pPr>
+        <w:tabs>
+          <w:tab w:val="num" w:pos="2160"/>
+        </w:tabs>
+        <w:ind w:left="2160" w:hanging="360"/>
+      </w:pPr>
+    </w:lvl>
+    <w:lvl w:ilvl="3" w:tentative="1">
+      <w:start w:val="1"/>
+      <w:numFmt w:val="decimal"/>
+      <w:lvlText w:val="%4."/>
+      <w:lvlJc w:val="left"/>
+      <w:pPr>
+        <w:tabs>
+          <w:tab w:val="num" w:pos="2880"/>
+        </w:tabs>
+        <w:ind w:left="2880" w:hanging="360"/>
+      </w:pPr>
+    </w:lvl>
+    <w:lvl w:ilvl="4" w:tentative="1">
+      <w:start w:val="1"/>
+      <w:numFmt w:val="decimal"/>
+      <w:lvlText w:val="%5."/>
+      <w:lvlJc w:val="left"/>
+      <w:pPr>
+        <w:tabs>
+          <w:tab w:val="num" w:pos="3600"/>
+        </w:tabs>
+        <w:ind w:left="3600" w:hanging="360"/>
+      </w:pPr>
+    </w:lvl>
+    <w:lvl w:ilvl="5" w:tentative="1">
+      <w:start w:val="1"/>
+      <w:numFmt w:val="decimal"/>
+      <w:lvlText w:val="%6."/>
+      <w:lvlJc w:val="left"/>
+      <w:pPr>
+        <w:tabs>
+          <w:tab w:val="num" w:pos="4320"/>
+        </w:tabs>
+        <w:ind w:left="4320" w:hanging="360"/>
+      </w:pPr>
+    </w:lvl>
+    <w:lvl w:ilvl="6" w:tentative="1">
+      <w:start w:val="1"/>
+      <w:numFmt w:val="decimal"/>
+      <w:lvlText w:val="%7."/>
+      <w:lvlJc w:val="left"/>
+      <w:pPr>
+        <w:tabs>
+          <w:tab w:val="num" w:pos="5040"/>
+        </w:tabs>
+        <w:ind w:left="5040" w:hanging="360"/>
+      </w:pPr>
+    </w:lvl>
+    <w:lvl w:ilvl="7" w:tentative="1">
+      <w:start w:val="1"/>
+      <w:numFmt w:val="decimal"/>
+      <w:lvlText w:val="%8."/>
+      <w:lvlJc w:val="left"/>
+      <w:pPr>
+        <w:tabs>
+          <w:tab w:val="num" w:pos="5760"/>
+        </w:tabs>
+        <w:ind w:left="5760" w:hanging="360"/>
+      </w:pPr>
+    </w:lvl>
+    <w:lvl w:ilvl="8" w:tentative="1">
+      <w:start w:val="1"/>
+      <w:numFmt w:val="decimal"/>
+      <w:lvlText w:val="%9."/>
+      <w:lvlJc w:val="left"/>
+      <w:pPr>
+        <w:tabs>
+          <w:tab w:val="num" w:pos="6480"/>
+        </w:tabs>
+        <w:ind w:left="6480" w:hanging="360"/>
+      </w:pPr>
+    </w:lvl>
+  </w:abstractNum>
+  <w:abstractNum w:abstractNumId="6" w15:restartNumberingAfterBreak="0">
     <w:nsid w:val="7E042E17"/>
     <w:multiLevelType w:val="multilevel"/>
     <w:tmpl w:val="B484AC20"/>
@@ -1530,7 +1736,7 @@
     <w:abstractNumId w:val="2"/>
   </w:num>
   <w:num w:numId="2" w16cid:durableId="1617061581">
-    <w:abstractNumId w:val="5"/>
+    <w:abstractNumId w:val="6"/>
   </w:num>
   <w:num w:numId="3" w16cid:durableId="883830755">
     <w:abstractNumId w:val="1"/>
@@ -1543,6 +1749,9 @@
   </w:num>
   <w:num w:numId="6" w16cid:durableId="867258290">
     <w:abstractNumId w:val="3"/>
+  </w:num>
+  <w:num w:numId="7" w16cid:durableId="2012642141">
+    <w:abstractNumId w:val="5"/>
   </w:num>
 </w:numbering>
 </file>

</xml_diff>

<commit_message>
ADD THE SYSTEM DISCRIPTION
</commit_message>
<xml_diff>
--- a/IOT_SUBM.docx
+++ b/IOT_SUBM.docx
@@ -710,6 +710,217 @@
           <w14:ligatures w14:val="none"/>
         </w:rPr>
         <w:t>The system aims to support users who need consistent medication adherence by combining physical and digital reminders. It can be paired to the app via Bluetooth and carried anywhere, offering accessibility, reliability, and convenience.</w:t>
+      </w:r>
+    </w:p>
+    <w:p>
+      <w:pPr>
+        <w:numPr>
+          <w:ilvl w:val="0"/>
+          <w:numId w:val="8"/>
+        </w:numPr>
+        <w:spacing w:before="100" w:beforeAutospacing="1" w:after="100" w:afterAutospacing="1" w:line="240" w:lineRule="auto"/>
+        <w:rPr>
+          <w:rFonts w:ascii="Times New Roman" w:eastAsia="Times New Roman" w:hAnsi="Times New Roman" w:cs="Times New Roman"/>
+          <w:kern w:val="0"/>
+          <w:lang w:eastAsia="en-GB"/>
+          <w14:ligatures w14:val="none"/>
+        </w:rPr>
+      </w:pPr>
+      <w:r>
+        <w:rPr>
+          <w:rFonts w:ascii="Times New Roman" w:eastAsia="Times New Roman" w:hAnsi="Times New Roman" w:cs="Times New Roman"/>
+          <w:b/>
+          <w:bCs/>
+          <w:kern w:val="0"/>
+          <w:lang w:eastAsia="en-GB"/>
+          <w14:ligatures w14:val="none"/>
+        </w:rPr>
+        <w:t>Description</w:t>
+      </w:r>
+    </w:p>
+    <w:p>
+      <w:pPr>
+        <w:numPr>
+          <w:ilvl w:val="0"/>
+          <w:numId w:val="9"/>
+        </w:numPr>
+        <w:spacing w:before="100" w:beforeAutospacing="1" w:after="100" w:afterAutospacing="1" w:line="240" w:lineRule="auto"/>
+        <w:rPr>
+          <w:rFonts w:ascii="Times New Roman" w:eastAsia="Times New Roman" w:hAnsi="Times New Roman" w:cs="Times New Roman"/>
+          <w:kern w:val="0"/>
+          <w:lang w:eastAsia="en-GB"/>
+          <w14:ligatures w14:val="none"/>
+        </w:rPr>
+      </w:pPr>
+      <w:r>
+        <w:rPr>
+          <w:rFonts w:ascii="Times New Roman" w:eastAsia="Times New Roman" w:hAnsi="Times New Roman" w:cs="Times New Roman"/>
+          <w:kern w:val="0"/>
+          <w:lang w:eastAsia="en-GB"/>
+          <w14:ligatures w14:val="none"/>
+        </w:rPr>
+        <w:t>When the system is powered on, the pillbox connects to the user’s smartphone application via Bluetooth. The app displays a simple interface where users can sign in, create an account, and manage their medication schedules.</w:t>
+      </w:r>
+    </w:p>
+    <w:p>
+      <w:pPr>
+        <w:numPr>
+          <w:ilvl w:val="0"/>
+          <w:numId w:val="9"/>
+        </w:numPr>
+        <w:spacing w:before="100" w:beforeAutospacing="1" w:after="100" w:afterAutospacing="1" w:line="240" w:lineRule="auto"/>
+        <w:rPr>
+          <w:rFonts w:ascii="Times New Roman" w:eastAsia="Times New Roman" w:hAnsi="Times New Roman" w:cs="Times New Roman"/>
+          <w:kern w:val="0"/>
+          <w:lang w:eastAsia="en-GB"/>
+          <w14:ligatures w14:val="none"/>
+        </w:rPr>
+      </w:pPr>
+      <w:r>
+        <w:rPr>
+          <w:rFonts w:ascii="Times New Roman" w:eastAsia="Times New Roman" w:hAnsi="Times New Roman" w:cs="Times New Roman"/>
+          <w:kern w:val="0"/>
+          <w:lang w:eastAsia="en-GB"/>
+          <w14:ligatures w14:val="none"/>
+        </w:rPr>
+        <w:t>Users can add new medications by entering the name, dosage times, and repetition frequency (daily, weekly, or custom). Each medication can be assigned to one of six compartment slots in the pillbox. Once saved, the schedule is transferred to the pillbox, which vibrates, beeps, and lights up at the set times to remind the user.</w:t>
+      </w:r>
+    </w:p>
+    <w:p>
+      <w:pPr>
+        <w:numPr>
+          <w:ilvl w:val="0"/>
+          <w:numId w:val="9"/>
+        </w:numPr>
+        <w:spacing w:before="100" w:beforeAutospacing="1" w:after="100" w:afterAutospacing="1" w:line="240" w:lineRule="auto"/>
+        <w:rPr>
+          <w:rFonts w:ascii="Times New Roman" w:eastAsia="Times New Roman" w:hAnsi="Times New Roman" w:cs="Times New Roman"/>
+          <w:kern w:val="0"/>
+          <w:lang w:eastAsia="en-GB"/>
+          <w14:ligatures w14:val="none"/>
+        </w:rPr>
+      </w:pPr>
+      <w:r>
+        <w:rPr>
+          <w:rFonts w:ascii="Times New Roman" w:eastAsia="Times New Roman" w:hAnsi="Times New Roman" w:cs="Times New Roman"/>
+          <w:kern w:val="0"/>
+          <w:lang w:eastAsia="en-GB"/>
+          <w14:ligatures w14:val="none"/>
+        </w:rPr>
+        <w:lastRenderedPageBreak/>
+        <w:t>The app also sends push notifications before each dose and logs whether the user took, snoozed, or missed the medication. If the phone is unavailable, the pillbox continues to alert the user independently.</w:t>
+      </w:r>
+    </w:p>
+    <w:p>
+      <w:pPr>
+        <w:numPr>
+          <w:ilvl w:val="0"/>
+          <w:numId w:val="9"/>
+        </w:numPr>
+        <w:spacing w:before="100" w:beforeAutospacing="1" w:after="100" w:afterAutospacing="1" w:line="240" w:lineRule="auto"/>
+        <w:rPr>
+          <w:rFonts w:ascii="Times New Roman" w:eastAsia="Times New Roman" w:hAnsi="Times New Roman" w:cs="Times New Roman"/>
+          <w:kern w:val="0"/>
+          <w:lang w:eastAsia="en-GB"/>
+          <w14:ligatures w14:val="none"/>
+        </w:rPr>
+      </w:pPr>
+      <w:r>
+        <w:rPr>
+          <w:rFonts w:ascii="Times New Roman" w:eastAsia="Times New Roman" w:hAnsi="Times New Roman" w:cs="Times New Roman"/>
+          <w:kern w:val="0"/>
+          <w:lang w:eastAsia="en-GB"/>
+          <w14:ligatures w14:val="none"/>
+        </w:rPr>
+        <w:t>Users can view their medication history, check streaks for consistency, and clear or review past logs. The settings section allows customization of notification preferences such as sound, vibration, LED light, reminder timing, and accessibility options like a dyslexia-friendly font.</w:t>
+      </w:r>
+    </w:p>
+    <w:p>
+      <w:pPr>
+        <w:numPr>
+          <w:ilvl w:val="0"/>
+          <w:numId w:val="9"/>
+        </w:numPr>
+        <w:spacing w:before="100" w:beforeAutospacing="1" w:after="100" w:afterAutospacing="1" w:line="240" w:lineRule="auto"/>
+        <w:rPr>
+          <w:rFonts w:ascii="Times New Roman" w:eastAsia="Times New Roman" w:hAnsi="Times New Roman" w:cs="Times New Roman"/>
+          <w:kern w:val="0"/>
+          <w:lang w:eastAsia="en-GB"/>
+          <w14:ligatures w14:val="none"/>
+        </w:rPr>
+      </w:pPr>
+      <w:r>
+        <w:rPr>
+          <w:rFonts w:ascii="Times New Roman" w:eastAsia="Times New Roman" w:hAnsi="Times New Roman" w:cs="Times New Roman"/>
+          <w:kern w:val="0"/>
+          <w:lang w:eastAsia="en-GB"/>
+          <w14:ligatures w14:val="none"/>
+        </w:rPr>
+        <w:t xml:space="preserve">The hardware uses a Raspberry Pi Zero connected to a </w:t>
+      </w:r>
+      <w:proofErr w:type="spellStart"/>
+      <w:r>
+        <w:rPr>
+          <w:rFonts w:ascii="Times New Roman" w:eastAsia="Times New Roman" w:hAnsi="Times New Roman" w:cs="Times New Roman"/>
+          <w:kern w:val="0"/>
+          <w:lang w:eastAsia="en-GB"/>
+          <w14:ligatures w14:val="none"/>
+        </w:rPr>
+        <w:t>PiSugar</w:t>
+      </w:r>
+      <w:proofErr w:type="spellEnd"/>
+      <w:r>
+        <w:rPr>
+          <w:rFonts w:ascii="Times New Roman" w:eastAsia="Times New Roman" w:hAnsi="Times New Roman" w:cs="Times New Roman"/>
+          <w:kern w:val="0"/>
+          <w:lang w:eastAsia="en-GB"/>
+          <w14:ligatures w14:val="none"/>
+        </w:rPr>
+        <w:t xml:space="preserve"> 2 battery for portability and power management. The system includes vibration motors, LED indicators, and a buzzer, all protected and managed through basic electronic components such as transistors, resistors, diodes, and capacitors on a </w:t>
+      </w:r>
+      <w:proofErr w:type="spellStart"/>
+      <w:r>
+        <w:rPr>
+          <w:rFonts w:ascii="Times New Roman" w:eastAsia="Times New Roman" w:hAnsi="Times New Roman" w:cs="Times New Roman"/>
+          <w:kern w:val="0"/>
+          <w:lang w:eastAsia="en-GB"/>
+          <w14:ligatures w14:val="none"/>
+        </w:rPr>
+        <w:t>perfboard</w:t>
+      </w:r>
+      <w:proofErr w:type="spellEnd"/>
+      <w:r>
+        <w:rPr>
+          <w:rFonts w:ascii="Times New Roman" w:eastAsia="Times New Roman" w:hAnsi="Times New Roman" w:cs="Times New Roman"/>
+          <w:kern w:val="0"/>
+          <w:lang w:eastAsia="en-GB"/>
+          <w14:ligatures w14:val="none"/>
+        </w:rPr>
+        <w:t>.</w:t>
+      </w:r>
+    </w:p>
+    <w:p>
+      <w:pPr>
+        <w:numPr>
+          <w:ilvl w:val="0"/>
+          <w:numId w:val="9"/>
+        </w:numPr>
+        <w:spacing w:before="100" w:beforeAutospacing="1" w:after="100" w:afterAutospacing="1" w:line="240" w:lineRule="auto"/>
+        <w:rPr>
+          <w:rFonts w:ascii="Times New Roman" w:eastAsia="Times New Roman" w:hAnsi="Times New Roman" w:cs="Times New Roman"/>
+          <w:kern w:val="0"/>
+          <w:lang w:eastAsia="en-GB"/>
+          <w14:ligatures w14:val="none"/>
+        </w:rPr>
+      </w:pPr>
+      <w:r>
+        <w:rPr>
+          <w:rFonts w:ascii="Times New Roman" w:eastAsia="Times New Roman" w:hAnsi="Times New Roman" w:cs="Times New Roman"/>
+          <w:kern w:val="0"/>
+          <w:lang w:eastAsia="en-GB"/>
+          <w14:ligatures w14:val="none"/>
+        </w:rPr>
+        <w:t>Each user action is confirmed by either the app or the device (for example, when saving a medication or acknowledging a reminder), ensuring consistent feedback and reliability in use.</w:t>
       </w:r>
     </w:p>
     <w:p/>
@@ -1173,6 +1384,268 @@
     </w:lvl>
   </w:abstractNum>
   <w:abstractNum w:abstractNumId="3" w15:restartNumberingAfterBreak="0">
+    <w:nsid w:val="2E6A58A3"/>
+    <w:multiLevelType w:val="multilevel"/>
+    <w:tmpl w:val="7AA6B2AE"/>
+    <w:lvl w:ilvl="0">
+      <w:start w:val="1"/>
+      <w:numFmt w:val="decimal"/>
+      <w:lvlText w:val="%1."/>
+      <w:lvlJc w:val="left"/>
+      <w:pPr>
+        <w:tabs>
+          <w:tab w:val="num" w:pos="720"/>
+        </w:tabs>
+        <w:ind w:left="720" w:hanging="360"/>
+      </w:pPr>
+    </w:lvl>
+    <w:lvl w:ilvl="1" w:tentative="1">
+      <w:start w:val="1"/>
+      <w:numFmt w:val="decimal"/>
+      <w:lvlText w:val="%2."/>
+      <w:lvlJc w:val="left"/>
+      <w:pPr>
+        <w:tabs>
+          <w:tab w:val="num" w:pos="1440"/>
+        </w:tabs>
+        <w:ind w:left="1440" w:hanging="360"/>
+      </w:pPr>
+    </w:lvl>
+    <w:lvl w:ilvl="2" w:tentative="1">
+      <w:start w:val="1"/>
+      <w:numFmt w:val="decimal"/>
+      <w:lvlText w:val="%3."/>
+      <w:lvlJc w:val="left"/>
+      <w:pPr>
+        <w:tabs>
+          <w:tab w:val="num" w:pos="2160"/>
+        </w:tabs>
+        <w:ind w:left="2160" w:hanging="360"/>
+      </w:pPr>
+    </w:lvl>
+    <w:lvl w:ilvl="3" w:tentative="1">
+      <w:start w:val="1"/>
+      <w:numFmt w:val="decimal"/>
+      <w:lvlText w:val="%4."/>
+      <w:lvlJc w:val="left"/>
+      <w:pPr>
+        <w:tabs>
+          <w:tab w:val="num" w:pos="2880"/>
+        </w:tabs>
+        <w:ind w:left="2880" w:hanging="360"/>
+      </w:pPr>
+    </w:lvl>
+    <w:lvl w:ilvl="4" w:tentative="1">
+      <w:start w:val="1"/>
+      <w:numFmt w:val="decimal"/>
+      <w:lvlText w:val="%5."/>
+      <w:lvlJc w:val="left"/>
+      <w:pPr>
+        <w:tabs>
+          <w:tab w:val="num" w:pos="3600"/>
+        </w:tabs>
+        <w:ind w:left="3600" w:hanging="360"/>
+      </w:pPr>
+    </w:lvl>
+    <w:lvl w:ilvl="5" w:tentative="1">
+      <w:start w:val="1"/>
+      <w:numFmt w:val="decimal"/>
+      <w:lvlText w:val="%6."/>
+      <w:lvlJc w:val="left"/>
+      <w:pPr>
+        <w:tabs>
+          <w:tab w:val="num" w:pos="4320"/>
+        </w:tabs>
+        <w:ind w:left="4320" w:hanging="360"/>
+      </w:pPr>
+    </w:lvl>
+    <w:lvl w:ilvl="6" w:tentative="1">
+      <w:start w:val="1"/>
+      <w:numFmt w:val="decimal"/>
+      <w:lvlText w:val="%7."/>
+      <w:lvlJc w:val="left"/>
+      <w:pPr>
+        <w:tabs>
+          <w:tab w:val="num" w:pos="5040"/>
+        </w:tabs>
+        <w:ind w:left="5040" w:hanging="360"/>
+      </w:pPr>
+    </w:lvl>
+    <w:lvl w:ilvl="7" w:tentative="1">
+      <w:start w:val="1"/>
+      <w:numFmt w:val="decimal"/>
+      <w:lvlText w:val="%8."/>
+      <w:lvlJc w:val="left"/>
+      <w:pPr>
+        <w:tabs>
+          <w:tab w:val="num" w:pos="5760"/>
+        </w:tabs>
+        <w:ind w:left="5760" w:hanging="360"/>
+      </w:pPr>
+    </w:lvl>
+    <w:lvl w:ilvl="8" w:tentative="1">
+      <w:start w:val="1"/>
+      <w:numFmt w:val="decimal"/>
+      <w:lvlText w:val="%9."/>
+      <w:lvlJc w:val="left"/>
+      <w:pPr>
+        <w:tabs>
+          <w:tab w:val="num" w:pos="6480"/>
+        </w:tabs>
+        <w:ind w:left="6480" w:hanging="360"/>
+      </w:pPr>
+    </w:lvl>
+  </w:abstractNum>
+  <w:abstractNum w:abstractNumId="4" w15:restartNumberingAfterBreak="0">
+    <w:nsid w:val="37C53888"/>
+    <w:multiLevelType w:val="multilevel"/>
+    <w:tmpl w:val="EC844234"/>
+    <w:lvl w:ilvl="0">
+      <w:start w:val="1"/>
+      <w:numFmt w:val="bullet"/>
+      <w:lvlText w:val=""/>
+      <w:lvlJc w:val="left"/>
+      <w:pPr>
+        <w:tabs>
+          <w:tab w:val="num" w:pos="720"/>
+        </w:tabs>
+        <w:ind w:left="720" w:hanging="360"/>
+      </w:pPr>
+      <w:rPr>
+        <w:rFonts w:ascii="Symbol" w:hAnsi="Symbol" w:hint="default"/>
+        <w:sz w:val="20"/>
+      </w:rPr>
+    </w:lvl>
+    <w:lvl w:ilvl="1" w:tentative="1">
+      <w:start w:val="1"/>
+      <w:numFmt w:val="bullet"/>
+      <w:lvlText w:val="o"/>
+      <w:lvlJc w:val="left"/>
+      <w:pPr>
+        <w:tabs>
+          <w:tab w:val="num" w:pos="1440"/>
+        </w:tabs>
+        <w:ind w:left="1440" w:hanging="360"/>
+      </w:pPr>
+      <w:rPr>
+        <w:rFonts w:ascii="Courier New" w:hAnsi="Courier New" w:hint="default"/>
+        <w:sz w:val="20"/>
+      </w:rPr>
+    </w:lvl>
+    <w:lvl w:ilvl="2" w:tentative="1">
+      <w:start w:val="1"/>
+      <w:numFmt w:val="bullet"/>
+      <w:lvlText w:val=""/>
+      <w:lvlJc w:val="left"/>
+      <w:pPr>
+        <w:tabs>
+          <w:tab w:val="num" w:pos="2160"/>
+        </w:tabs>
+        <w:ind w:left="2160" w:hanging="360"/>
+      </w:pPr>
+      <w:rPr>
+        <w:rFonts w:ascii="Wingdings" w:hAnsi="Wingdings" w:hint="default"/>
+        <w:sz w:val="20"/>
+      </w:rPr>
+    </w:lvl>
+    <w:lvl w:ilvl="3" w:tentative="1">
+      <w:start w:val="1"/>
+      <w:numFmt w:val="bullet"/>
+      <w:lvlText w:val=""/>
+      <w:lvlJc w:val="left"/>
+      <w:pPr>
+        <w:tabs>
+          <w:tab w:val="num" w:pos="2880"/>
+        </w:tabs>
+        <w:ind w:left="2880" w:hanging="360"/>
+      </w:pPr>
+      <w:rPr>
+        <w:rFonts w:ascii="Wingdings" w:hAnsi="Wingdings" w:hint="default"/>
+        <w:sz w:val="20"/>
+      </w:rPr>
+    </w:lvl>
+    <w:lvl w:ilvl="4" w:tentative="1">
+      <w:start w:val="1"/>
+      <w:numFmt w:val="bullet"/>
+      <w:lvlText w:val=""/>
+      <w:lvlJc w:val="left"/>
+      <w:pPr>
+        <w:tabs>
+          <w:tab w:val="num" w:pos="3600"/>
+        </w:tabs>
+        <w:ind w:left="3600" w:hanging="360"/>
+      </w:pPr>
+      <w:rPr>
+        <w:rFonts w:ascii="Wingdings" w:hAnsi="Wingdings" w:hint="default"/>
+        <w:sz w:val="20"/>
+      </w:rPr>
+    </w:lvl>
+    <w:lvl w:ilvl="5" w:tentative="1">
+      <w:start w:val="1"/>
+      <w:numFmt w:val="bullet"/>
+      <w:lvlText w:val=""/>
+      <w:lvlJc w:val="left"/>
+      <w:pPr>
+        <w:tabs>
+          <w:tab w:val="num" w:pos="4320"/>
+        </w:tabs>
+        <w:ind w:left="4320" w:hanging="360"/>
+      </w:pPr>
+      <w:rPr>
+        <w:rFonts w:ascii="Wingdings" w:hAnsi="Wingdings" w:hint="default"/>
+        <w:sz w:val="20"/>
+      </w:rPr>
+    </w:lvl>
+    <w:lvl w:ilvl="6" w:tentative="1">
+      <w:start w:val="1"/>
+      <w:numFmt w:val="bullet"/>
+      <w:lvlText w:val=""/>
+      <w:lvlJc w:val="left"/>
+      <w:pPr>
+        <w:tabs>
+          <w:tab w:val="num" w:pos="5040"/>
+        </w:tabs>
+        <w:ind w:left="5040" w:hanging="360"/>
+      </w:pPr>
+      <w:rPr>
+        <w:rFonts w:ascii="Wingdings" w:hAnsi="Wingdings" w:hint="default"/>
+        <w:sz w:val="20"/>
+      </w:rPr>
+    </w:lvl>
+    <w:lvl w:ilvl="7" w:tentative="1">
+      <w:start w:val="1"/>
+      <w:numFmt w:val="bullet"/>
+      <w:lvlText w:val=""/>
+      <w:lvlJc w:val="left"/>
+      <w:pPr>
+        <w:tabs>
+          <w:tab w:val="num" w:pos="5760"/>
+        </w:tabs>
+        <w:ind w:left="5760" w:hanging="360"/>
+      </w:pPr>
+      <w:rPr>
+        <w:rFonts w:ascii="Wingdings" w:hAnsi="Wingdings" w:hint="default"/>
+        <w:sz w:val="20"/>
+      </w:rPr>
+    </w:lvl>
+    <w:lvl w:ilvl="8" w:tentative="1">
+      <w:start w:val="1"/>
+      <w:numFmt w:val="bullet"/>
+      <w:lvlText w:val=""/>
+      <w:lvlJc w:val="left"/>
+      <w:pPr>
+        <w:tabs>
+          <w:tab w:val="num" w:pos="6480"/>
+        </w:tabs>
+        <w:ind w:left="6480" w:hanging="360"/>
+      </w:pPr>
+      <w:rPr>
+        <w:rFonts w:ascii="Wingdings" w:hAnsi="Wingdings" w:hint="default"/>
+        <w:sz w:val="20"/>
+      </w:rPr>
+    </w:lvl>
+  </w:abstractNum>
+  <w:abstractNum w:abstractNumId="5" w15:restartNumberingAfterBreak="0">
     <w:nsid w:val="3EA80387"/>
     <w:multiLevelType w:val="multilevel"/>
     <w:tmpl w:val="21588526"/>
@@ -1321,7 +1794,7 @@
       </w:rPr>
     </w:lvl>
   </w:abstractNum>
-  <w:abstractNum w:abstractNumId="4" w15:restartNumberingAfterBreak="0">
+  <w:abstractNum w:abstractNumId="6" w15:restartNumberingAfterBreak="0">
     <w:nsid w:val="4F31557B"/>
     <w:multiLevelType w:val="multilevel"/>
     <w:tmpl w:val="1EEA4BC6"/>
@@ -1470,7 +1943,7 @@
       </w:rPr>
     </w:lvl>
   </w:abstractNum>
-  <w:abstractNum w:abstractNumId="5" w15:restartNumberingAfterBreak="0">
+  <w:abstractNum w:abstractNumId="7" w15:restartNumberingAfterBreak="0">
     <w:nsid w:val="72A441A5"/>
     <w:multiLevelType w:val="multilevel"/>
     <w:tmpl w:val="4AFE42DA"/>
@@ -1583,7 +2056,7 @@
       </w:pPr>
     </w:lvl>
   </w:abstractNum>
-  <w:abstractNum w:abstractNumId="6" w15:restartNumberingAfterBreak="0">
+  <w:abstractNum w:abstractNumId="8" w15:restartNumberingAfterBreak="0">
     <w:nsid w:val="7E042E17"/>
     <w:multiLevelType w:val="multilevel"/>
     <w:tmpl w:val="B484AC20"/>
@@ -1736,22 +2209,28 @@
     <w:abstractNumId w:val="2"/>
   </w:num>
   <w:num w:numId="2" w16cid:durableId="1617061581">
-    <w:abstractNumId w:val="6"/>
+    <w:abstractNumId w:val="8"/>
   </w:num>
   <w:num w:numId="3" w16cid:durableId="883830755">
     <w:abstractNumId w:val="1"/>
   </w:num>
   <w:num w:numId="4" w16cid:durableId="898782863">
-    <w:abstractNumId w:val="4"/>
+    <w:abstractNumId w:val="6"/>
   </w:num>
   <w:num w:numId="5" w16cid:durableId="710770557">
     <w:abstractNumId w:val="0"/>
   </w:num>
   <w:num w:numId="6" w16cid:durableId="867258290">
+    <w:abstractNumId w:val="5"/>
+  </w:num>
+  <w:num w:numId="7" w16cid:durableId="2012642141">
+    <w:abstractNumId w:val="7"/>
+  </w:num>
+  <w:num w:numId="8" w16cid:durableId="398283065">
     <w:abstractNumId w:val="3"/>
   </w:num>
-  <w:num w:numId="7" w16cid:durableId="2012642141">
-    <w:abstractNumId w:val="5"/>
+  <w:num w:numId="9" w16cid:durableId="368340224">
+    <w:abstractNumId w:val="4"/>
   </w:num>
 </w:numbering>
 </file>

</xml_diff>

<commit_message>
ADD THE SYSTEM DESIGN
</commit_message>
<xml_diff>
--- a/IOT_SUBM.docx
+++ b/IOT_SUBM.docx
@@ -921,6 +921,516 @@
           <w14:ligatures w14:val="none"/>
         </w:rPr>
         <w:t>Each user action is confirmed by either the app or the device (for example, when saving a medication or acknowledging a reminder), ensuring consistent feedback and reliability in use.</w:t>
+      </w:r>
+    </w:p>
+    <w:p>
+      <w:pPr>
+        <w:numPr>
+          <w:ilvl w:val="0"/>
+          <w:numId w:val="10"/>
+        </w:numPr>
+        <w:spacing w:before="100" w:beforeAutospacing="1" w:after="100" w:afterAutospacing="1" w:line="240" w:lineRule="auto"/>
+        <w:rPr>
+          <w:rFonts w:ascii="Times New Roman" w:eastAsia="Times New Roman" w:hAnsi="Times New Roman" w:cs="Times New Roman"/>
+          <w:kern w:val="0"/>
+          <w:lang w:eastAsia="en-GB"/>
+          <w14:ligatures w14:val="none"/>
+        </w:rPr>
+      </w:pPr>
+      <w:r>
+        <w:rPr>
+          <w:rFonts w:ascii="Times New Roman" w:eastAsia="Times New Roman" w:hAnsi="Times New Roman" w:cs="Times New Roman"/>
+          <w:b/>
+          <w:bCs/>
+          <w:kern w:val="0"/>
+          <w:lang w:eastAsia="en-GB"/>
+          <w14:ligatures w14:val="none"/>
+        </w:rPr>
+        <w:t>System Design</w:t>
+      </w:r>
+    </w:p>
+    <w:p>
+      <w:pPr>
+        <w:spacing w:before="100" w:beforeAutospacing="1" w:after="100" w:afterAutospacing="1" w:line="240" w:lineRule="auto"/>
+        <w:rPr>
+          <w:rFonts w:ascii="Times New Roman" w:eastAsia="Times New Roman" w:hAnsi="Times New Roman" w:cs="Times New Roman"/>
+          <w:kern w:val="0"/>
+          <w:lang w:eastAsia="en-GB"/>
+          <w14:ligatures w14:val="none"/>
+        </w:rPr>
+      </w:pPr>
+      <w:r>
+        <w:rPr>
+          <w:rFonts w:ascii="Times New Roman" w:eastAsia="Times New Roman" w:hAnsi="Times New Roman" w:cs="Times New Roman"/>
+          <w:kern w:val="0"/>
+          <w:lang w:eastAsia="en-GB"/>
+          <w14:ligatures w14:val="none"/>
+        </w:rPr>
+        <w:t xml:space="preserve">The </w:t>
+      </w:r>
+      <w:proofErr w:type="spellStart"/>
+      <w:r>
+        <w:rPr>
+          <w:rFonts w:ascii="Times New Roman" w:eastAsia="Times New Roman" w:hAnsi="Times New Roman" w:cs="Times New Roman"/>
+          <w:kern w:val="0"/>
+          <w:lang w:eastAsia="en-GB"/>
+          <w14:ligatures w14:val="none"/>
+        </w:rPr>
+        <w:t>PillPal</w:t>
+      </w:r>
+      <w:proofErr w:type="spellEnd"/>
+      <w:r>
+        <w:rPr>
+          <w:rFonts w:ascii="Times New Roman" w:eastAsia="Times New Roman" w:hAnsi="Times New Roman" w:cs="Times New Roman"/>
+          <w:kern w:val="0"/>
+          <w:lang w:eastAsia="en-GB"/>
+          <w14:ligatures w14:val="none"/>
+        </w:rPr>
+        <w:t xml:space="preserve"> system integrates both hardware and software components to deliver medication reminders and tracking through synchronized alerts and notifications.</w:t>
+      </w:r>
+    </w:p>
+    <w:p>
+      <w:pPr>
+        <w:spacing w:before="100" w:beforeAutospacing="1" w:after="100" w:afterAutospacing="1" w:line="240" w:lineRule="auto"/>
+        <w:rPr>
+          <w:rFonts w:ascii="Times New Roman" w:eastAsia="Times New Roman" w:hAnsi="Times New Roman" w:cs="Times New Roman"/>
+          <w:kern w:val="0"/>
+          <w:lang w:eastAsia="en-GB"/>
+          <w14:ligatures w14:val="none"/>
+        </w:rPr>
+      </w:pPr>
+      <w:r>
+        <w:rPr>
+          <w:rFonts w:ascii="Times New Roman" w:eastAsia="Times New Roman" w:hAnsi="Times New Roman" w:cs="Times New Roman"/>
+          <w:kern w:val="0"/>
+          <w:lang w:eastAsia="en-GB"/>
+          <w14:ligatures w14:val="none"/>
+        </w:rPr>
+        <w:t xml:space="preserve">The hardware design is based on a Raspberry Pi Zero microcontroller powered by a </w:t>
+      </w:r>
+      <w:proofErr w:type="spellStart"/>
+      <w:r>
+        <w:rPr>
+          <w:rFonts w:ascii="Times New Roman" w:eastAsia="Times New Roman" w:hAnsi="Times New Roman" w:cs="Times New Roman"/>
+          <w:kern w:val="0"/>
+          <w:lang w:eastAsia="en-GB"/>
+          <w14:ligatures w14:val="none"/>
+        </w:rPr>
+        <w:t>PiSugar</w:t>
+      </w:r>
+      <w:proofErr w:type="spellEnd"/>
+      <w:r>
+        <w:rPr>
+          <w:rFonts w:ascii="Times New Roman" w:eastAsia="Times New Roman" w:hAnsi="Times New Roman" w:cs="Times New Roman"/>
+          <w:kern w:val="0"/>
+          <w:lang w:eastAsia="en-GB"/>
+          <w14:ligatures w14:val="none"/>
+        </w:rPr>
+        <w:t xml:space="preserve"> 2 battery (1200 </w:t>
+      </w:r>
+      <w:proofErr w:type="spellStart"/>
+      <w:r>
+        <w:rPr>
+          <w:rFonts w:ascii="Times New Roman" w:eastAsia="Times New Roman" w:hAnsi="Times New Roman" w:cs="Times New Roman"/>
+          <w:kern w:val="0"/>
+          <w:lang w:eastAsia="en-GB"/>
+          <w14:ligatures w14:val="none"/>
+        </w:rPr>
+        <w:t>mAh</w:t>
+      </w:r>
+      <w:proofErr w:type="spellEnd"/>
+      <w:r>
+        <w:rPr>
+          <w:rFonts w:ascii="Times New Roman" w:eastAsia="Times New Roman" w:hAnsi="Times New Roman" w:cs="Times New Roman"/>
+          <w:kern w:val="0"/>
+          <w:lang w:eastAsia="en-GB"/>
+          <w14:ligatures w14:val="none"/>
+        </w:rPr>
+        <w:t>). The circuit includes:</w:t>
+      </w:r>
+    </w:p>
+    <w:p>
+      <w:pPr>
+        <w:numPr>
+          <w:ilvl w:val="0"/>
+          <w:numId w:val="11"/>
+        </w:numPr>
+        <w:spacing w:before="100" w:beforeAutospacing="1" w:after="100" w:afterAutospacing="1" w:line="240" w:lineRule="auto"/>
+        <w:rPr>
+          <w:rFonts w:ascii="Times New Roman" w:eastAsia="Times New Roman" w:hAnsi="Times New Roman" w:cs="Times New Roman"/>
+          <w:kern w:val="0"/>
+          <w:lang w:eastAsia="en-GB"/>
+          <w14:ligatures w14:val="none"/>
+        </w:rPr>
+      </w:pPr>
+      <w:r>
+        <w:rPr>
+          <w:rFonts w:ascii="Times New Roman" w:eastAsia="Times New Roman" w:hAnsi="Times New Roman" w:cs="Times New Roman"/>
+          <w:kern w:val="0"/>
+          <w:lang w:eastAsia="en-GB"/>
+          <w14:ligatures w14:val="none"/>
+        </w:rPr>
+        <w:t>Coin vibration motor (3–5 V) for tactile alerts</w:t>
+      </w:r>
+    </w:p>
+    <w:p>
+      <w:pPr>
+        <w:numPr>
+          <w:ilvl w:val="0"/>
+          <w:numId w:val="11"/>
+        </w:numPr>
+        <w:spacing w:before="100" w:beforeAutospacing="1" w:after="100" w:afterAutospacing="1" w:line="240" w:lineRule="auto"/>
+        <w:rPr>
+          <w:rFonts w:ascii="Times New Roman" w:eastAsia="Times New Roman" w:hAnsi="Times New Roman" w:cs="Times New Roman"/>
+          <w:kern w:val="0"/>
+          <w:lang w:eastAsia="en-GB"/>
+          <w14:ligatures w14:val="none"/>
+        </w:rPr>
+      </w:pPr>
+      <w:r>
+        <w:rPr>
+          <w:rFonts w:ascii="Times New Roman" w:eastAsia="Times New Roman" w:hAnsi="Times New Roman" w:cs="Times New Roman"/>
+          <w:kern w:val="0"/>
+          <w:lang w:eastAsia="en-GB"/>
+          <w14:ligatures w14:val="none"/>
+        </w:rPr>
+        <w:t>5 V buzzer for audio reminders</w:t>
+      </w:r>
+    </w:p>
+    <w:p>
+      <w:pPr>
+        <w:numPr>
+          <w:ilvl w:val="0"/>
+          <w:numId w:val="11"/>
+        </w:numPr>
+        <w:spacing w:before="100" w:beforeAutospacing="1" w:after="100" w:afterAutospacing="1" w:line="240" w:lineRule="auto"/>
+        <w:rPr>
+          <w:rFonts w:ascii="Times New Roman" w:eastAsia="Times New Roman" w:hAnsi="Times New Roman" w:cs="Times New Roman"/>
+          <w:kern w:val="0"/>
+          <w:lang w:eastAsia="en-GB"/>
+          <w14:ligatures w14:val="none"/>
+        </w:rPr>
+      </w:pPr>
+      <w:r>
+        <w:rPr>
+          <w:rFonts w:ascii="Times New Roman" w:eastAsia="Times New Roman" w:hAnsi="Times New Roman" w:cs="Times New Roman"/>
+          <w:kern w:val="0"/>
+          <w:lang w:eastAsia="en-GB"/>
+          <w14:ligatures w14:val="none"/>
+        </w:rPr>
+        <w:t>3 mm LED indicator for visual feedback and battery status</w:t>
+      </w:r>
+    </w:p>
+    <w:p>
+      <w:pPr>
+        <w:numPr>
+          <w:ilvl w:val="0"/>
+          <w:numId w:val="11"/>
+        </w:numPr>
+        <w:spacing w:before="100" w:beforeAutospacing="1" w:after="100" w:afterAutospacing="1" w:line="240" w:lineRule="auto"/>
+        <w:rPr>
+          <w:rFonts w:ascii="Times New Roman" w:eastAsia="Times New Roman" w:hAnsi="Times New Roman" w:cs="Times New Roman"/>
+          <w:kern w:val="0"/>
+          <w:lang w:eastAsia="en-GB"/>
+          <w14:ligatures w14:val="none"/>
+        </w:rPr>
+      </w:pPr>
+      <w:r>
+        <w:rPr>
+          <w:rFonts w:ascii="Times New Roman" w:eastAsia="Times New Roman" w:hAnsi="Times New Roman" w:cs="Times New Roman"/>
+          <w:kern w:val="0"/>
+          <w:lang w:eastAsia="en-GB"/>
+          <w14:ligatures w14:val="none"/>
+        </w:rPr>
+        <w:t>NPN 2N2222 transistors for controlling the motor and buzzer</w:t>
+      </w:r>
+    </w:p>
+    <w:p>
+      <w:pPr>
+        <w:numPr>
+          <w:ilvl w:val="0"/>
+          <w:numId w:val="11"/>
+        </w:numPr>
+        <w:spacing w:before="100" w:beforeAutospacing="1" w:after="100" w:afterAutospacing="1" w:line="240" w:lineRule="auto"/>
+        <w:rPr>
+          <w:rFonts w:ascii="Times New Roman" w:eastAsia="Times New Roman" w:hAnsi="Times New Roman" w:cs="Times New Roman"/>
+          <w:kern w:val="0"/>
+          <w:lang w:eastAsia="en-GB"/>
+          <w14:ligatures w14:val="none"/>
+        </w:rPr>
+      </w:pPr>
+      <w:r>
+        <w:rPr>
+          <w:rFonts w:ascii="Times New Roman" w:eastAsia="Times New Roman" w:hAnsi="Times New Roman" w:cs="Times New Roman"/>
+          <w:kern w:val="0"/>
+          <w:lang w:eastAsia="en-GB"/>
+          <w14:ligatures w14:val="none"/>
+        </w:rPr>
+        <w:t>1N4148 diodes for protection</w:t>
+      </w:r>
+    </w:p>
+    <w:p>
+      <w:pPr>
+        <w:numPr>
+          <w:ilvl w:val="0"/>
+          <w:numId w:val="11"/>
+        </w:numPr>
+        <w:spacing w:before="100" w:beforeAutospacing="1" w:after="100" w:afterAutospacing="1" w:line="240" w:lineRule="auto"/>
+        <w:rPr>
+          <w:rFonts w:ascii="Times New Roman" w:eastAsia="Times New Roman" w:hAnsi="Times New Roman" w:cs="Times New Roman"/>
+          <w:kern w:val="0"/>
+          <w:lang w:eastAsia="en-GB"/>
+          <w14:ligatures w14:val="none"/>
+        </w:rPr>
+      </w:pPr>
+      <w:r>
+        <w:rPr>
+          <w:rFonts w:ascii="Times New Roman" w:eastAsia="Times New Roman" w:hAnsi="Times New Roman" w:cs="Times New Roman"/>
+          <w:kern w:val="0"/>
+          <w:lang w:eastAsia="en-GB"/>
+          <w14:ligatures w14:val="none"/>
+        </w:rPr>
+        <w:t xml:space="preserve">Resistors (1 </w:t>
+      </w:r>
+      <w:proofErr w:type="spellStart"/>
+      <w:r>
+        <w:rPr>
+          <w:rFonts w:ascii="Times New Roman" w:eastAsia="Times New Roman" w:hAnsi="Times New Roman" w:cs="Times New Roman"/>
+          <w:kern w:val="0"/>
+          <w:lang w:eastAsia="en-GB"/>
+          <w14:ligatures w14:val="none"/>
+        </w:rPr>
+        <w:t>kΩ</w:t>
+      </w:r>
+      <w:proofErr w:type="spellEnd"/>
+      <w:r>
+        <w:rPr>
+          <w:rFonts w:ascii="Times New Roman" w:eastAsia="Times New Roman" w:hAnsi="Times New Roman" w:cs="Times New Roman"/>
+          <w:kern w:val="0"/>
+          <w:lang w:eastAsia="en-GB"/>
+          <w14:ligatures w14:val="none"/>
+        </w:rPr>
+        <w:t xml:space="preserve">, 220–330 Ω) and capacitors (100 µF, 100 </w:t>
+      </w:r>
+      <w:proofErr w:type="spellStart"/>
+      <w:r>
+        <w:rPr>
+          <w:rFonts w:ascii="Times New Roman" w:eastAsia="Times New Roman" w:hAnsi="Times New Roman" w:cs="Times New Roman"/>
+          <w:kern w:val="0"/>
+          <w:lang w:eastAsia="en-GB"/>
+          <w14:ligatures w14:val="none"/>
+        </w:rPr>
+        <w:t>nF</w:t>
+      </w:r>
+      <w:proofErr w:type="spellEnd"/>
+      <w:r>
+        <w:rPr>
+          <w:rFonts w:ascii="Times New Roman" w:eastAsia="Times New Roman" w:hAnsi="Times New Roman" w:cs="Times New Roman"/>
+          <w:kern w:val="0"/>
+          <w:lang w:eastAsia="en-GB"/>
+          <w14:ligatures w14:val="none"/>
+        </w:rPr>
+        <w:t>) for stable current flow</w:t>
+      </w:r>
+    </w:p>
+    <w:p>
+      <w:pPr>
+        <w:numPr>
+          <w:ilvl w:val="0"/>
+          <w:numId w:val="11"/>
+        </w:numPr>
+        <w:spacing w:before="100" w:beforeAutospacing="1" w:after="100" w:afterAutospacing="1" w:line="240" w:lineRule="auto"/>
+        <w:rPr>
+          <w:rFonts w:ascii="Times New Roman" w:eastAsia="Times New Roman" w:hAnsi="Times New Roman" w:cs="Times New Roman"/>
+          <w:kern w:val="0"/>
+          <w:lang w:eastAsia="en-GB"/>
+          <w14:ligatures w14:val="none"/>
+        </w:rPr>
+      </w:pPr>
+      <w:r>
+        <w:rPr>
+          <w:rFonts w:ascii="Times New Roman" w:eastAsia="Times New Roman" w:hAnsi="Times New Roman" w:cs="Times New Roman"/>
+          <w:kern w:val="0"/>
+          <w:lang w:eastAsia="en-GB"/>
+          <w14:ligatures w14:val="none"/>
+        </w:rPr>
+        <w:t xml:space="preserve">The electronic components are soldered on a </w:t>
+      </w:r>
+      <w:proofErr w:type="spellStart"/>
+      <w:r>
+        <w:rPr>
+          <w:rFonts w:ascii="Times New Roman" w:eastAsia="Times New Roman" w:hAnsi="Times New Roman" w:cs="Times New Roman"/>
+          <w:kern w:val="0"/>
+          <w:lang w:eastAsia="en-GB"/>
+          <w14:ligatures w14:val="none"/>
+        </w:rPr>
+        <w:t>perfboard</w:t>
+      </w:r>
+      <w:proofErr w:type="spellEnd"/>
+      <w:r>
+        <w:rPr>
+          <w:rFonts w:ascii="Times New Roman" w:eastAsia="Times New Roman" w:hAnsi="Times New Roman" w:cs="Times New Roman"/>
+          <w:kern w:val="0"/>
+          <w:lang w:eastAsia="en-GB"/>
+          <w14:ligatures w14:val="none"/>
+        </w:rPr>
+        <w:t xml:space="preserve"> and insulated using 3M/VHB tape and hot glue for portability and safety. The pillbox can attach to straps or keychains for convenient carrying.</w:t>
+      </w:r>
+    </w:p>
+    <w:p>
+      <w:pPr>
+        <w:numPr>
+          <w:ilvl w:val="0"/>
+          <w:numId w:val="11"/>
+        </w:numPr>
+        <w:spacing w:before="100" w:beforeAutospacing="1" w:after="100" w:afterAutospacing="1" w:line="240" w:lineRule="auto"/>
+        <w:rPr>
+          <w:rFonts w:ascii="Times New Roman" w:eastAsia="Times New Roman" w:hAnsi="Times New Roman" w:cs="Times New Roman"/>
+          <w:kern w:val="0"/>
+          <w:lang w:eastAsia="en-GB"/>
+          <w14:ligatures w14:val="none"/>
+        </w:rPr>
+      </w:pPr>
+      <w:r>
+        <w:rPr>
+          <w:rFonts w:ascii="Times New Roman" w:eastAsia="Times New Roman" w:hAnsi="Times New Roman" w:cs="Times New Roman"/>
+          <w:kern w:val="0"/>
+          <w:lang w:eastAsia="en-GB"/>
+          <w14:ligatures w14:val="none"/>
+        </w:rPr>
+        <w:t xml:space="preserve">The software design includes the </w:t>
+      </w:r>
+      <w:proofErr w:type="spellStart"/>
+      <w:r>
+        <w:rPr>
+          <w:rFonts w:ascii="Times New Roman" w:eastAsia="Times New Roman" w:hAnsi="Times New Roman" w:cs="Times New Roman"/>
+          <w:kern w:val="0"/>
+          <w:lang w:eastAsia="en-GB"/>
+          <w14:ligatures w14:val="none"/>
+        </w:rPr>
+        <w:t>PillPal</w:t>
+      </w:r>
+      <w:proofErr w:type="spellEnd"/>
+      <w:r>
+        <w:rPr>
+          <w:rFonts w:ascii="Times New Roman" w:eastAsia="Times New Roman" w:hAnsi="Times New Roman" w:cs="Times New Roman"/>
+          <w:kern w:val="0"/>
+          <w:lang w:eastAsia="en-GB"/>
+          <w14:ligatures w14:val="none"/>
+        </w:rPr>
+        <w:t xml:space="preserve"> mobile app and the embedded system software.</w:t>
+      </w:r>
+    </w:p>
+    <w:p>
+      <w:pPr>
+        <w:numPr>
+          <w:ilvl w:val="0"/>
+          <w:numId w:val="11"/>
+        </w:numPr>
+        <w:spacing w:before="100" w:beforeAutospacing="1" w:after="100" w:afterAutospacing="1" w:line="240" w:lineRule="auto"/>
+        <w:rPr>
+          <w:rFonts w:ascii="Times New Roman" w:eastAsia="Times New Roman" w:hAnsi="Times New Roman" w:cs="Times New Roman"/>
+          <w:kern w:val="0"/>
+          <w:lang w:eastAsia="en-GB"/>
+          <w14:ligatures w14:val="none"/>
+        </w:rPr>
+      </w:pPr>
+      <w:r>
+        <w:rPr>
+          <w:rFonts w:ascii="Times New Roman" w:eastAsia="Times New Roman" w:hAnsi="Times New Roman" w:cs="Times New Roman"/>
+          <w:kern w:val="0"/>
+          <w:lang w:eastAsia="en-GB"/>
+          <w14:ligatures w14:val="none"/>
+        </w:rPr>
+        <w:t>The embedded software runs on the Raspberry Pi Zero, storing medication schedules locally and controlling hardware components for alerts.</w:t>
+      </w:r>
+    </w:p>
+    <w:p>
+      <w:pPr>
+        <w:numPr>
+          <w:ilvl w:val="0"/>
+          <w:numId w:val="11"/>
+        </w:numPr>
+        <w:spacing w:before="100" w:beforeAutospacing="1" w:after="100" w:afterAutospacing="1" w:line="240" w:lineRule="auto"/>
+        <w:rPr>
+          <w:rFonts w:ascii="Times New Roman" w:eastAsia="Times New Roman" w:hAnsi="Times New Roman" w:cs="Times New Roman"/>
+          <w:kern w:val="0"/>
+          <w:lang w:eastAsia="en-GB"/>
+          <w14:ligatures w14:val="none"/>
+        </w:rPr>
+      </w:pPr>
+      <w:r>
+        <w:rPr>
+          <w:rFonts w:ascii="Times New Roman" w:eastAsia="Times New Roman" w:hAnsi="Times New Roman" w:cs="Times New Roman"/>
+          <w:kern w:val="0"/>
+          <w:lang w:eastAsia="en-GB"/>
+          <w14:ligatures w14:val="none"/>
+        </w:rPr>
+        <w:t>The mobile app allows the user to create and edit schedules, set reminder times, view history, and customize notification preferences.</w:t>
+      </w:r>
+    </w:p>
+    <w:p>
+      <w:pPr>
+        <w:numPr>
+          <w:ilvl w:val="0"/>
+          <w:numId w:val="11"/>
+        </w:numPr>
+        <w:spacing w:before="100" w:beforeAutospacing="1" w:after="100" w:afterAutospacing="1" w:line="240" w:lineRule="auto"/>
+        <w:rPr>
+          <w:rFonts w:ascii="Times New Roman" w:eastAsia="Times New Roman" w:hAnsi="Times New Roman" w:cs="Times New Roman"/>
+          <w:kern w:val="0"/>
+          <w:lang w:eastAsia="en-GB"/>
+          <w14:ligatures w14:val="none"/>
+        </w:rPr>
+      </w:pPr>
+      <w:r>
+        <w:rPr>
+          <w:rFonts w:ascii="Times New Roman" w:eastAsia="Times New Roman" w:hAnsi="Times New Roman" w:cs="Times New Roman"/>
+          <w:kern w:val="0"/>
+          <w:lang w:eastAsia="en-GB"/>
+          <w14:ligatures w14:val="none"/>
+        </w:rPr>
+        <w:t>Bluetooth communication connects the app and pillbox, allowing data synchronization and real-time updates.</w:t>
+      </w:r>
+    </w:p>
+    <w:p>
+      <w:pPr>
+        <w:spacing w:before="100" w:beforeAutospacing="1" w:after="100" w:afterAutospacing="1" w:line="240" w:lineRule="auto"/>
+        <w:rPr>
+          <w:rFonts w:ascii="Times New Roman" w:eastAsia="Times New Roman" w:hAnsi="Times New Roman" w:cs="Times New Roman"/>
+          <w:kern w:val="0"/>
+          <w:lang w:eastAsia="en-GB"/>
+          <w14:ligatures w14:val="none"/>
+        </w:rPr>
+      </w:pPr>
+      <w:r>
+        <w:rPr>
+          <w:rFonts w:ascii="Times New Roman" w:eastAsia="Times New Roman" w:hAnsi="Times New Roman" w:cs="Times New Roman"/>
+          <w:kern w:val="0"/>
+          <w:lang w:eastAsia="en-GB"/>
+          <w14:ligatures w14:val="none"/>
+        </w:rPr>
+        <w:t>When an alert is triggered, the Pi Zero activates the vibration motor, buzzer, and LED to notify the user. At the same time, the mobile app sends a push notification, allowing the user to confirm, snooze, or mark the medication as taken. The app then logs the response and updates the streak history.</w:t>
+      </w:r>
+    </w:p>
+    <w:p>
+      <w:pPr>
+        <w:spacing w:before="100" w:beforeAutospacing="1" w:after="100" w:afterAutospacing="1" w:line="240" w:lineRule="auto"/>
+        <w:rPr>
+          <w:rFonts w:ascii="Times New Roman" w:eastAsia="Times New Roman" w:hAnsi="Times New Roman" w:cs="Times New Roman"/>
+          <w:kern w:val="0"/>
+          <w:lang w:eastAsia="en-GB"/>
+          <w14:ligatures w14:val="none"/>
+        </w:rPr>
+      </w:pPr>
+      <w:r>
+        <w:rPr>
+          <w:rFonts w:ascii="Times New Roman" w:eastAsia="Times New Roman" w:hAnsi="Times New Roman" w:cs="Times New Roman"/>
+          <w:kern w:val="0"/>
+          <w:lang w:eastAsia="en-GB"/>
+          <w14:ligatures w14:val="none"/>
+        </w:rPr>
+        <w:t>This structure ensures that reminders are reliable even when the phone is disconnected, while synchronization restores missed logs once reconnected.</w:t>
       </w:r>
     </w:p>
     <w:p/>
@@ -1235,6 +1745,119 @@
     </w:lvl>
   </w:abstractNum>
   <w:abstractNum w:abstractNumId="2" w15:restartNumberingAfterBreak="0">
+    <w:nsid w:val="09292C8A"/>
+    <w:multiLevelType w:val="multilevel"/>
+    <w:tmpl w:val="E894FCCA"/>
+    <w:lvl w:ilvl="0">
+      <w:start w:val="1"/>
+      <w:numFmt w:val="decimal"/>
+      <w:lvlText w:val="%1."/>
+      <w:lvlJc w:val="left"/>
+      <w:pPr>
+        <w:tabs>
+          <w:tab w:val="num" w:pos="720"/>
+        </w:tabs>
+        <w:ind w:left="720" w:hanging="360"/>
+      </w:pPr>
+    </w:lvl>
+    <w:lvl w:ilvl="1" w:tentative="1">
+      <w:start w:val="1"/>
+      <w:numFmt w:val="decimal"/>
+      <w:lvlText w:val="%2."/>
+      <w:lvlJc w:val="left"/>
+      <w:pPr>
+        <w:tabs>
+          <w:tab w:val="num" w:pos="1440"/>
+        </w:tabs>
+        <w:ind w:left="1440" w:hanging="360"/>
+      </w:pPr>
+    </w:lvl>
+    <w:lvl w:ilvl="2" w:tentative="1">
+      <w:start w:val="1"/>
+      <w:numFmt w:val="decimal"/>
+      <w:lvlText w:val="%3."/>
+      <w:lvlJc w:val="left"/>
+      <w:pPr>
+        <w:tabs>
+          <w:tab w:val="num" w:pos="2160"/>
+        </w:tabs>
+        <w:ind w:left="2160" w:hanging="360"/>
+      </w:pPr>
+    </w:lvl>
+    <w:lvl w:ilvl="3" w:tentative="1">
+      <w:start w:val="1"/>
+      <w:numFmt w:val="decimal"/>
+      <w:lvlText w:val="%4."/>
+      <w:lvlJc w:val="left"/>
+      <w:pPr>
+        <w:tabs>
+          <w:tab w:val="num" w:pos="2880"/>
+        </w:tabs>
+        <w:ind w:left="2880" w:hanging="360"/>
+      </w:pPr>
+    </w:lvl>
+    <w:lvl w:ilvl="4" w:tentative="1">
+      <w:start w:val="1"/>
+      <w:numFmt w:val="decimal"/>
+      <w:lvlText w:val="%5."/>
+      <w:lvlJc w:val="left"/>
+      <w:pPr>
+        <w:tabs>
+          <w:tab w:val="num" w:pos="3600"/>
+        </w:tabs>
+        <w:ind w:left="3600" w:hanging="360"/>
+      </w:pPr>
+    </w:lvl>
+    <w:lvl w:ilvl="5" w:tentative="1">
+      <w:start w:val="1"/>
+      <w:numFmt w:val="decimal"/>
+      <w:lvlText w:val="%6."/>
+      <w:lvlJc w:val="left"/>
+      <w:pPr>
+        <w:tabs>
+          <w:tab w:val="num" w:pos="4320"/>
+        </w:tabs>
+        <w:ind w:left="4320" w:hanging="360"/>
+      </w:pPr>
+    </w:lvl>
+    <w:lvl w:ilvl="6" w:tentative="1">
+      <w:start w:val="1"/>
+      <w:numFmt w:val="decimal"/>
+      <w:lvlText w:val="%7."/>
+      <w:lvlJc w:val="left"/>
+      <w:pPr>
+        <w:tabs>
+          <w:tab w:val="num" w:pos="5040"/>
+        </w:tabs>
+        <w:ind w:left="5040" w:hanging="360"/>
+      </w:pPr>
+    </w:lvl>
+    <w:lvl w:ilvl="7" w:tentative="1">
+      <w:start w:val="1"/>
+      <w:numFmt w:val="decimal"/>
+      <w:lvlText w:val="%8."/>
+      <w:lvlJc w:val="left"/>
+      <w:pPr>
+        <w:tabs>
+          <w:tab w:val="num" w:pos="5760"/>
+        </w:tabs>
+        <w:ind w:left="5760" w:hanging="360"/>
+      </w:pPr>
+    </w:lvl>
+    <w:lvl w:ilvl="8" w:tentative="1">
+      <w:start w:val="1"/>
+      <w:numFmt w:val="decimal"/>
+      <w:lvlText w:val="%9."/>
+      <w:lvlJc w:val="left"/>
+      <w:pPr>
+        <w:tabs>
+          <w:tab w:val="num" w:pos="6480"/>
+        </w:tabs>
+        <w:ind w:left="6480" w:hanging="360"/>
+      </w:pPr>
+    </w:lvl>
+  </w:abstractNum>
+  <w:abstractNum w:abstractNumId="3" w15:restartNumberingAfterBreak="0">
     <w:nsid w:val="2B423F84"/>
     <w:multiLevelType w:val="multilevel"/>
     <w:tmpl w:val="9E5A51A6"/>
@@ -1383,7 +2006,7 @@
       </w:rPr>
     </w:lvl>
   </w:abstractNum>
-  <w:abstractNum w:abstractNumId="3" w15:restartNumberingAfterBreak="0">
+  <w:abstractNum w:abstractNumId="4" w15:restartNumberingAfterBreak="0">
     <w:nsid w:val="2E6A58A3"/>
     <w:multiLevelType w:val="multilevel"/>
     <w:tmpl w:val="7AA6B2AE"/>
@@ -1496,7 +2119,7 @@
       </w:pPr>
     </w:lvl>
   </w:abstractNum>
-  <w:abstractNum w:abstractNumId="4" w15:restartNumberingAfterBreak="0">
+  <w:abstractNum w:abstractNumId="5" w15:restartNumberingAfterBreak="0">
     <w:nsid w:val="37C53888"/>
     <w:multiLevelType w:val="multilevel"/>
     <w:tmpl w:val="EC844234"/>
@@ -1645,7 +2268,7 @@
       </w:rPr>
     </w:lvl>
   </w:abstractNum>
-  <w:abstractNum w:abstractNumId="5" w15:restartNumberingAfterBreak="0">
+  <w:abstractNum w:abstractNumId="6" w15:restartNumberingAfterBreak="0">
     <w:nsid w:val="3EA80387"/>
     <w:multiLevelType w:val="multilevel"/>
     <w:tmpl w:val="21588526"/>
@@ -1794,7 +2417,156 @@
       </w:rPr>
     </w:lvl>
   </w:abstractNum>
-  <w:abstractNum w:abstractNumId="6" w15:restartNumberingAfterBreak="0">
+  <w:abstractNum w:abstractNumId="7" w15:restartNumberingAfterBreak="0">
+    <w:nsid w:val="4EED2D1B"/>
+    <w:multiLevelType w:val="multilevel"/>
+    <w:tmpl w:val="1E5C222E"/>
+    <w:lvl w:ilvl="0">
+      <w:start w:val="1"/>
+      <w:numFmt w:val="bullet"/>
+      <w:lvlText w:val=""/>
+      <w:lvlJc w:val="left"/>
+      <w:pPr>
+        <w:tabs>
+          <w:tab w:val="num" w:pos="720"/>
+        </w:tabs>
+        <w:ind w:left="720" w:hanging="360"/>
+      </w:pPr>
+      <w:rPr>
+        <w:rFonts w:ascii="Symbol" w:hAnsi="Symbol" w:hint="default"/>
+        <w:sz w:val="20"/>
+      </w:rPr>
+    </w:lvl>
+    <w:lvl w:ilvl="1" w:tentative="1">
+      <w:start w:val="1"/>
+      <w:numFmt w:val="bullet"/>
+      <w:lvlText w:val="o"/>
+      <w:lvlJc w:val="left"/>
+      <w:pPr>
+        <w:tabs>
+          <w:tab w:val="num" w:pos="1440"/>
+        </w:tabs>
+        <w:ind w:left="1440" w:hanging="360"/>
+      </w:pPr>
+      <w:rPr>
+        <w:rFonts w:ascii="Courier New" w:hAnsi="Courier New" w:hint="default"/>
+        <w:sz w:val="20"/>
+      </w:rPr>
+    </w:lvl>
+    <w:lvl w:ilvl="2" w:tentative="1">
+      <w:start w:val="1"/>
+      <w:numFmt w:val="bullet"/>
+      <w:lvlText w:val=""/>
+      <w:lvlJc w:val="left"/>
+      <w:pPr>
+        <w:tabs>
+          <w:tab w:val="num" w:pos="2160"/>
+        </w:tabs>
+        <w:ind w:left="2160" w:hanging="360"/>
+      </w:pPr>
+      <w:rPr>
+        <w:rFonts w:ascii="Wingdings" w:hAnsi="Wingdings" w:hint="default"/>
+        <w:sz w:val="20"/>
+      </w:rPr>
+    </w:lvl>
+    <w:lvl w:ilvl="3" w:tentative="1">
+      <w:start w:val="1"/>
+      <w:numFmt w:val="bullet"/>
+      <w:lvlText w:val=""/>
+      <w:lvlJc w:val="left"/>
+      <w:pPr>
+        <w:tabs>
+          <w:tab w:val="num" w:pos="2880"/>
+        </w:tabs>
+        <w:ind w:left="2880" w:hanging="360"/>
+      </w:pPr>
+      <w:rPr>
+        <w:rFonts w:ascii="Wingdings" w:hAnsi="Wingdings" w:hint="default"/>
+        <w:sz w:val="20"/>
+      </w:rPr>
+    </w:lvl>
+    <w:lvl w:ilvl="4" w:tentative="1">
+      <w:start w:val="1"/>
+      <w:numFmt w:val="bullet"/>
+      <w:lvlText w:val=""/>
+      <w:lvlJc w:val="left"/>
+      <w:pPr>
+        <w:tabs>
+          <w:tab w:val="num" w:pos="3600"/>
+        </w:tabs>
+        <w:ind w:left="3600" w:hanging="360"/>
+      </w:pPr>
+      <w:rPr>
+        <w:rFonts w:ascii="Wingdings" w:hAnsi="Wingdings" w:hint="default"/>
+        <w:sz w:val="20"/>
+      </w:rPr>
+    </w:lvl>
+    <w:lvl w:ilvl="5" w:tentative="1">
+      <w:start w:val="1"/>
+      <w:numFmt w:val="bullet"/>
+      <w:lvlText w:val=""/>
+      <w:lvlJc w:val="left"/>
+      <w:pPr>
+        <w:tabs>
+          <w:tab w:val="num" w:pos="4320"/>
+        </w:tabs>
+        <w:ind w:left="4320" w:hanging="360"/>
+      </w:pPr>
+      <w:rPr>
+        <w:rFonts w:ascii="Wingdings" w:hAnsi="Wingdings" w:hint="default"/>
+        <w:sz w:val="20"/>
+      </w:rPr>
+    </w:lvl>
+    <w:lvl w:ilvl="6" w:tentative="1">
+      <w:start w:val="1"/>
+      <w:numFmt w:val="bullet"/>
+      <w:lvlText w:val=""/>
+      <w:lvlJc w:val="left"/>
+      <w:pPr>
+        <w:tabs>
+          <w:tab w:val="num" w:pos="5040"/>
+        </w:tabs>
+        <w:ind w:left="5040" w:hanging="360"/>
+      </w:pPr>
+      <w:rPr>
+        <w:rFonts w:ascii="Wingdings" w:hAnsi="Wingdings" w:hint="default"/>
+        <w:sz w:val="20"/>
+      </w:rPr>
+    </w:lvl>
+    <w:lvl w:ilvl="7" w:tentative="1">
+      <w:start w:val="1"/>
+      <w:numFmt w:val="bullet"/>
+      <w:lvlText w:val=""/>
+      <w:lvlJc w:val="left"/>
+      <w:pPr>
+        <w:tabs>
+          <w:tab w:val="num" w:pos="5760"/>
+        </w:tabs>
+        <w:ind w:left="5760" w:hanging="360"/>
+      </w:pPr>
+      <w:rPr>
+        <w:rFonts w:ascii="Wingdings" w:hAnsi="Wingdings" w:hint="default"/>
+        <w:sz w:val="20"/>
+      </w:rPr>
+    </w:lvl>
+    <w:lvl w:ilvl="8" w:tentative="1">
+      <w:start w:val="1"/>
+      <w:numFmt w:val="bullet"/>
+      <w:lvlText w:val=""/>
+      <w:lvlJc w:val="left"/>
+      <w:pPr>
+        <w:tabs>
+          <w:tab w:val="num" w:pos="6480"/>
+        </w:tabs>
+        <w:ind w:left="6480" w:hanging="360"/>
+      </w:pPr>
+      <w:rPr>
+        <w:rFonts w:ascii="Wingdings" w:hAnsi="Wingdings" w:hint="default"/>
+        <w:sz w:val="20"/>
+      </w:rPr>
+    </w:lvl>
+  </w:abstractNum>
+  <w:abstractNum w:abstractNumId="8" w15:restartNumberingAfterBreak="0">
     <w:nsid w:val="4F31557B"/>
     <w:multiLevelType w:val="multilevel"/>
     <w:tmpl w:val="1EEA4BC6"/>
@@ -1943,7 +2715,7 @@
       </w:rPr>
     </w:lvl>
   </w:abstractNum>
-  <w:abstractNum w:abstractNumId="7" w15:restartNumberingAfterBreak="0">
+  <w:abstractNum w:abstractNumId="9" w15:restartNumberingAfterBreak="0">
     <w:nsid w:val="72A441A5"/>
     <w:multiLevelType w:val="multilevel"/>
     <w:tmpl w:val="4AFE42DA"/>
@@ -2056,7 +2828,7 @@
       </w:pPr>
     </w:lvl>
   </w:abstractNum>
-  <w:abstractNum w:abstractNumId="8" w15:restartNumberingAfterBreak="0">
+  <w:abstractNum w:abstractNumId="10" w15:restartNumberingAfterBreak="0">
     <w:nsid w:val="7E042E17"/>
     <w:multiLevelType w:val="multilevel"/>
     <w:tmpl w:val="B484AC20"/>
@@ -2206,31 +2978,37 @@
     </w:lvl>
   </w:abstractNum>
   <w:num w:numId="1" w16cid:durableId="1421561290">
-    <w:abstractNumId w:val="2"/>
+    <w:abstractNumId w:val="3"/>
   </w:num>
   <w:num w:numId="2" w16cid:durableId="1617061581">
-    <w:abstractNumId w:val="8"/>
+    <w:abstractNumId w:val="10"/>
   </w:num>
   <w:num w:numId="3" w16cid:durableId="883830755">
     <w:abstractNumId w:val="1"/>
   </w:num>
   <w:num w:numId="4" w16cid:durableId="898782863">
-    <w:abstractNumId w:val="6"/>
+    <w:abstractNumId w:val="8"/>
   </w:num>
   <w:num w:numId="5" w16cid:durableId="710770557">
     <w:abstractNumId w:val="0"/>
   </w:num>
   <w:num w:numId="6" w16cid:durableId="867258290">
+    <w:abstractNumId w:val="6"/>
+  </w:num>
+  <w:num w:numId="7" w16cid:durableId="2012642141">
+    <w:abstractNumId w:val="9"/>
+  </w:num>
+  <w:num w:numId="8" w16cid:durableId="398283065">
+    <w:abstractNumId w:val="4"/>
+  </w:num>
+  <w:num w:numId="9" w16cid:durableId="368340224">
     <w:abstractNumId w:val="5"/>
   </w:num>
-  <w:num w:numId="7" w16cid:durableId="2012642141">
+  <w:num w:numId="10" w16cid:durableId="1278953401">
+    <w:abstractNumId w:val="2"/>
+  </w:num>
+  <w:num w:numId="11" w16cid:durableId="1153448939">
     <w:abstractNumId w:val="7"/>
-  </w:num>
-  <w:num w:numId="8" w16cid:durableId="398283065">
-    <w:abstractNumId w:val="3"/>
-  </w:num>
-  <w:num w:numId="9" w16cid:durableId="368340224">
-    <w:abstractNumId w:val="4"/>
   </w:num>
 </w:numbering>
 </file>

</xml_diff>

<commit_message>
ADD THE HARDWARE LIST
</commit_message>
<xml_diff>
--- a/IOT_SUBM.docx
+++ b/IOT_SUBM.docx
@@ -36,13 +36,8 @@
         <w:pStyle w:val="NormalWeb"/>
       </w:pPr>
       <w:r>
-        <w:t xml:space="preserve">IKRAM : Frontend Hardware </w:t>
-      </w:r>
-      <w:proofErr w:type="spellStart"/>
-      <w:r>
-        <w:t>Github</w:t>
-      </w:r>
-      <w:proofErr w:type="spellEnd"/>
+        <w:t>IKRAM : Frontend Hardware Github</w:t>
+      </w:r>
     </w:p>
     <w:p>
       <w:pPr>
@@ -87,31 +82,7 @@
           <w:lang w:eastAsia="en-GB"/>
           <w14:ligatures w14:val="none"/>
         </w:rPr>
-        <w:t xml:space="preserve">  (15 </w:t>
-      </w:r>
-      <w:proofErr w:type="spellStart"/>
-      <w:r>
-        <w:rPr>
-          <w:rFonts w:ascii="Times New Roman" w:eastAsia="Times New Roman" w:hAnsi="Times New Roman" w:cs="Times New Roman"/>
-          <w:b/>
-          <w:bCs/>
-          <w:kern w:val="0"/>
-          <w:lang w:eastAsia="en-GB"/>
-          <w14:ligatures w14:val="none"/>
-        </w:rPr>
-        <w:t>september</w:t>
-      </w:r>
-      <w:proofErr w:type="spellEnd"/>
-      <w:r>
-        <w:rPr>
-          <w:rFonts w:ascii="Times New Roman" w:eastAsia="Times New Roman" w:hAnsi="Times New Roman" w:cs="Times New Roman"/>
-          <w:b/>
-          <w:bCs/>
-          <w:kern w:val="0"/>
-          <w:lang w:eastAsia="en-GB"/>
-          <w14:ligatures w14:val="none"/>
-        </w:rPr>
-        <w:t xml:space="preserve"> ) </w:t>
+        <w:t xml:space="preserve">  (15 september ) </w:t>
       </w:r>
     </w:p>
     <w:p>
@@ -260,27 +231,7 @@
           <w:lang w:eastAsia="en-GB"/>
           <w14:ligatures w14:val="none"/>
         </w:rPr>
-        <w:t xml:space="preserve"> People who are constantly on the go with demanding schedules that have to take time-sensitive medications (like ADHD stimulants). If their dose is missed they may suffer the consequence of symptom breakthrough or sleep issues. </w:t>
-      </w:r>
-      <w:proofErr w:type="spellStart"/>
-      <w:r>
-        <w:rPr>
-          <w:rFonts w:ascii="Times New Roman" w:eastAsia="Times New Roman" w:hAnsi="Times New Roman" w:cs="Times New Roman"/>
-          <w:kern w:val="0"/>
-          <w:lang w:eastAsia="en-GB"/>
-          <w14:ligatures w14:val="none"/>
-        </w:rPr>
-        <w:t>PillPal</w:t>
-      </w:r>
-      <w:proofErr w:type="spellEnd"/>
-      <w:r>
-        <w:rPr>
-          <w:rFonts w:ascii="Times New Roman" w:eastAsia="Times New Roman" w:hAnsi="Times New Roman" w:cs="Times New Roman"/>
-          <w:kern w:val="0"/>
-          <w:lang w:eastAsia="en-GB"/>
-          <w14:ligatures w14:val="none"/>
-        </w:rPr>
-        <w:t xml:space="preserve"> will help them pack their medication on the go or remind them to prevent missed doses.</w:t>
+        <w:t xml:space="preserve"> People who are constantly on the go with demanding schedules that have to take time-sensitive medications (like ADHD stimulants). If their dose is missed they may suffer the consequence of symptom breakthrough or sleep issues. PillPal will help them pack their medication on the go or remind them to prevent missed doses.</w:t>
       </w:r>
     </w:p>
     <w:p>
@@ -360,27 +311,7 @@
           <w:lang w:eastAsia="en-GB"/>
           <w14:ligatures w14:val="none"/>
         </w:rPr>
-        <w:t xml:space="preserve"> People who </w:t>
-      </w:r>
-      <w:proofErr w:type="spellStart"/>
-      <w:r>
-        <w:rPr>
-          <w:rFonts w:ascii="Times New Roman" w:eastAsia="Times New Roman" w:hAnsi="Times New Roman" w:cs="Times New Roman"/>
-          <w:kern w:val="0"/>
-          <w:lang w:eastAsia="en-GB"/>
-          <w14:ligatures w14:val="none"/>
-        </w:rPr>
-        <w:t>workout</w:t>
-      </w:r>
-      <w:proofErr w:type="spellEnd"/>
-      <w:r>
-        <w:rPr>
-          <w:rFonts w:ascii="Times New Roman" w:eastAsia="Times New Roman" w:hAnsi="Times New Roman" w:cs="Times New Roman"/>
-          <w:kern w:val="0"/>
-          <w:lang w:eastAsia="en-GB"/>
-          <w14:ligatures w14:val="none"/>
-        </w:rPr>
-        <w:t xml:space="preserve"> regularly/professional athletes take daily performance supplements (pre-workout, protein). These are timed around their workout for better results. Taking supplements too early can cause the effects wear off and too late have no benefit during workout.</w:t>
+        <w:t xml:space="preserve"> People who workout regularly/professional athletes take daily performance supplements (pre-workout, protein). These are timed around their workout for better results. Taking supplements too early can cause the effects wear off and too late have no benefit during workout.</w:t>
       </w:r>
     </w:p>
     <w:p>
@@ -669,27 +600,7 @@
           <w:lang w:eastAsia="en-GB"/>
           <w14:ligatures w14:val="none"/>
         </w:rPr>
-        <w:t xml:space="preserve">The </w:t>
-      </w:r>
-      <w:proofErr w:type="spellStart"/>
-      <w:r>
-        <w:rPr>
-          <w:rFonts w:ascii="Times New Roman" w:eastAsia="Times New Roman" w:hAnsi="Times New Roman" w:cs="Times New Roman"/>
-          <w:kern w:val="0"/>
-          <w:lang w:eastAsia="en-GB"/>
-          <w14:ligatures w14:val="none"/>
-        </w:rPr>
-        <w:t>PillPal</w:t>
-      </w:r>
-      <w:proofErr w:type="spellEnd"/>
-      <w:r>
-        <w:rPr>
-          <w:rFonts w:ascii="Times New Roman" w:eastAsia="Times New Roman" w:hAnsi="Times New Roman" w:cs="Times New Roman"/>
-          <w:kern w:val="0"/>
-          <w:lang w:eastAsia="en-GB"/>
-          <w14:ligatures w14:val="none"/>
-        </w:rPr>
-        <w:t xml:space="preserve"> system is an IoT-based smart pillbox and mobile companion application designed to help users manage their medication schedules efficiently. The portable pillbox device (about the size of an AirPods case) provides reminders through vibration, LED light, and buzzer alerts, while the app sends notifications, records medication history, and allows easy schedule management.</w:t>
+        <w:t>The PillPal system is an IoT-based smart pillbox and mobile companion application designed to help users manage their medication schedules efficiently. The portable pillbox device (about the size of an AirPods case) provides reminders through vibration, LED light, and buzzer alerts, while the app sends notifications, records medication history, and allows easy schedule management.</w:t>
       </w:r>
     </w:p>
     <w:p>
@@ -856,47 +767,7 @@
           <w:lang w:eastAsia="en-GB"/>
           <w14:ligatures w14:val="none"/>
         </w:rPr>
-        <w:t xml:space="preserve">The hardware uses a Raspberry Pi Zero connected to a </w:t>
-      </w:r>
-      <w:proofErr w:type="spellStart"/>
-      <w:r>
-        <w:rPr>
-          <w:rFonts w:ascii="Times New Roman" w:eastAsia="Times New Roman" w:hAnsi="Times New Roman" w:cs="Times New Roman"/>
-          <w:kern w:val="0"/>
-          <w:lang w:eastAsia="en-GB"/>
-          <w14:ligatures w14:val="none"/>
-        </w:rPr>
-        <w:t>PiSugar</w:t>
-      </w:r>
-      <w:proofErr w:type="spellEnd"/>
-      <w:r>
-        <w:rPr>
-          <w:rFonts w:ascii="Times New Roman" w:eastAsia="Times New Roman" w:hAnsi="Times New Roman" w:cs="Times New Roman"/>
-          <w:kern w:val="0"/>
-          <w:lang w:eastAsia="en-GB"/>
-          <w14:ligatures w14:val="none"/>
-        </w:rPr>
-        <w:t xml:space="preserve"> 2 battery for portability and power management. The system includes vibration motors, LED indicators, and a buzzer, all protected and managed through basic electronic components such as transistors, resistors, diodes, and capacitors on a </w:t>
-      </w:r>
-      <w:proofErr w:type="spellStart"/>
-      <w:r>
-        <w:rPr>
-          <w:rFonts w:ascii="Times New Roman" w:eastAsia="Times New Roman" w:hAnsi="Times New Roman" w:cs="Times New Roman"/>
-          <w:kern w:val="0"/>
-          <w:lang w:eastAsia="en-GB"/>
-          <w14:ligatures w14:val="none"/>
-        </w:rPr>
-        <w:t>perfboard</w:t>
-      </w:r>
-      <w:proofErr w:type="spellEnd"/>
-      <w:r>
-        <w:rPr>
-          <w:rFonts w:ascii="Times New Roman" w:eastAsia="Times New Roman" w:hAnsi="Times New Roman" w:cs="Times New Roman"/>
-          <w:kern w:val="0"/>
-          <w:lang w:eastAsia="en-GB"/>
-          <w14:ligatures w14:val="none"/>
-        </w:rPr>
-        <w:t>.</w:t>
+        <w:t>The hardware uses a Raspberry Pi Zero connected to a PiSugar 2 battery for portability and power management. The system includes vibration motors, LED indicators, and a buzzer, all protected and managed through basic electronic components such as transistors, resistors, diodes, and capacitors on a perfboard.</w:t>
       </w:r>
     </w:p>
     <w:p>
@@ -966,87 +837,27 @@
           <w:lang w:eastAsia="en-GB"/>
           <w14:ligatures w14:val="none"/>
         </w:rPr>
-        <w:t xml:space="preserve">The </w:t>
-      </w:r>
-      <w:proofErr w:type="spellStart"/>
-      <w:r>
-        <w:rPr>
-          <w:rFonts w:ascii="Times New Roman" w:eastAsia="Times New Roman" w:hAnsi="Times New Roman" w:cs="Times New Roman"/>
-          <w:kern w:val="0"/>
-          <w:lang w:eastAsia="en-GB"/>
-          <w14:ligatures w14:val="none"/>
-        </w:rPr>
-        <w:t>PillPal</w:t>
-      </w:r>
-      <w:proofErr w:type="spellEnd"/>
-      <w:r>
-        <w:rPr>
-          <w:rFonts w:ascii="Times New Roman" w:eastAsia="Times New Roman" w:hAnsi="Times New Roman" w:cs="Times New Roman"/>
-          <w:kern w:val="0"/>
-          <w:lang w:eastAsia="en-GB"/>
-          <w14:ligatures w14:val="none"/>
-        </w:rPr>
-        <w:t xml:space="preserve"> system integrates both hardware and software components to deliver medication reminders and tracking through synchronized alerts and notifications.</w:t>
-      </w:r>
-    </w:p>
-    <w:p>
-      <w:pPr>
-        <w:spacing w:before="100" w:beforeAutospacing="1" w:after="100" w:afterAutospacing="1" w:line="240" w:lineRule="auto"/>
-        <w:rPr>
-          <w:rFonts w:ascii="Times New Roman" w:eastAsia="Times New Roman" w:hAnsi="Times New Roman" w:cs="Times New Roman"/>
-          <w:kern w:val="0"/>
-          <w:lang w:eastAsia="en-GB"/>
-          <w14:ligatures w14:val="none"/>
-        </w:rPr>
-      </w:pPr>
-      <w:r>
-        <w:rPr>
-          <w:rFonts w:ascii="Times New Roman" w:eastAsia="Times New Roman" w:hAnsi="Times New Roman" w:cs="Times New Roman"/>
-          <w:kern w:val="0"/>
-          <w:lang w:eastAsia="en-GB"/>
-          <w14:ligatures w14:val="none"/>
-        </w:rPr>
-        <w:t xml:space="preserve">The hardware design is based on a Raspberry Pi Zero microcontroller powered by a </w:t>
-      </w:r>
-      <w:proofErr w:type="spellStart"/>
-      <w:r>
-        <w:rPr>
-          <w:rFonts w:ascii="Times New Roman" w:eastAsia="Times New Roman" w:hAnsi="Times New Roman" w:cs="Times New Roman"/>
-          <w:kern w:val="0"/>
-          <w:lang w:eastAsia="en-GB"/>
-          <w14:ligatures w14:val="none"/>
-        </w:rPr>
-        <w:t>PiSugar</w:t>
-      </w:r>
-      <w:proofErr w:type="spellEnd"/>
-      <w:r>
-        <w:rPr>
-          <w:rFonts w:ascii="Times New Roman" w:eastAsia="Times New Roman" w:hAnsi="Times New Roman" w:cs="Times New Roman"/>
-          <w:kern w:val="0"/>
-          <w:lang w:eastAsia="en-GB"/>
-          <w14:ligatures w14:val="none"/>
-        </w:rPr>
-        <w:t xml:space="preserve"> 2 battery (1200 </w:t>
-      </w:r>
-      <w:proofErr w:type="spellStart"/>
-      <w:r>
-        <w:rPr>
-          <w:rFonts w:ascii="Times New Roman" w:eastAsia="Times New Roman" w:hAnsi="Times New Roman" w:cs="Times New Roman"/>
-          <w:kern w:val="0"/>
-          <w:lang w:eastAsia="en-GB"/>
-          <w14:ligatures w14:val="none"/>
-        </w:rPr>
-        <w:t>mAh</w:t>
-      </w:r>
-      <w:proofErr w:type="spellEnd"/>
-      <w:r>
-        <w:rPr>
-          <w:rFonts w:ascii="Times New Roman" w:eastAsia="Times New Roman" w:hAnsi="Times New Roman" w:cs="Times New Roman"/>
-          <w:kern w:val="0"/>
-          <w:lang w:eastAsia="en-GB"/>
-          <w14:ligatures w14:val="none"/>
-        </w:rPr>
-        <w:t>). The circuit includes:</w:t>
+        <w:t>The PillPal system integrates both hardware and software components to deliver medication reminders and tracking through synchronized alerts and notifications.</w:t>
+      </w:r>
+    </w:p>
+    <w:p>
+      <w:pPr>
+        <w:spacing w:before="100" w:beforeAutospacing="1" w:after="100" w:afterAutospacing="1" w:line="240" w:lineRule="auto"/>
+        <w:rPr>
+          <w:rFonts w:ascii="Times New Roman" w:eastAsia="Times New Roman" w:hAnsi="Times New Roman" w:cs="Times New Roman"/>
+          <w:kern w:val="0"/>
+          <w:lang w:eastAsia="en-GB"/>
+          <w14:ligatures w14:val="none"/>
+        </w:rPr>
+      </w:pPr>
+      <w:r>
+        <w:rPr>
+          <w:rFonts w:ascii="Times New Roman" w:eastAsia="Times New Roman" w:hAnsi="Times New Roman" w:cs="Times New Roman"/>
+          <w:kern w:val="0"/>
+          <w:lang w:eastAsia="en-GB"/>
+          <w14:ligatures w14:val="none"/>
+        </w:rPr>
+        <w:t>The hardware design is based on a Raspberry Pi Zero microcontroller powered by a PiSugar 2 battery (1200 mAh). The circuit includes:</w:t>
       </w:r>
     </w:p>
     <w:p>
@@ -1190,47 +1001,7 @@
           <w:lang w:eastAsia="en-GB"/>
           <w14:ligatures w14:val="none"/>
         </w:rPr>
-        <w:t xml:space="preserve">Resistors (1 </w:t>
-      </w:r>
-      <w:proofErr w:type="spellStart"/>
-      <w:r>
-        <w:rPr>
-          <w:rFonts w:ascii="Times New Roman" w:eastAsia="Times New Roman" w:hAnsi="Times New Roman" w:cs="Times New Roman"/>
-          <w:kern w:val="0"/>
-          <w:lang w:eastAsia="en-GB"/>
-          <w14:ligatures w14:val="none"/>
-        </w:rPr>
-        <w:t>kΩ</w:t>
-      </w:r>
-      <w:proofErr w:type="spellEnd"/>
-      <w:r>
-        <w:rPr>
-          <w:rFonts w:ascii="Times New Roman" w:eastAsia="Times New Roman" w:hAnsi="Times New Roman" w:cs="Times New Roman"/>
-          <w:kern w:val="0"/>
-          <w:lang w:eastAsia="en-GB"/>
-          <w14:ligatures w14:val="none"/>
-        </w:rPr>
-        <w:t xml:space="preserve">, 220–330 Ω) and capacitors (100 µF, 100 </w:t>
-      </w:r>
-      <w:proofErr w:type="spellStart"/>
-      <w:r>
-        <w:rPr>
-          <w:rFonts w:ascii="Times New Roman" w:eastAsia="Times New Roman" w:hAnsi="Times New Roman" w:cs="Times New Roman"/>
-          <w:kern w:val="0"/>
-          <w:lang w:eastAsia="en-GB"/>
-          <w14:ligatures w14:val="none"/>
-        </w:rPr>
-        <w:t>nF</w:t>
-      </w:r>
-      <w:proofErr w:type="spellEnd"/>
-      <w:r>
-        <w:rPr>
-          <w:rFonts w:ascii="Times New Roman" w:eastAsia="Times New Roman" w:hAnsi="Times New Roman" w:cs="Times New Roman"/>
-          <w:kern w:val="0"/>
-          <w:lang w:eastAsia="en-GB"/>
-          <w14:ligatures w14:val="none"/>
-        </w:rPr>
-        <w:t>) for stable current flow</w:t>
+        <w:t>Resistors (1 kΩ, 220–330 Ω) and capacitors (100 µF, 100 nF) for stable current flow</w:t>
       </w:r>
     </w:p>
     <w:p>
@@ -1254,27 +1025,7 @@
           <w:lang w:eastAsia="en-GB"/>
           <w14:ligatures w14:val="none"/>
         </w:rPr>
-        <w:t xml:space="preserve">The electronic components are soldered on a </w:t>
-      </w:r>
-      <w:proofErr w:type="spellStart"/>
-      <w:r>
-        <w:rPr>
-          <w:rFonts w:ascii="Times New Roman" w:eastAsia="Times New Roman" w:hAnsi="Times New Roman" w:cs="Times New Roman"/>
-          <w:kern w:val="0"/>
-          <w:lang w:eastAsia="en-GB"/>
-          <w14:ligatures w14:val="none"/>
-        </w:rPr>
-        <w:t>perfboard</w:t>
-      </w:r>
-      <w:proofErr w:type="spellEnd"/>
-      <w:r>
-        <w:rPr>
-          <w:rFonts w:ascii="Times New Roman" w:eastAsia="Times New Roman" w:hAnsi="Times New Roman" w:cs="Times New Roman"/>
-          <w:kern w:val="0"/>
-          <w:lang w:eastAsia="en-GB"/>
-          <w14:ligatures w14:val="none"/>
-        </w:rPr>
-        <w:t xml:space="preserve"> and insulated using 3M/VHB tape and hot glue for portability and safety. The pillbox can attach to straps or keychains for convenient carrying.</w:t>
+        <w:t>The electronic components are soldered on a perfboard and insulated using 3M/VHB tape and hot glue for portability and safety. The pillbox can attach to straps or keychains for convenient carrying.</w:t>
       </w:r>
     </w:p>
     <w:p>
@@ -1298,27 +1049,7 @@
           <w:lang w:eastAsia="en-GB"/>
           <w14:ligatures w14:val="none"/>
         </w:rPr>
-        <w:t xml:space="preserve">The software design includes the </w:t>
-      </w:r>
-      <w:proofErr w:type="spellStart"/>
-      <w:r>
-        <w:rPr>
-          <w:rFonts w:ascii="Times New Roman" w:eastAsia="Times New Roman" w:hAnsi="Times New Roman" w:cs="Times New Roman"/>
-          <w:kern w:val="0"/>
-          <w:lang w:eastAsia="en-GB"/>
-          <w14:ligatures w14:val="none"/>
-        </w:rPr>
-        <w:t>PillPal</w:t>
-      </w:r>
-      <w:proofErr w:type="spellEnd"/>
-      <w:r>
-        <w:rPr>
-          <w:rFonts w:ascii="Times New Roman" w:eastAsia="Times New Roman" w:hAnsi="Times New Roman" w:cs="Times New Roman"/>
-          <w:kern w:val="0"/>
-          <w:lang w:eastAsia="en-GB"/>
-          <w14:ligatures w14:val="none"/>
-        </w:rPr>
-        <w:t xml:space="preserve"> mobile app and the embedded system software.</w:t>
+        <w:t>The software design includes the PillPal mobile app and the embedded system software.</w:t>
       </w:r>
     </w:p>
     <w:p>
@@ -1431,6 +1162,83 @@
           <w14:ligatures w14:val="none"/>
         </w:rPr>
         <w:t>This structure ensures that reminders are reliable even when the phone is disconnected, while synchronization restores missed logs once reconnected.</w:t>
+      </w:r>
+    </w:p>
+    <w:p>
+      <w:pPr>
+        <w:spacing w:before="100" w:beforeAutospacing="1" w:after="100" w:afterAutospacing="1" w:line="240" w:lineRule="auto"/>
+        <w:rPr>
+          <w:rFonts w:ascii="Times New Roman" w:eastAsia="Times New Roman" w:hAnsi="Times New Roman" w:cs="Times New Roman"/>
+          <w:kern w:val="0"/>
+          <w:lang w:eastAsia="en-GB"/>
+          <w14:ligatures w14:val="none"/>
+        </w:rPr>
+      </w:pPr>
+      <w:r>
+        <w:rPr>
+          <w:rFonts w:ascii="Times New Roman" w:eastAsia="Times New Roman" w:hAnsi="Times New Roman" w:cs="Times New Roman"/>
+          <w:kern w:val="0"/>
+          <w:lang w:eastAsia="en-GB"/>
+          <w14:ligatures w14:val="none"/>
+        </w:rPr>
+        <w:t>HARDWARE LIST :</w:t>
+      </w:r>
+    </w:p>
+    <w:p>
+      <w:pPr>
+        <w:spacing w:before="100" w:beforeAutospacing="1" w:after="100" w:afterAutospacing="1" w:line="240" w:lineRule="auto"/>
+        <w:rPr>
+          <w:rFonts w:ascii="Times New Roman" w:eastAsia="Times New Roman" w:hAnsi="Times New Roman" w:cs="Times New Roman"/>
+          <w:kern w:val="0"/>
+          <w:lang w:eastAsia="en-GB"/>
+          <w14:ligatures w14:val="none"/>
+        </w:rPr>
+      </w:pPr>
+    </w:p>
+    <w:p>
+      <w:pPr>
+        <w:spacing w:before="100" w:beforeAutospacing="1" w:after="100" w:afterAutospacing="1" w:line="240" w:lineRule="auto"/>
+        <w:rPr>
+          <w:rFonts w:ascii="Times New Roman" w:eastAsia="Times New Roman" w:hAnsi="Times New Roman" w:cs="Times New Roman"/>
+          <w:kern w:val="0"/>
+          <w:lang w:eastAsia="en-GB"/>
+          <w14:ligatures w14:val="none"/>
+        </w:rPr>
+      </w:pPr>
+      <w:r>
+        <w:rPr>
+          <w:rFonts w:ascii="Times New Roman" w:eastAsia="Times New Roman" w:hAnsi="Times New Roman" w:cs="Times New Roman"/>
+          <w:noProof/>
+          <w:kern w:val="0"/>
+          <w:lang w:eastAsia="en-GB"/>
+        </w:rPr>
+        <w:object w:dxaOrig="9360" w:dyaOrig="12980" w14:anchorId="1B0C5BB9">
+          <v:shapetype id="_x0000_t75" coordsize="21600,21600" o:spt="75" o:preferrelative="t" path="m@4@5l@4@11@9@11@9@5xe" filled="f" stroked="f">
+            <v:stroke joinstyle="miter"/>
+            <v:formulas>
+              <v:f eqn="if lineDrawn pixelLineWidth 0"/>
+              <v:f eqn="sum @0 1 0"/>
+              <v:f eqn="sum 0 0 @1"/>
+              <v:f eqn="prod @2 1 2"/>
+              <v:f eqn="prod @3 21600 pixelWidth"/>
+              <v:f eqn="prod @3 21600 pixelHeight"/>
+              <v:f eqn="sum @0 0 1"/>
+              <v:f eqn="prod @6 1 2"/>
+              <v:f eqn="prod @7 21600 pixelWidth"/>
+              <v:f eqn="sum @8 21600 0"/>
+              <v:f eqn="prod @7 21600 pixelHeight"/>
+              <v:f eqn="sum @10 21600 0"/>
+            </v:formulas>
+            <v:path o:extrusionok="f" gradientshapeok="t" o:connecttype="rect"/>
+            <o:lock v:ext="edit" aspectratio="t"/>
+          </v:shapetype>
+          <v:shape id="_x0000_i1025" type="#_x0000_t75" alt="" style="width:468.45pt;height:648.9pt;mso-width-percent:0;mso-height-percent:0;mso-width-percent:0;mso-height-percent:0" o:ole="">
+            <v:imagedata r:id="rId6" o:title=""/>
+          </v:shape>
+          <o:OLEObject Type="Embed" ProgID="Word.Document.12" ShapeID="_x0000_i1025" DrawAspect="Content" ObjectID="_1822742228" r:id="rId7">
+            <o:FieldCodes>\s</o:FieldCodes>
+          </o:OLEObject>
+        </w:object>
       </w:r>
     </w:p>
     <w:p/>

</xml_diff>

<commit_message>
ADD THE SECURITY PLAN
</commit_message>
<xml_diff>
--- a/IOT_SUBM.docx
+++ b/IOT_SUBM.docx
@@ -1212,7 +1212,7 @@
           <w:kern w:val="0"/>
           <w:lang w:eastAsia="en-GB"/>
         </w:rPr>
-        <w:object w:dxaOrig="9360" w:dyaOrig="12980" w14:anchorId="1B0C5BB9">
+        <w:object w:dxaOrig="9360" w:dyaOrig="12980" w14:anchorId="580D06F8">
           <v:shapetype id="_x0000_t75" coordsize="21600,21600" o:spt="75" o:preferrelative="t" path="m@4@5l@4@11@9@11@9@5xe" filled="f" stroked="f">
             <v:stroke joinstyle="miter"/>
             <v:formulas>
@@ -1235,13 +1235,46 @@
           <v:shape id="_x0000_i1025" type="#_x0000_t75" alt="" style="width:468.45pt;height:648.9pt;mso-width-percent:0;mso-height-percent:0;mso-width-percent:0;mso-height-percent:0" o:ole="">
             <v:imagedata r:id="rId6" o:title=""/>
           </v:shape>
-          <o:OLEObject Type="Embed" ProgID="Word.Document.12" ShapeID="_x0000_i1025" DrawAspect="Content" ObjectID="_1822742228" r:id="rId7">
+          <o:OLEObject Type="Embed" ProgID="Word.Document.12" ShapeID="_x0000_i1025" DrawAspect="Content" ObjectID="_1822742405" r:id="rId7">
             <o:FieldCodes>\s</o:FieldCodes>
           </o:OLEObject>
         </w:object>
       </w:r>
     </w:p>
+    <w:p>
+      <w:r>
+        <w:lastRenderedPageBreak/>
+        <w:t xml:space="preserve">SECURITY PLAN </w:t>
+      </w:r>
+    </w:p>
+    <w:p>
+      <w:r>
+        <w:t>How the hardware will be powered and connected to the internet</w:t>
+      </w:r>
+    </w:p>
     <w:p/>
+    <w:p>
+      <w:r>
+        <w:t>Power:  PiSugar 1200 mAh boosts the Raspberry Pi Zero, charges the battery over USB-C and exposes battery telemetry (voltage/percentage). The Pi reads that battery status via the PiSugar daemon/CLI.</w:t>
+      </w:r>
+    </w:p>
+    <w:p/>
+    <w:p>
+      <w:r>
+        <w:t>Sensors: A vibration motor and a buzzer are each driven from 5v rails through 2N2222 NPN transistors, with 1 kΩ base resistors, 1N4148 diodes and a 100 µF bulk capacitor across 5v GND near the motor (to damp inrush). Status LED is current-limited by 220–330 Ω resistor.</w:t>
+      </w:r>
+    </w:p>
+    <w:p/>
+    <w:p>
+      <w:r>
+        <w:t>Network: The Pi connects to the internet using Wi-Fi* (client mode) to the user’s phone hotspot (WPA2). No Bluetooth is required for data—Wi-Fi handles everything.</w:t>
+      </w:r>
+    </w:p>
+    <w:p>
+      <w:r>
+        <w:t xml:space="preserve">  (If there’s no internet, the device works offline and syncs later.)</w:t>
+      </w:r>
+    </w:p>
     <w:sectPr>
       <w:pgSz w:w="11906" w:h="16838"/>
       <w:pgMar w:top="1440" w:right="1440" w:bottom="1440" w:left="1440" w:header="708" w:footer="708" w:gutter="0"/>

</xml_diff>

<commit_message>
ADD WHAT DATA WILL BE GATHERED
</commit_message>
<xml_diff>
--- a/IOT_SUBM.docx
+++ b/IOT_SUBM.docx
@@ -1212,7 +1212,7 @@
           <w:kern w:val="0"/>
           <w:lang w:eastAsia="en-GB"/>
         </w:rPr>
-        <w:object w:dxaOrig="9360" w:dyaOrig="12980" w14:anchorId="580D06F8">
+        <w:object w:dxaOrig="9360" w:dyaOrig="12980" w14:anchorId="7DC96A13">
           <v:shapetype id="_x0000_t75" coordsize="21600,21600" o:spt="75" o:preferrelative="t" path="m@4@5l@4@11@9@11@9@5xe" filled="f" stroked="f">
             <v:stroke joinstyle="miter"/>
             <v:formulas>
@@ -1235,7 +1235,7 @@
           <v:shape id="_x0000_i1025" type="#_x0000_t75" alt="" style="width:468.45pt;height:648.9pt;mso-width-percent:0;mso-height-percent:0;mso-width-percent:0;mso-height-percent:0" o:ole="">
             <v:imagedata r:id="rId6" o:title=""/>
           </v:shape>
-          <o:OLEObject Type="Embed" ProgID="Word.Document.12" ShapeID="_x0000_i1025" DrawAspect="Content" ObjectID="_1822742405" r:id="rId7">
+          <o:OLEObject Type="Embed" ProgID="Word.Document.12" ShapeID="_x0000_i1025" DrawAspect="Content" ObjectID="_1822742456" r:id="rId7">
             <o:FieldCodes>\s</o:FieldCodes>
           </o:OLEObject>
         </w:object>
@@ -1273,6 +1273,50 @@
     <w:p>
       <w:r>
         <w:t xml:space="preserve">  (If there’s no internet, the device works offline and syncs later.)</w:t>
+      </w:r>
+    </w:p>
+    <w:p/>
+    <w:p>
+      <w:r>
+        <w:t xml:space="preserve">DATA STORAGE </w:t>
+      </w:r>
+    </w:p>
+    <w:p>
+      <w:r>
+        <w:t>What data the device will gather</w:t>
+      </w:r>
+    </w:p>
+    <w:p/>
+    <w:p>
+      <w:r>
+        <w:t>From the Pi (device-side):</w:t>
+      </w:r>
+    </w:p>
+    <w:p/>
+    <w:p>
+      <w:r>
+        <w:t>Reminder events: when a scheduled alert fires (timestamp).</w:t>
+      </w:r>
+    </w:p>
+    <w:p>
+      <w:r>
+        <w:t>Sensor events: when the motor/buzzer/LED is activated and for how long.</w:t>
+      </w:r>
+    </w:p>
+    <w:p>
+      <w:r>
+        <w:t>User actions: “Taken”(Open/closed Lid), “Snooze”, “Dismiss” (from the phone app command).</w:t>
+      </w:r>
+    </w:p>
+    <w:p>
+      <w:r>
+        <w:t>Battery telemetry: percentage/voltage (via PiSugar API), charging state, last-low-battery time. (Link to documentation for this: https://www.pisugar.com/blogs/pisugar-blog/display-raspberry-pi-battery-indicator)</w:t>
+      </w:r>
+    </w:p>
+    <w:p/>
+    <w:p>
+      <w:r>
+        <w:t>Device health: uptime, last sync time.</w:t>
       </w:r>
     </w:p>
     <w:sectPr>

</xml_diff>